<commit_message>
consistency of grammar, shortenings
</commit_message>
<xml_diff>
--- a/docx/additional.docx
+++ b/docx/additional.docx
@@ -2255,7 +2255,7 @@
         <w:pStyle w:val="Compact"/>
       </w:pPr>
       <w:r>
-        <w:t xml:space="preserve">D: What is the experience of GDPR as a means to gain awareness of and access to usable and understandable data?</w:t>
+        <w:t xml:space="preserve">D: What is the experience of GDPR as a means to gain awareness of and access to useable and understandable data?</w:t>
       </w:r>
     </w:p>
     <w:p>
@@ -5062,108 +5062,112 @@
       </w:r>
     </w:p>
     <w:bookmarkEnd w:id="55"/>
-    <w:bookmarkStart w:id="98" w:name="bibliography"/>
+    <w:bookmarkStart w:id="56" w:name="ari-9"/>
     <w:p>
       <w:pPr>
         <w:pStyle w:val="Heading1"/>
       </w:pPr>
       <w:r>
-        <w:t xml:space="preserve">Bibliography</w:t>
-      </w:r>
-    </w:p>
-    <w:bookmarkStart w:id="97" w:name="refs"/>
-    <w:bookmarkStart w:id="57" w:name="ref-abiteboul2015"/>
-    <w:p>
-      <w:pPr>
-        <w:pStyle w:val="Bibliography"/>
-      </w:pPr>
-      <w:r>
-        <w:t xml:space="preserve">Abiteboul, S., André, B. and Kaplan, D. (2015)</w:t>
-      </w:r>
-      <w:r>
-        <w:t xml:space="preserve"> </w:t>
-      </w:r>
+        <w:t xml:space="preserve">Additional: Data Protection Terminology and a Legal Definition of Personal Data</w:t>
+      </w:r>
+    </w:p>
+    <w:p>
+      <w:pPr>
+        <w:pStyle w:val="FirstParagraph"/>
+      </w:pPr>
+      <w:r>
+        <w:t xml:space="preserve">From the GDPR</w:t>
+      </w:r>
+      <w:r>
+        <w:t xml:space="preserve"> </w:t>
+      </w:r>
+      <w:r>
+        <w:t xml:space="preserve">(</w:t>
+      </w:r>
+      <w:hyperlink w:anchor="ref-hoofnagle2019">
+        <w:r>
+          <w:rPr>
+            <w:rStyle w:val="Hyperlink"/>
+          </w:rPr>
+          <w:t xml:space="preserve">Hoofnagle, Sloot and Borgesius, 2019</w:t>
+        </w:r>
+      </w:hyperlink>
+      <w:r>
+        <w:t xml:space="preserve">)</w:t>
+      </w:r>
+      <w:r>
+        <w:t xml:space="preserve"> </w:t>
+      </w:r>
+      <w:r>
+        <w:t xml:space="preserve">and its antecedents, a number of concepts have been established which are relevant to this thesis, specifically</w:t>
+      </w:r>
+      <w:r>
+        <w:t xml:space="preserve"> </w:t>
+      </w:r>
+      <w:r>
+        <w:t xml:space="preserve">(</w:t>
+      </w:r>
+      <w:hyperlink w:anchor="ref-ico2014">
+        <w:r>
+          <w:rPr>
+            <w:rStyle w:val="Hyperlink"/>
+          </w:rPr>
+          <w:t xml:space="preserve">Information Commissioner’s Office, 2014</w:t>
+        </w:r>
+      </w:hyperlink>
+      <w:r>
+        <w:t xml:space="preserve">;</w:t>
+      </w:r>
+      <w:r>
+        <w:t xml:space="preserve"> </w:t>
+      </w:r>
+      <w:hyperlink w:anchor="ref-GDPR2016">
+        <w:r>
+          <w:rPr>
+            <w:rStyle w:val="Hyperlink"/>
+          </w:rPr>
+          <w:t xml:space="preserve">The European Parliament and the Council of the European Union, 2016</w:t>
+        </w:r>
+      </w:hyperlink>
+      <w:r>
+        <w:t xml:space="preserve">)</w:t>
+      </w:r>
+      <w:r>
+        <w:t xml:space="preserve">:</w:t>
+      </w:r>
+    </w:p>
+    <w:p>
+      <w:pPr>
+        <w:numPr>
+          <w:ilvl w:val="0"/>
+          <w:numId w:val="1019"/>
+        </w:numPr>
+        <w:pStyle w:val="Compact"/>
+      </w:pPr>
       <w:r>
         <w:rPr>
           <w:iCs/>
           <w:i/>
         </w:rPr>
-        <w:t xml:space="preserve">Managing your digital life with a Personal information management system</w:t>
-      </w:r>
-      <w:r>
-        <w:t xml:space="preserve">. 5. ACM, pp. 32–35. doi:</w:t>
-      </w:r>
-      <w:r>
-        <w:t xml:space="preserve"> </w:t>
-      </w:r>
-      <w:hyperlink r:id="rId56">
-        <w:r>
-          <w:rPr>
-            <w:rStyle w:val="Hyperlink"/>
-          </w:rPr>
-          <w:t xml:space="preserve">10.1145/2670528</w:t>
-        </w:r>
-      </w:hyperlink>
-      <w:r>
-        <w:t xml:space="preserve">.</w:t>
-      </w:r>
-    </w:p>
-    <w:bookmarkEnd w:id="57"/>
-    <w:bookmarkStart w:id="59" w:name="ref-bernersLee2022inruptSolid"/>
-    <w:p>
-      <w:pPr>
-        <w:pStyle w:val="Bibliography"/>
-      </w:pPr>
-      <w:r>
-        <w:t xml:space="preserve">Berners-Lee, T. (2022)</w:t>
-      </w:r>
-      <w:r>
-        <w:t xml:space="preserve"> </w:t>
-      </w:r>
-      <w:r>
-        <w:t xml:space="preserve">‘Solid: Sir tim berners-lee’s vision of a vibrant web for all’</w:t>
-      </w:r>
-      <w:r>
-        <w:t xml:space="preserve">. Inrupt. Available at:</w:t>
-      </w:r>
-      <w:r>
-        <w:t xml:space="preserve"> </w:t>
-      </w:r>
-      <w:hyperlink r:id="rId58">
-        <w:r>
-          <w:rPr>
-            <w:rStyle w:val="Hyperlink"/>
-          </w:rPr>
-          <w:t xml:space="preserve">https://inrupt.com/solid/</w:t>
-        </w:r>
-      </w:hyperlink>
-      <w:r>
-        <w:t xml:space="preserve">.</w:t>
-      </w:r>
-    </w:p>
-    <w:bookmarkEnd w:id="59"/>
-    <w:bookmarkStart w:id="61" w:name="ref-bowyer2018freedata"/>
-    <w:p>
-      <w:pPr>
-        <w:pStyle w:val="Bibliography"/>
-      </w:pPr>
-      <w:r>
-        <w:t xml:space="preserve">Bowyer, A. (2018)</w:t>
-      </w:r>
-      <w:r>
-        <w:t xml:space="preserve"> </w:t>
-      </w:r>
-      <w:r>
-        <w:t xml:space="preserve">‘</w:t>
-      </w:r>
-      <w:r>
-        <w:t xml:space="preserve">Free Data Interfaces: Taking Human- Data Interaction to the Next Level</w:t>
-      </w:r>
-      <w:r>
-        <w:t xml:space="preserve">’</w:t>
-      </w:r>
-      <w:r>
-        <w:t xml:space="preserve">,</w:t>
+        <w:t xml:space="preserve">Personal data</w:t>
+      </w:r>
+      <w:r>
+        <w:t xml:space="preserve"> </w:t>
+      </w:r>
+      <w:r>
+        <w:t xml:space="preserve">is legally defined as any information relating to an identifiable natural person - one who can be identified directly or indirectly by reference to an identifier such as a name, identification number or location or to one or more factors specific to the physical, physiological, genetic, mental, economic, cultural or social identity of that person.</w:t>
+      </w:r>
+    </w:p>
+    <w:p>
+      <w:pPr>
+        <w:numPr>
+          <w:ilvl w:val="0"/>
+          <w:numId w:val="1019"/>
+        </w:numPr>
+        <w:pStyle w:val="Compact"/>
+      </w:pPr>
+      <w:r>
+        <w:t xml:space="preserve">The</w:t>
       </w:r>
       <w:r>
         <w:t xml:space="preserve"> </w:t>
@@ -5173,34 +5177,25 @@
           <w:iCs/>
           <w:i/>
         </w:rPr>
-        <w:t xml:space="preserve">CHI Workshops 2018</w:t>
-      </w:r>
-      <w:r>
-        <w:t xml:space="preserve">. Available at:</w:t>
-      </w:r>
-      <w:r>
-        <w:t xml:space="preserve"> </w:t>
-      </w:r>
-      <w:hyperlink r:id="rId60">
-        <w:r>
-          <w:rPr>
-            <w:rStyle w:val="Hyperlink"/>
-          </w:rPr>
-          <w:t xml:space="preserve">https://eprints.ncl.ac.uk/273825</w:t>
-        </w:r>
-      </w:hyperlink>
-      <w:r>
-        <w:t xml:space="preserve">.</w:t>
-      </w:r>
-    </w:p>
-    <w:bookmarkEnd w:id="61"/>
-    <w:bookmarkStart w:id="63" w:name="ref-bowyer2018family"/>
-    <w:p>
-      <w:pPr>
-        <w:pStyle w:val="Bibliography"/>
-      </w:pPr>
-      <w:r>
-        <w:t xml:space="preserve">Bowyer, A.</w:t>
+        <w:t xml:space="preserve">data subject</w:t>
+      </w:r>
+      <w:r>
+        <w:t xml:space="preserve"> </w:t>
+      </w:r>
+      <w:r>
+        <w:t xml:space="preserve">is the identified individual, living or deceased, who the personal data relates to.</w:t>
+      </w:r>
+    </w:p>
+    <w:p>
+      <w:pPr>
+        <w:numPr>
+          <w:ilvl w:val="0"/>
+          <w:numId w:val="1019"/>
+        </w:numPr>
+        <w:pStyle w:val="Compact"/>
+      </w:pPr>
+      <w:r>
+        <w:t xml:space="preserve">A</w:t>
       </w:r>
       <w:r>
         <w:t xml:space="preserve"> </w:t>
@@ -5210,28 +5205,25 @@
           <w:iCs/>
           <w:i/>
         </w:rPr>
-        <w:t xml:space="preserve">et al.</w:t>
-      </w:r>
-      <w:r>
-        <w:t xml:space="preserve"> </w:t>
-      </w:r>
-      <w:r>
-        <w:t xml:space="preserve">(2018)</w:t>
-      </w:r>
-      <w:r>
-        <w:t xml:space="preserve"> </w:t>
-      </w:r>
-      <w:r>
-        <w:t xml:space="preserve">‘</w:t>
-      </w:r>
-      <w:r>
-        <w:t xml:space="preserve">Understanding the Family Perspective on the Storage, Sharing and Handling of Family Civic Data</w:t>
-      </w:r>
-      <w:r>
-        <w:t xml:space="preserve">’</w:t>
-      </w:r>
-      <w:r>
-        <w:t xml:space="preserve">, in</w:t>
+        <w:t xml:space="preserve">data controller</w:t>
+      </w:r>
+      <w:r>
+        <w:t xml:space="preserve"> </w:t>
+      </w:r>
+      <w:r>
+        <w:t xml:space="preserve">is the legal entity (company, public authority, agency, individual or other body) which collects or stores personal data about an individual and determines the means and purposes for which it is processed. Liability for data protection compliance rests with the data controller.</w:t>
+      </w:r>
+    </w:p>
+    <w:p>
+      <w:pPr>
+        <w:numPr>
+          <w:ilvl w:val="0"/>
+          <w:numId w:val="1019"/>
+        </w:numPr>
+        <w:pStyle w:val="Compact"/>
+      </w:pPr>
+      <w:r>
+        <w:t xml:space="preserve">A</w:t>
       </w:r>
       <w:r>
         <w:t xml:space="preserve"> </w:t>
@@ -5241,119 +5233,47 @@
           <w:iCs/>
           <w:i/>
         </w:rPr>
-        <w:t xml:space="preserve">Conference on human factors in computing systems - proceedings</w:t>
-      </w:r>
-      <w:r>
-        <w:t xml:space="preserve">. New York, New York, USA: ACM Press, pp. 1–13. doi:</w:t>
-      </w:r>
-      <w:r>
-        <w:t xml:space="preserve"> </w:t>
-      </w:r>
-      <w:hyperlink r:id="rId62">
-        <w:r>
-          <w:rPr>
-            <w:rStyle w:val="Hyperlink"/>
-          </w:rPr>
-          <w:t xml:space="preserve">10.1145/3173574.3173710</w:t>
-        </w:r>
-      </w:hyperlink>
-      <w:r>
-        <w:t xml:space="preserve">.</w:t>
-      </w:r>
-    </w:p>
-    <w:bookmarkEnd w:id="63"/>
-    <w:bookmarkStart w:id="65" w:name="ref-bowyer2020bbcreport"/>
-    <w:p>
-      <w:pPr>
-        <w:pStyle w:val="Bibliography"/>
-      </w:pPr>
-      <w:r>
-        <w:t xml:space="preserve">Bowyer, A. (2020a)</w:t>
-      </w:r>
-      <w:r>
-        <w:t xml:space="preserve"> </w:t>
-      </w:r>
-      <w:r>
-        <w:t xml:space="preserve">‘Design research for cornmarket PDS, recommender &amp; associated permissions: Report by alex bowyer (BBC research intern/open lab PhD)’</w:t>
-      </w:r>
-      <w:r>
-        <w:t xml:space="preserve">. Available at:</w:t>
-      </w:r>
-      <w:r>
-        <w:t xml:space="preserve"> </w:t>
-      </w:r>
-      <w:hyperlink r:id="rId64">
-        <w:r>
-          <w:rPr>
-            <w:rStyle w:val="Hyperlink"/>
-          </w:rPr>
-          <w:t xml:space="preserve">https://bit.ly/bbc-pds-research-bowyer</w:t>
-        </w:r>
-      </w:hyperlink>
-      <w:r>
-        <w:t xml:space="preserve">.</w:t>
-      </w:r>
-    </w:p>
-    <w:bookmarkEnd w:id="65"/>
-    <w:bookmarkStart w:id="67" w:name="ref-bowyer2020internreport"/>
-    <w:p>
-      <w:pPr>
-        <w:pStyle w:val="Bibliography"/>
-      </w:pPr>
-      <w:r>
-        <w:t xml:space="preserve">Bowyer, A. (2020b)</w:t>
-      </w:r>
-      <w:r>
-        <w:t xml:space="preserve"> </w:t>
-      </w:r>
-      <w:r>
-        <w:t xml:space="preserve">‘Designing personal data interfaces - a multi-disciplinary challenge’</w:t>
-      </w:r>
-      <w:r>
-        <w:t xml:space="preserve">. Available at:</w:t>
-      </w:r>
-      <w:r>
-        <w:t xml:space="preserve"> </w:t>
-      </w:r>
-      <w:hyperlink r:id="rId66">
-        <w:r>
-          <w:rPr>
-            <w:rStyle w:val="Hyperlink"/>
-          </w:rPr>
-          <w:t xml:space="preserve">https://bit.ly/bbc-internship-alex-bowyer</w:t>
-        </w:r>
-      </w:hyperlink>
-      <w:r>
-        <w:t xml:space="preserve"> </w:t>
-      </w:r>
-      <w:r>
-        <w:t xml:space="preserve">(Accessed: 18 August 2022).</w:t>
-      </w:r>
-    </w:p>
-    <w:bookmarkEnd w:id="67"/>
-    <w:bookmarkStart w:id="69" w:name="ref-bowyer2022hestia"/>
-    <w:p>
-      <w:pPr>
-        <w:pStyle w:val="Bibliography"/>
-      </w:pPr>
-      <w:r>
-        <w:t xml:space="preserve">Bowyer, A., Pidoux, J.,</w:t>
-      </w:r>
-      <w:r>
-        <w:t xml:space="preserve"> </w:t>
-      </w:r>
+        <w:t xml:space="preserve">data processor</w:t>
+      </w:r>
+      <w:r>
+        <w:t xml:space="preserve"> </w:t>
+      </w:r>
+      <w:r>
+        <w:t xml:space="preserve">is a legal entity (company, public authority, agency, individual or other body) which deals with personal data as instructed by a controller for specific purposes and services offered to the controller that involve personal data processing.</w:t>
+      </w:r>
+    </w:p>
+    <w:p>
+      <w:pPr>
+        <w:numPr>
+          <w:ilvl w:val="0"/>
+          <w:numId w:val="1019"/>
+        </w:numPr>
+        <w:pStyle w:val="Compact"/>
+      </w:pPr>
       <w:r>
         <w:rPr>
           <w:iCs/>
           <w:i/>
         </w:rPr>
-        <w:t xml:space="preserve">et al.</w:t>
-      </w:r>
-      <w:r>
-        <w:t xml:space="preserve"> </w:t>
-      </w:r>
-      <w:r>
-        <w:t xml:space="preserve">(2022)</w:t>
+        <w:t xml:space="preserve">Personal data processing</w:t>
+      </w:r>
+      <w:r>
+        <w:t xml:space="preserve"> </w:t>
+      </w:r>
+      <w:r>
+        <w:t xml:space="preserve">refers to any manual or automated handling of digital or analogue data including collection, recording, organisation, structuring, storage, adaptation or alteration, retrieval, consultation, use, disclosure by transmission, dissemination or otherwise making available, alignment or combination, restriction, erasure or destruction.</w:t>
+      </w:r>
+    </w:p>
+    <w:p>
+      <w:pPr>
+        <w:numPr>
+          <w:ilvl w:val="0"/>
+          <w:numId w:val="1019"/>
+        </w:numPr>
+        <w:pStyle w:val="Compact"/>
+      </w:pPr>
+      <w:r>
+        <w:t xml:space="preserve">A</w:t>
       </w:r>
       <w:r>
         <w:t xml:space="preserve"> </w:t>
@@ -5363,59 +5283,43 @@
           <w:iCs/>
           <w:i/>
         </w:rPr>
-        <w:t xml:space="preserve">Digipower technical reports: Auditing the data economy through personal data access</w:t>
-      </w:r>
-      <w:r>
-        <w:t xml:space="preserve">. doi:</w:t>
-      </w:r>
-      <w:r>
-        <w:t xml:space="preserve"> </w:t>
-      </w:r>
-      <w:hyperlink r:id="rId68">
-        <w:r>
-          <w:rPr>
-            <w:rStyle w:val="Hyperlink"/>
-          </w:rPr>
-          <w:t xml:space="preserve">10.5281/zenodo.6554177</w:t>
-        </w:r>
-      </w:hyperlink>
-      <w:r>
-        <w:t xml:space="preserve">.</w:t>
-      </w:r>
-    </w:p>
-    <w:bookmarkEnd w:id="69"/>
-    <w:bookmarkStart w:id="70" w:name="ref-bowyer2022gdpr"/>
-    <w:p>
-      <w:pPr>
-        <w:pStyle w:val="Bibliography"/>
-      </w:pPr>
-      <w:r>
-        <w:t xml:space="preserve">Bowyer, A., Holt, J.,</w:t>
-      </w:r>
-      <w:r>
-        <w:t xml:space="preserve"> </w:t>
-      </w:r>
+        <w:t xml:space="preserve">Subject access request</w:t>
+      </w:r>
+      <w:r>
+        <w:t xml:space="preserve"> </w:t>
+      </w:r>
+      <w:r>
+        <w:t xml:space="preserve">is the right to a copy of your personal data.</w:t>
+      </w:r>
+    </w:p>
+    <w:p>
+      <w:pPr>
+        <w:numPr>
+          <w:ilvl w:val="0"/>
+          <w:numId w:val="1019"/>
+        </w:numPr>
+        <w:pStyle w:val="Compact"/>
+      </w:pPr>
       <w:r>
         <w:rPr>
           <w:iCs/>
           <w:i/>
         </w:rPr>
-        <w:t xml:space="preserve">et al.</w:t>
-      </w:r>
-      <w:r>
-        <w:t xml:space="preserve"> </w:t>
-      </w:r>
-      <w:r>
-        <w:t xml:space="preserve">(2022)</w:t>
-      </w:r>
-      <w:r>
-        <w:t xml:space="preserve"> </w:t>
-      </w:r>
-      <w:r>
-        <w:t xml:space="preserve">‘Human-GDPR interaction : Practical experiences of accessing personal data’</w:t>
-      </w:r>
-      <w:r>
-        <w:t xml:space="preserve">,</w:t>
+        <w:t xml:space="preserve">Data portability</w:t>
+      </w:r>
+      <w:r>
+        <w:t xml:space="preserve"> </w:t>
+      </w:r>
+      <w:r>
+        <w:t xml:space="preserve">is the right to receive a copy of all stored data about you, not just that which you provided, in an accessible and machine-readable format such as a CSV file, so that you can transport it to another service or make use of it.</w:t>
+      </w:r>
+    </w:p>
+    <w:p>
+      <w:pPr>
+        <w:pStyle w:val="FirstParagraph"/>
+      </w:pPr>
+      <w:r>
+        <w:t xml:space="preserve">The terms</w:t>
       </w:r>
       <w:r>
         <w:t xml:space="preserve"> </w:t>
@@ -5425,35 +5329,13 @@
           <w:iCs/>
           <w:i/>
         </w:rPr>
-        <w:t xml:space="preserve">CHI ’22</w:t>
-      </w:r>
-      <w:r>
-        <w:t xml:space="preserve">.</w:t>
-      </w:r>
-    </w:p>
-    <w:bookmarkEnd w:id="70"/>
-    <w:bookmarkStart w:id="72" w:name="ref-braun2006"/>
-    <w:p>
-      <w:pPr>
-        <w:pStyle w:val="Bibliography"/>
-      </w:pPr>
-      <w:r>
-        <w:t xml:space="preserve">Braun, V. and Clarke, V. (2006)</w:t>
-      </w:r>
-      <w:r>
-        <w:t xml:space="preserve"> </w:t>
-      </w:r>
-      <w:r>
-        <w:t xml:space="preserve">‘</w:t>
-      </w:r>
-      <w:r>
-        <w:t xml:space="preserve">Using thematic analysis in psychology</w:t>
-      </w:r>
-      <w:r>
-        <w:t xml:space="preserve">’</w:t>
-      </w:r>
-      <w:r>
-        <w:t xml:space="preserve">,</w:t>
+        <w:t xml:space="preserve">Subject Access Request</w:t>
+      </w:r>
+      <w:r>
+        <w:t xml:space="preserve"> </w:t>
+      </w:r>
+      <w:r>
+        <w:t xml:space="preserve">and</w:t>
       </w:r>
       <w:r>
         <w:t xml:space="preserve"> </w:t>
@@ -5463,184 +5345,88 @@
           <w:iCs/>
           <w:i/>
         </w:rPr>
-        <w:t xml:space="preserve">Qualitative Research in Psychology</w:t>
-      </w:r>
-      <w:r>
-        <w:t xml:space="preserve">. Taylor &amp; Francis, 3(2), pp. 77–101. doi:</w:t>
-      </w:r>
-      <w:r>
-        <w:t xml:space="preserve"> </w:t>
-      </w:r>
-      <w:hyperlink r:id="rId71">
-        <w:r>
-          <w:rPr>
-            <w:rStyle w:val="Hyperlink"/>
-          </w:rPr>
-          <w:t xml:space="preserve">10.1191/1478088706qp063oa</w:t>
+        <w:t xml:space="preserve">Data portability</w:t>
+      </w:r>
+      <w:r>
+        <w:t xml:space="preserve"> </w:t>
+      </w:r>
+      <w:r>
+        <w:t xml:space="preserve">are used in Case Study Two](#chapter-5), and referenced also in</w:t>
+      </w:r>
+      <w:r>
+        <w:t xml:space="preserve"> </w:t>
+      </w:r>
+      <w:hyperlink w:anchor="chapter-7">
+        <w:r>
+          <w:rPr>
+            <w:rStyle w:val="Hyperlink"/>
+          </w:rPr>
+          <w:t xml:space="preserve">Chapter 7</w:t>
         </w:r>
       </w:hyperlink>
       <w:r>
         <w:t xml:space="preserve">.</w:t>
       </w:r>
     </w:p>
-    <w:bookmarkEnd w:id="72"/>
-    <w:bookmarkStart w:id="74" w:name="ref-bbc1997rd"/>
-    <w:p>
-      <w:pPr>
-        <w:pStyle w:val="Bibliography"/>
-      </w:pPr>
-      <w:r>
-        <w:t xml:space="preserve">British Broadcasting Corporation (1997)</w:t>
-      </w:r>
-      <w:r>
-        <w:t xml:space="preserve"> </w:t>
-      </w:r>
-      <w:r>
-        <w:t xml:space="preserve">‘Our purpose’</w:t>
-      </w:r>
-      <w:r>
-        <w:t xml:space="preserve">. Available at:</w:t>
-      </w:r>
-      <w:r>
-        <w:t xml:space="preserve"> </w:t>
-      </w:r>
-      <w:hyperlink r:id="rId73">
-        <w:r>
-          <w:rPr>
-            <w:rStyle w:val="Hyperlink"/>
-          </w:rPr>
-          <w:t xml:space="preserve">https://www.bbc.co.uk/rd/about/our-purpose</w:t>
-        </w:r>
-      </w:hyperlink>
-      <w:r>
-        <w:t xml:space="preserve"> </w:t>
-      </w:r>
-      <w:r>
-        <w:t xml:space="preserve">(Accessed: 18 August 2022).</w:t>
-      </w:r>
-    </w:p>
-    <w:bookmarkEnd w:id="74"/>
-    <w:bookmarkStart w:id="76" w:name="ref-quirkos2013"/>
-    <w:p>
-      <w:pPr>
-        <w:pStyle w:val="Bibliography"/>
-      </w:pPr>
-      <w:r>
-        <w:t xml:space="preserve">Daniel Turner (2014)</w:t>
-      </w:r>
-      <w:r>
-        <w:t xml:space="preserve"> </w:t>
-      </w:r>
-      <w:r>
-        <w:t xml:space="preserve">‘Quirkos cloud’</w:t>
-      </w:r>
-      <w:r>
-        <w:t xml:space="preserve">. Available at:</w:t>
-      </w:r>
-      <w:r>
-        <w:t xml:space="preserve"> </w:t>
-      </w:r>
-      <w:hyperlink r:id="rId75">
-        <w:r>
-          <w:rPr>
-            <w:rStyle w:val="Hyperlink"/>
-          </w:rPr>
-          <w:t xml:space="preserve">https://www.quirkos.com/learn-qualitative/features.html</w:t>
-        </w:r>
-      </w:hyperlink>
-      <w:r>
-        <w:t xml:space="preserve">.</w:t>
-      </w:r>
-    </w:p>
-    <w:bookmarkEnd w:id="76"/>
-    <w:bookmarkStart w:id="78" w:name="ref-dehaye2019"/>
-    <w:p>
-      <w:pPr>
-        <w:pStyle w:val="Bibliography"/>
-      </w:pPr>
-      <w:r>
-        <w:t xml:space="preserve">Dehaye, P.-O. (2019)</w:t>
-      </w:r>
-      <w:r>
-        <w:t xml:space="preserve"> </w:t>
-      </w:r>
-      <w:r>
-        <w:t xml:space="preserve">‘Hestia.ai: About us’</w:t>
-      </w:r>
-      <w:r>
-        <w:t xml:space="preserve">. Available at:</w:t>
-      </w:r>
-      <w:r>
-        <w:t xml:space="preserve"> </w:t>
-      </w:r>
-      <w:hyperlink r:id="rId77">
-        <w:r>
-          <w:rPr>
-            <w:rStyle w:val="Hyperlink"/>
-          </w:rPr>
-          <w:t xml:space="preserve">https://hestia.ai/en/about/</w:t>
-        </w:r>
-      </w:hyperlink>
-      <w:r>
-        <w:t xml:space="preserve">.</w:t>
-      </w:r>
-    </w:p>
-    <w:bookmarkEnd w:id="78"/>
-    <w:bookmarkStart w:id="79" w:name="ref-goffe2021"/>
-    <w:p>
-      <w:pPr>
-        <w:pStyle w:val="Bibliography"/>
-      </w:pPr>
-      <w:r>
-        <w:t xml:space="preserve">Goffe, L.</w:t>
-      </w:r>
-      <w:r>
-        <w:t xml:space="preserve"> </w:t>
-      </w:r>
-      <w:r>
-        <w:rPr>
+    <w:p>
+      <w:pPr>
+        <w:pStyle w:val="BodyText"/>
+      </w:pPr>
+      <w:r>
+        <w:t xml:space="preserve">For simplicity, this thesis uses everyday layperson-friendly terms rather than the legal terms defined in this section. Data subjects are referred to simply as</w:t>
+      </w:r>
+      <w:r>
+        <w:t xml:space="preserve"> </w:t>
+      </w:r>
+      <w:r>
+        <w:rPr>
+          <w:bCs/>
+          <w:b/>
           <w:iCs/>
           <w:i/>
         </w:rPr>
-        <w:t xml:space="preserve">et al.</w:t>
-      </w:r>
-      <w:r>
-        <w:t xml:space="preserve"> </w:t>
-      </w:r>
-      <w:r>
-        <w:t xml:space="preserve">(2021)</w:t>
-      </w:r>
-      <w:r>
-        <w:t xml:space="preserve"> </w:t>
-      </w:r>
-      <w:r>
-        <w:t xml:space="preserve">‘Appetite for disruption: Designing human-centred augmentations to an online food ordering platform’</w:t>
-      </w:r>
-      <w:r>
-        <w:t xml:space="preserve">, in</w:t>
-      </w:r>
-      <w:r>
-        <w:t xml:space="preserve"> </w:t>
-      </w:r>
-      <w:r>
-        <w:rPr>
+        <w:t xml:space="preserve">individuals</w:t>
+      </w:r>
+      <w:r>
+        <w:t xml:space="preserve"> </w:t>
+      </w:r>
+      <w:r>
+        <w:t xml:space="preserve">and both data controllers and data processors as</w:t>
+      </w:r>
+      <w:r>
+        <w:t xml:space="preserve"> </w:t>
+      </w:r>
+      <w:r>
+        <w:rPr>
+          <w:bCs/>
+          <w:b/>
           <w:iCs/>
           <w:i/>
         </w:rPr>
-        <w:t xml:space="preserve">34th british HCI conference</w:t>
-      </w:r>
-      <w:r>
-        <w:t xml:space="preserve">, pp. 155–167.</w:t>
-      </w:r>
-    </w:p>
-    <w:bookmarkEnd w:id="79"/>
-    <w:bookmarkStart w:id="80" w:name="ref-goffe2022"/>
+        <w:t xml:space="preserve">data holders</w:t>
+      </w:r>
+      <w:r>
+        <w:t xml:space="preserve">, because for this thesis, focusing as it does on the individual perspective, there is no need to draw a distinction.</w:t>
+      </w:r>
+    </w:p>
+    <w:bookmarkEnd w:id="56"/>
+    <w:bookmarkStart w:id="105" w:name="bibliography"/>
+    <w:p>
+      <w:pPr>
+        <w:pStyle w:val="Heading1"/>
+      </w:pPr>
+      <w:r>
+        <w:t xml:space="preserve">Bibliography</w:t>
+      </w:r>
+    </w:p>
+    <w:bookmarkStart w:id="104" w:name="refs"/>
+    <w:bookmarkStart w:id="58" w:name="ref-abiteboul2015"/>
     <w:p>
       <w:pPr>
         <w:pStyle w:val="Bibliography"/>
       </w:pPr>
       <w:r>
-        <w:t xml:space="preserve">Goffe, L.</w:t>
+        <w:t xml:space="preserve">Abiteboul, S., André, B. and Kaplan, D. (2015)</w:t>
       </w:r>
       <w:r>
         <w:t xml:space="preserve"> </w:t>
@@ -5650,19 +5436,79 @@
           <w:iCs/>
           <w:i/>
         </w:rPr>
-        <w:t xml:space="preserve">et al.</w:t>
-      </w:r>
-      <w:r>
-        <w:t xml:space="preserve"> </w:t>
-      </w:r>
-      <w:r>
-        <w:t xml:space="preserve">(2022)</w:t>
-      </w:r>
-      <w:r>
-        <w:t xml:space="preserve"> </w:t>
-      </w:r>
-      <w:r>
-        <w:t xml:space="preserve">‘Web augmentation for well-being: The human-centred design of a takeaway food ordering digital platform’</w:t>
+        <w:t xml:space="preserve">Managing your digital life with a Personal information management system</w:t>
+      </w:r>
+      <w:r>
+        <w:t xml:space="preserve">. 5. ACM, pp. 32–35. doi:</w:t>
+      </w:r>
+      <w:r>
+        <w:t xml:space="preserve"> </w:t>
+      </w:r>
+      <w:hyperlink r:id="rId57">
+        <w:r>
+          <w:rPr>
+            <w:rStyle w:val="Hyperlink"/>
+          </w:rPr>
+          <w:t xml:space="preserve">10.1145/2670528</w:t>
+        </w:r>
+      </w:hyperlink>
+      <w:r>
+        <w:t xml:space="preserve">.</w:t>
+      </w:r>
+    </w:p>
+    <w:bookmarkEnd w:id="58"/>
+    <w:bookmarkStart w:id="60" w:name="ref-bernersLee2022inruptSolid"/>
+    <w:p>
+      <w:pPr>
+        <w:pStyle w:val="Bibliography"/>
+      </w:pPr>
+      <w:r>
+        <w:t xml:space="preserve">Berners-Lee, T. (2022)</w:t>
+      </w:r>
+      <w:r>
+        <w:t xml:space="preserve"> </w:t>
+      </w:r>
+      <w:r>
+        <w:t xml:space="preserve">‘Solid: Sir tim berners-lee’s vision of a vibrant web for all’</w:t>
+      </w:r>
+      <w:r>
+        <w:t xml:space="preserve">. Inrupt. Available at:</w:t>
+      </w:r>
+      <w:r>
+        <w:t xml:space="preserve"> </w:t>
+      </w:r>
+      <w:hyperlink r:id="rId59">
+        <w:r>
+          <w:rPr>
+            <w:rStyle w:val="Hyperlink"/>
+          </w:rPr>
+          <w:t xml:space="preserve">https://inrupt.com/solid/</w:t>
+        </w:r>
+      </w:hyperlink>
+      <w:r>
+        <w:t xml:space="preserve">.</w:t>
+      </w:r>
+    </w:p>
+    <w:bookmarkEnd w:id="60"/>
+    <w:bookmarkStart w:id="62" w:name="ref-bowyer2018freedata"/>
+    <w:p>
+      <w:pPr>
+        <w:pStyle w:val="Bibliography"/>
+      </w:pPr>
+      <w:r>
+        <w:t xml:space="preserve">Bowyer, A. (2018)</w:t>
+      </w:r>
+      <w:r>
+        <w:t xml:space="preserve"> </w:t>
+      </w:r>
+      <w:r>
+        <w:t xml:space="preserve">‘</w:t>
+      </w:r>
+      <w:r>
+        <w:t xml:space="preserve">Free Data Interfaces: Taking Human- Data Interaction to the Next Level</w:t>
+      </w:r>
+      <w:r>
+        <w:t xml:space="preserve">’</w:t>
       </w:r>
       <w:r>
         <w:t xml:space="preserve">,</w:t>
@@ -5675,20 +5521,34 @@
           <w:iCs/>
           <w:i/>
         </w:rPr>
-        <w:t xml:space="preserve">Interacting with Computers</w:t>
-      </w:r>
+        <w:t xml:space="preserve">CHI Workshops 2018</w:t>
+      </w:r>
+      <w:r>
+        <w:t xml:space="preserve">. Available at:</w:t>
+      </w:r>
+      <w:r>
+        <w:t xml:space="preserve"> </w:t>
+      </w:r>
+      <w:hyperlink r:id="rId61">
+        <w:r>
+          <w:rPr>
+            <w:rStyle w:val="Hyperlink"/>
+          </w:rPr>
+          <w:t xml:space="preserve">https://eprints.ncl.ac.uk/273825</w:t>
+        </w:r>
+      </w:hyperlink>
       <w:r>
         <w:t xml:space="preserve">.</w:t>
       </w:r>
     </w:p>
-    <w:bookmarkEnd w:id="80"/>
-    <w:bookmarkStart w:id="82" w:name="ref-härkönen2022report"/>
+    <w:bookmarkEnd w:id="62"/>
+    <w:bookmarkStart w:id="64" w:name="ref-bowyer2018family"/>
     <w:p>
       <w:pPr>
         <w:pStyle w:val="Bibliography"/>
       </w:pPr>
       <w:r>
-        <w:t xml:space="preserve">Härkönen, T.</w:t>
+        <w:t xml:space="preserve">Bowyer, A.</w:t>
       </w:r>
       <w:r>
         <w:t xml:space="preserve"> </w:t>
@@ -5704,7 +5564,22 @@
         <w:t xml:space="preserve"> </w:t>
       </w:r>
       <w:r>
-        <w:t xml:space="preserve">(2022)</w:t>
+        <w:t xml:space="preserve">(2018)</w:t>
+      </w:r>
+      <w:r>
+        <w:t xml:space="preserve"> </w:t>
+      </w:r>
+      <w:r>
+        <w:t xml:space="preserve">‘</w:t>
+      </w:r>
+      <w:r>
+        <w:t xml:space="preserve">Understanding the Family Perspective on the Storage, Sharing and Handling of Family Civic Data</w:t>
+      </w:r>
+      <w:r>
+        <w:t xml:space="preserve">’</w:t>
+      </w:r>
+      <w:r>
+        <w:t xml:space="preserve">, in</w:t>
       </w:r>
       <w:r>
         <w:t xml:space="preserve"> </w:t>
@@ -5714,58 +5589,103 @@
           <w:iCs/>
           <w:i/>
         </w:rPr>
-        <w:t xml:space="preserve">Tracking digipower: How data can be used for influencing decision-makers and steering the world</w:t>
-      </w:r>
-      <w:r>
-        <w:t xml:space="preserve">. Sitra. Available at:</w:t>
-      </w:r>
-      <w:r>
-        <w:t xml:space="preserve"> </w:t>
-      </w:r>
-      <w:hyperlink r:id="rId81">
-        <w:r>
-          <w:rPr>
-            <w:rStyle w:val="Hyperlink"/>
-          </w:rPr>
-          <w:t xml:space="preserve">https://www.sitra.fi/en/publications/tracking-digipower/</w:t>
+        <w:t xml:space="preserve">Conference on human factors in computing systems - proceedings</w:t>
+      </w:r>
+      <w:r>
+        <w:t xml:space="preserve">. New York, New York, USA: ACM Press, pp. 1–13. doi:</w:t>
+      </w:r>
+      <w:r>
+        <w:t xml:space="preserve"> </w:t>
+      </w:r>
+      <w:hyperlink r:id="rId63">
+        <w:r>
+          <w:rPr>
+            <w:rStyle w:val="Hyperlink"/>
+          </w:rPr>
+          <w:t xml:space="preserve">10.1145/3173574.3173710</w:t>
         </w:r>
       </w:hyperlink>
       <w:r>
         <w:t xml:space="preserve">.</w:t>
       </w:r>
     </w:p>
-    <w:bookmarkEnd w:id="82"/>
-    <w:bookmarkStart w:id="84" w:name="ref-härkönen2022project"/>
+    <w:bookmarkEnd w:id="64"/>
+    <w:bookmarkStart w:id="66" w:name="ref-bowyer2020bbcreport"/>
     <w:p>
       <w:pPr>
         <w:pStyle w:val="Bibliography"/>
       </w:pPr>
       <w:r>
-        <w:t xml:space="preserve">Härkönen, T. and Vänskä, R. (2021). Sitra. Available at:</w:t>
-      </w:r>
-      <w:r>
-        <w:t xml:space="preserve"> </w:t>
-      </w:r>
-      <w:hyperlink r:id="rId83">
-        <w:r>
-          <w:rPr>
-            <w:rStyle w:val="Hyperlink"/>
-          </w:rPr>
-          <w:t xml:space="preserve">https://www.sitra.fi/en/projects/digipower-investigation/#what-is-it-about</w:t>
+        <w:t xml:space="preserve">Bowyer, A. (2020a)</w:t>
+      </w:r>
+      <w:r>
+        <w:t xml:space="preserve"> </w:t>
+      </w:r>
+      <w:r>
+        <w:t xml:space="preserve">‘Design research for cornmarket PDS, recommender &amp; associated permissions: Report by alex bowyer (BBC research intern/open lab PhD)’</w:t>
+      </w:r>
+      <w:r>
+        <w:t xml:space="preserve">. Available at:</w:t>
+      </w:r>
+      <w:r>
+        <w:t xml:space="preserve"> </w:t>
+      </w:r>
+      <w:hyperlink r:id="rId65">
+        <w:r>
+          <w:rPr>
+            <w:rStyle w:val="Hyperlink"/>
+          </w:rPr>
+          <w:t xml:space="preserve">https://bit.ly/bbc-pds-research-bowyer</w:t>
         </w:r>
       </w:hyperlink>
       <w:r>
         <w:t xml:space="preserve">.</w:t>
       </w:r>
     </w:p>
-    <w:bookmarkEnd w:id="84"/>
-    <w:bookmarkStart w:id="85" w:name="ref-huberman2002"/>
+    <w:bookmarkEnd w:id="66"/>
+    <w:bookmarkStart w:id="68" w:name="ref-bowyer2020internreport"/>
     <w:p>
       <w:pPr>
         <w:pStyle w:val="Bibliography"/>
       </w:pPr>
       <w:r>
-        <w:t xml:space="preserve">Huberman, M. and Miles, M. B. (2002)</w:t>
+        <w:t xml:space="preserve">Bowyer, A. (2020b)</w:t>
+      </w:r>
+      <w:r>
+        <w:t xml:space="preserve"> </w:t>
+      </w:r>
+      <w:r>
+        <w:t xml:space="preserve">‘Designing personal data interfaces - a multi-disciplinary challenge’</w:t>
+      </w:r>
+      <w:r>
+        <w:t xml:space="preserve">. Available at:</w:t>
+      </w:r>
+      <w:r>
+        <w:t xml:space="preserve"> </w:t>
+      </w:r>
+      <w:hyperlink r:id="rId67">
+        <w:r>
+          <w:rPr>
+            <w:rStyle w:val="Hyperlink"/>
+          </w:rPr>
+          <w:t xml:space="preserve">https://bit.ly/bbc-internship-alex-bowyer</w:t>
+        </w:r>
+      </w:hyperlink>
+      <w:r>
+        <w:t xml:space="preserve"> </w:t>
+      </w:r>
+      <w:r>
+        <w:t xml:space="preserve">(Accessed: 18 August 2022).</w:t>
+      </w:r>
+    </w:p>
+    <w:bookmarkEnd w:id="68"/>
+    <w:bookmarkStart w:id="70" w:name="ref-bowyer2022hestia"/>
+    <w:p>
+      <w:pPr>
+        <w:pStyle w:val="Bibliography"/>
+      </w:pPr>
+      <w:r>
+        <w:t xml:space="preserve">Bowyer, A., Pidoux, J.,</w:t>
       </w:r>
       <w:r>
         <w:t xml:space="preserve"> </w:t>
@@ -5775,20 +5695,13 @@
           <w:iCs/>
           <w:i/>
         </w:rPr>
-        <w:t xml:space="preserve">The qualitative researcher’s companion</w:t>
-      </w:r>
-      <w:r>
-        <w:t xml:space="preserve">. Sage.</w:t>
-      </w:r>
-    </w:p>
-    <w:bookmarkEnd w:id="85"/>
-    <w:bookmarkStart w:id="87" w:name="ref-moraveji2007"/>
-    <w:p>
-      <w:pPr>
-        <w:pStyle w:val="Bibliography"/>
-      </w:pPr>
-      <w:r>
-        <w:t xml:space="preserve">Moraveji, N.</w:t>
+        <w:t xml:space="preserve">et al.</w:t>
+      </w:r>
+      <w:r>
+        <w:t xml:space="preserve"> </w:t>
+      </w:r>
+      <w:r>
+        <w:t xml:space="preserve">(2022)</w:t>
       </w:r>
       <w:r>
         <w:t xml:space="preserve"> </w:t>
@@ -5798,22 +5711,34 @@
           <w:iCs/>
           <w:i/>
         </w:rPr>
-        <w:t xml:space="preserve">et al.</w:t>
-      </w:r>
-      <w:r>
-        <w:t xml:space="preserve"> </w:t>
-      </w:r>
-      <w:r>
-        <w:t xml:space="preserve">(2007)</w:t>
-      </w:r>
-      <w:r>
-        <w:t xml:space="preserve"> </w:t>
-      </w:r>
-      <w:r>
-        <w:t xml:space="preserve">‘Comicboarding: Using comics as proxies for participatory design with children’</w:t>
-      </w:r>
-      <w:r>
-        <w:t xml:space="preserve">, in</w:t>
+        <w:t xml:space="preserve">Digipower technical reports: Auditing the data economy through personal data access</w:t>
+      </w:r>
+      <w:r>
+        <w:t xml:space="preserve">. doi:</w:t>
+      </w:r>
+      <w:r>
+        <w:t xml:space="preserve"> </w:t>
+      </w:r>
+      <w:hyperlink r:id="rId69">
+        <w:r>
+          <w:rPr>
+            <w:rStyle w:val="Hyperlink"/>
+          </w:rPr>
+          <w:t xml:space="preserve">10.5281/zenodo.6554177</w:t>
+        </w:r>
+      </w:hyperlink>
+      <w:r>
+        <w:t xml:space="preserve">.</w:t>
+      </w:r>
+    </w:p>
+    <w:bookmarkEnd w:id="70"/>
+    <w:bookmarkStart w:id="71" w:name="ref-bowyer2022gdpr"/>
+    <w:p>
+      <w:pPr>
+        <w:pStyle w:val="Bibliography"/>
+      </w:pPr>
+      <w:r>
+        <w:t xml:space="preserve">Bowyer, A., Holt, J.,</w:t>
       </w:r>
       <w:r>
         <w:t xml:space="preserve"> </w:t>
@@ -5823,34 +5748,22 @@
           <w:iCs/>
           <w:i/>
         </w:rPr>
-        <w:t xml:space="preserve">Conference on Human Factors in Computing Systems - Proceedings</w:t>
-      </w:r>
-      <w:r>
-        <w:t xml:space="preserve">. ACM, pp. 1371–1374. doi:</w:t>
-      </w:r>
-      <w:r>
-        <w:t xml:space="preserve"> </w:t>
-      </w:r>
-      <w:hyperlink r:id="rId86">
-        <w:r>
-          <w:rPr>
-            <w:rStyle w:val="Hyperlink"/>
-          </w:rPr>
-          <w:t xml:space="preserve">10.1145/1240624.1240832</w:t>
-        </w:r>
-      </w:hyperlink>
-      <w:r>
-        <w:t xml:space="preserve">.</w:t>
-      </w:r>
-    </w:p>
-    <w:bookmarkEnd w:id="87"/>
-    <w:bookmarkStart w:id="89" w:name="ref-pidoux2022"/>
-    <w:p>
-      <w:pPr>
-        <w:pStyle w:val="Bibliography"/>
-      </w:pPr>
-      <w:r>
-        <w:t xml:space="preserve">Pidoux, J.</w:t>
+        <w:t xml:space="preserve">et al.</w:t>
+      </w:r>
+      <w:r>
+        <w:t xml:space="preserve"> </w:t>
+      </w:r>
+      <w:r>
+        <w:t xml:space="preserve">(2022)</w:t>
+      </w:r>
+      <w:r>
+        <w:t xml:space="preserve"> </w:t>
+      </w:r>
+      <w:r>
+        <w:t xml:space="preserve">‘Human-GDPR interaction : Practical experiences of accessing personal data’</w:t>
+      </w:r>
+      <w:r>
+        <w:t xml:space="preserve">,</w:t>
       </w:r>
       <w:r>
         <w:t xml:space="preserve"> </w:t>
@@ -5860,13 +5773,35 @@
           <w:iCs/>
           <w:i/>
         </w:rPr>
-        <w:t xml:space="preserve">et al.</w:t>
-      </w:r>
-      <w:r>
-        <w:t xml:space="preserve"> </w:t>
-      </w:r>
-      <w:r>
-        <w:t xml:space="preserve">(2022)</w:t>
+        <w:t xml:space="preserve">CHI ’22</w:t>
+      </w:r>
+      <w:r>
+        <w:t xml:space="preserve">.</w:t>
+      </w:r>
+    </w:p>
+    <w:bookmarkEnd w:id="71"/>
+    <w:bookmarkStart w:id="73" w:name="ref-braun2006"/>
+    <w:p>
+      <w:pPr>
+        <w:pStyle w:val="Bibliography"/>
+      </w:pPr>
+      <w:r>
+        <w:t xml:space="preserve">Braun, V. and Clarke, V. (2006)</w:t>
+      </w:r>
+      <w:r>
+        <w:t xml:space="preserve"> </w:t>
+      </w:r>
+      <w:r>
+        <w:t xml:space="preserve">‘</w:t>
+      </w:r>
+      <w:r>
+        <w:t xml:space="preserve">Using thematic analysis in psychology</w:t>
+      </w:r>
+      <w:r>
+        <w:t xml:space="preserve">’</w:t>
+      </w:r>
+      <w:r>
+        <w:t xml:space="preserve">,</w:t>
       </w:r>
       <w:r>
         <w:t xml:space="preserve"> </w:t>
@@ -5876,44 +5811,53 @@
           <w:iCs/>
           <w:i/>
         </w:rPr>
-        <w:t xml:space="preserve">Digipower technical reports: Understanding influence and power in the data economy</w:t>
-      </w:r>
-      <w:r>
-        <w:t xml:space="preserve">. doi:</w:t>
-      </w:r>
-      <w:r>
-        <w:t xml:space="preserve"> </w:t>
-      </w:r>
-      <w:hyperlink r:id="rId88">
-        <w:r>
-          <w:rPr>
-            <w:rStyle w:val="Hyperlink"/>
-          </w:rPr>
-          <w:t xml:space="preserve">10.5281/zenodo.6554155</w:t>
+        <w:t xml:space="preserve">Qualitative Research in Psychology</w:t>
+      </w:r>
+      <w:r>
+        <w:t xml:space="preserve">. Taylor &amp; Francis, 3(2), pp. 77–101. doi:</w:t>
+      </w:r>
+      <w:r>
+        <w:t xml:space="preserve"> </w:t>
+      </w:r>
+      <w:hyperlink r:id="rId72">
+        <w:r>
+          <w:rPr>
+            <w:rStyle w:val="Hyperlink"/>
+          </w:rPr>
+          <w:t xml:space="preserve">10.1191/1478088706qp063oa</w:t>
         </w:r>
       </w:hyperlink>
       <w:r>
         <w:t xml:space="preserve">.</w:t>
       </w:r>
     </w:p>
-    <w:bookmarkEnd w:id="89"/>
-    <w:bookmarkStart w:id="91" w:name="ref-sitra1967"/>
+    <w:bookmarkEnd w:id="73"/>
+    <w:bookmarkStart w:id="75" w:name="ref-bbc1997rd"/>
     <w:p>
       <w:pPr>
         <w:pStyle w:val="Bibliography"/>
       </w:pPr>
       <w:r>
-        <w:t xml:space="preserve">Sitra (1967). Available at:</w:t>
-      </w:r>
-      <w:r>
-        <w:t xml:space="preserve"> </w:t>
-      </w:r>
-      <w:hyperlink r:id="rId90">
-        <w:r>
-          <w:rPr>
-            <w:rStyle w:val="Hyperlink"/>
-          </w:rPr>
-          <w:t xml:space="preserve">https://www.sitra.fi/en/topics/strategy-2/#what-is-sitra</w:t>
+        <w:t xml:space="preserve">British Broadcasting Corporation (1997)</w:t>
+      </w:r>
+      <w:r>
+        <w:t xml:space="preserve"> </w:t>
+      </w:r>
+      <w:r>
+        <w:t xml:space="preserve">‘Our purpose’</w:t>
+      </w:r>
+      <w:r>
+        <w:t xml:space="preserve">. Available at:</w:t>
+      </w:r>
+      <w:r>
+        <w:t xml:space="preserve"> </w:t>
+      </w:r>
+      <w:hyperlink r:id="rId74">
+        <w:r>
+          <w:rPr>
+            <w:rStyle w:val="Hyperlink"/>
+          </w:rPr>
+          <w:t xml:space="preserve">https://www.bbc.co.uk/rd/about/our-purpose</w:t>
         </w:r>
       </w:hyperlink>
       <w:r>
@@ -5923,59 +5867,80 @@
         <w:t xml:space="preserve">(Accessed: 18 August 2022).</w:t>
       </w:r>
     </w:p>
-    <w:bookmarkEnd w:id="91"/>
-    <w:bookmarkStart w:id="93" w:name="ref-sitra2018fairdata"/>
+    <w:bookmarkEnd w:id="75"/>
+    <w:bookmarkStart w:id="77" w:name="ref-quirkos2013"/>
     <w:p>
       <w:pPr>
         <w:pStyle w:val="Bibliography"/>
       </w:pPr>
       <w:r>
-        <w:t xml:space="preserve">Sitra (2018)</w:t>
-      </w:r>
-      <w:r>
-        <w:t xml:space="preserve"> </w:t>
-      </w:r>
-      <w:r>
-        <w:t xml:space="preserve">‘Sitra’s fair data economy theme: What is it about?’</w:t>
-      </w:r>
-      <w:r>
-        <w:t xml:space="preserve"> Available at:</w:t>
-      </w:r>
-      <w:r>
-        <w:t xml:space="preserve"> </w:t>
-      </w:r>
-      <w:hyperlink r:id="rId92">
-        <w:r>
-          <w:rPr>
-            <w:rStyle w:val="Hyperlink"/>
-          </w:rPr>
-          <w:t xml:space="preserve">https://www.sitra.fi/en/themes/fair-data-economy/#what-is-it-about</w:t>
+        <w:t xml:space="preserve">Daniel Turner (2014)</w:t>
+      </w:r>
+      <w:r>
+        <w:t xml:space="preserve"> </w:t>
+      </w:r>
+      <w:r>
+        <w:t xml:space="preserve">‘Quirkos cloud’</w:t>
+      </w:r>
+      <w:r>
+        <w:t xml:space="preserve">. Available at:</w:t>
+      </w:r>
+      <w:r>
+        <w:t xml:space="preserve"> </w:t>
+      </w:r>
+      <w:hyperlink r:id="rId76">
+        <w:r>
+          <w:rPr>
+            <w:rStyle w:val="Hyperlink"/>
+          </w:rPr>
+          <w:t xml:space="preserve">https://www.quirkos.com/learn-qualitative/features.html</w:t>
         </w:r>
       </w:hyperlink>
       <w:r>
-        <w:t xml:space="preserve"> </w:t>
-      </w:r>
-      <w:r>
-        <w:t xml:space="preserve">(Accessed: 18 August 2022).</w:t>
-      </w:r>
-    </w:p>
-    <w:bookmarkEnd w:id="93"/>
-    <w:bookmarkStart w:id="94" w:name="ref-spinuzzi2005"/>
+        <w:t xml:space="preserve">.</w:t>
+      </w:r>
+    </w:p>
+    <w:bookmarkEnd w:id="77"/>
+    <w:bookmarkStart w:id="79" w:name="ref-dehaye2019"/>
     <w:p>
       <w:pPr>
         <w:pStyle w:val="Bibliography"/>
       </w:pPr>
       <w:r>
-        <w:t xml:space="preserve">Spinuzzi, C. (2005)</w:t>
-      </w:r>
-      <w:r>
-        <w:t xml:space="preserve"> </w:t>
-      </w:r>
-      <w:r>
-        <w:t xml:space="preserve">‘The methodology of participatory design’</w:t>
-      </w:r>
-      <w:r>
-        <w:t xml:space="preserve">,</w:t>
+        <w:t xml:space="preserve">Dehaye, P.-O. (2019)</w:t>
+      </w:r>
+      <w:r>
+        <w:t xml:space="preserve"> </w:t>
+      </w:r>
+      <w:r>
+        <w:t xml:space="preserve">‘Hestia.ai: About us’</w:t>
+      </w:r>
+      <w:r>
+        <w:t xml:space="preserve">. Available at:</w:t>
+      </w:r>
+      <w:r>
+        <w:t xml:space="preserve"> </w:t>
+      </w:r>
+      <w:hyperlink r:id="rId78">
+        <w:r>
+          <w:rPr>
+            <w:rStyle w:val="Hyperlink"/>
+          </w:rPr>
+          <w:t xml:space="preserve">https://hestia.ai/en/about/</w:t>
+        </w:r>
+      </w:hyperlink>
+      <w:r>
+        <w:t xml:space="preserve">.</w:t>
+      </w:r>
+    </w:p>
+    <w:bookmarkEnd w:id="79"/>
+    <w:bookmarkStart w:id="80" w:name="ref-goffe2021"/>
+    <w:p>
+      <w:pPr>
+        <w:pStyle w:val="Bibliography"/>
+      </w:pPr>
+      <w:r>
+        <w:t xml:space="preserve">Goffe, L.</w:t>
       </w:r>
       <w:r>
         <w:t xml:space="preserve"> </w:t>
@@ -5985,19 +5950,532 @@
           <w:iCs/>
           <w:i/>
         </w:rPr>
+        <w:t xml:space="preserve">et al.</w:t>
+      </w:r>
+      <w:r>
+        <w:t xml:space="preserve"> </w:t>
+      </w:r>
+      <w:r>
+        <w:t xml:space="preserve">(2021)</w:t>
+      </w:r>
+      <w:r>
+        <w:t xml:space="preserve"> </w:t>
+      </w:r>
+      <w:r>
+        <w:t xml:space="preserve">‘Appetite for disruption: Designing human-centred augmentations to an online food ordering platform’</w:t>
+      </w:r>
+      <w:r>
+        <w:t xml:space="preserve">, in</w:t>
+      </w:r>
+      <w:r>
+        <w:t xml:space="preserve"> </w:t>
+      </w:r>
+      <w:r>
+        <w:rPr>
+          <w:iCs/>
+          <w:i/>
+        </w:rPr>
+        <w:t xml:space="preserve">34th british HCI conference</w:t>
+      </w:r>
+      <w:r>
+        <w:t xml:space="preserve">, pp. 155–167.</w:t>
+      </w:r>
+    </w:p>
+    <w:bookmarkEnd w:id="80"/>
+    <w:bookmarkStart w:id="81" w:name="ref-goffe2022"/>
+    <w:p>
+      <w:pPr>
+        <w:pStyle w:val="Bibliography"/>
+      </w:pPr>
+      <w:r>
+        <w:t xml:space="preserve">Goffe, L.</w:t>
+      </w:r>
+      <w:r>
+        <w:t xml:space="preserve"> </w:t>
+      </w:r>
+      <w:r>
+        <w:rPr>
+          <w:iCs/>
+          <w:i/>
+        </w:rPr>
+        <w:t xml:space="preserve">et al.</w:t>
+      </w:r>
+      <w:r>
+        <w:t xml:space="preserve"> </w:t>
+      </w:r>
+      <w:r>
+        <w:t xml:space="preserve">(2022)</w:t>
+      </w:r>
+      <w:r>
+        <w:t xml:space="preserve"> </w:t>
+      </w:r>
+      <w:r>
+        <w:t xml:space="preserve">‘Web augmentation for well-being: The human-centred design of a takeaway food ordering digital platform’</w:t>
+      </w:r>
+      <w:r>
+        <w:t xml:space="preserve">,</w:t>
+      </w:r>
+      <w:r>
+        <w:t xml:space="preserve"> </w:t>
+      </w:r>
+      <w:r>
+        <w:rPr>
+          <w:iCs/>
+          <w:i/>
+        </w:rPr>
+        <w:t xml:space="preserve">Interacting with Computers</w:t>
+      </w:r>
+      <w:r>
+        <w:t xml:space="preserve">.</w:t>
+      </w:r>
+    </w:p>
+    <w:bookmarkEnd w:id="81"/>
+    <w:bookmarkStart w:id="83" w:name="ref-härkönen2022report"/>
+    <w:p>
+      <w:pPr>
+        <w:pStyle w:val="Bibliography"/>
+      </w:pPr>
+      <w:r>
+        <w:t xml:space="preserve">Härkönen, T.</w:t>
+      </w:r>
+      <w:r>
+        <w:t xml:space="preserve"> </w:t>
+      </w:r>
+      <w:r>
+        <w:rPr>
+          <w:iCs/>
+          <w:i/>
+        </w:rPr>
+        <w:t xml:space="preserve">et al.</w:t>
+      </w:r>
+      <w:r>
+        <w:t xml:space="preserve"> </w:t>
+      </w:r>
+      <w:r>
+        <w:t xml:space="preserve">(2022)</w:t>
+      </w:r>
+      <w:r>
+        <w:t xml:space="preserve"> </w:t>
+      </w:r>
+      <w:r>
+        <w:rPr>
+          <w:iCs/>
+          <w:i/>
+        </w:rPr>
+        <w:t xml:space="preserve">Tracking digipower: How data can be used for influencing decision-makers and steering the world</w:t>
+      </w:r>
+      <w:r>
+        <w:t xml:space="preserve">. Sitra. Available at:</w:t>
+      </w:r>
+      <w:r>
+        <w:t xml:space="preserve"> </w:t>
+      </w:r>
+      <w:hyperlink r:id="rId82">
+        <w:r>
+          <w:rPr>
+            <w:rStyle w:val="Hyperlink"/>
+          </w:rPr>
+          <w:t xml:space="preserve">https://www.sitra.fi/en/publications/tracking-digipower/</w:t>
+        </w:r>
+      </w:hyperlink>
+      <w:r>
+        <w:t xml:space="preserve">.</w:t>
+      </w:r>
+    </w:p>
+    <w:bookmarkEnd w:id="83"/>
+    <w:bookmarkStart w:id="85" w:name="ref-härkönen2022project"/>
+    <w:p>
+      <w:pPr>
+        <w:pStyle w:val="Bibliography"/>
+      </w:pPr>
+      <w:r>
+        <w:t xml:space="preserve">Härkönen, T. and Vänskä, R. (2021). Sitra. Available at:</w:t>
+      </w:r>
+      <w:r>
+        <w:t xml:space="preserve"> </w:t>
+      </w:r>
+      <w:hyperlink r:id="rId84">
+        <w:r>
+          <w:rPr>
+            <w:rStyle w:val="Hyperlink"/>
+          </w:rPr>
+          <w:t xml:space="preserve">https://www.sitra.fi/en/projects/digipower-investigation/#what-is-it-about</w:t>
+        </w:r>
+      </w:hyperlink>
+      <w:r>
+        <w:t xml:space="preserve">.</w:t>
+      </w:r>
+    </w:p>
+    <w:bookmarkEnd w:id="85"/>
+    <w:bookmarkStart w:id="87" w:name="ref-hoofnagle2019"/>
+    <w:p>
+      <w:pPr>
+        <w:pStyle w:val="Bibliography"/>
+      </w:pPr>
+      <w:r>
+        <w:t xml:space="preserve">Hoofnagle, C. J., Sloot, B. van der and Borgesius, F. Z. (2019)</w:t>
+      </w:r>
+      <w:r>
+        <w:t xml:space="preserve"> </w:t>
+      </w:r>
+      <w:r>
+        <w:t xml:space="preserve">‘</w:t>
+      </w:r>
+      <w:r>
+        <w:t xml:space="preserve">The European Union general data protection regulation: What it is and what it means</w:t>
+      </w:r>
+      <w:r>
+        <w:t xml:space="preserve">’</w:t>
+      </w:r>
+      <w:r>
+        <w:t xml:space="preserve">,</w:t>
+      </w:r>
+      <w:r>
+        <w:t xml:space="preserve"> </w:t>
+      </w:r>
+      <w:r>
+        <w:rPr>
+          <w:iCs/>
+          <w:i/>
+        </w:rPr>
+        <w:t xml:space="preserve">Information and Communications Technology Law</w:t>
+      </w:r>
+      <w:r>
+        <w:t xml:space="preserve">. Taylor &amp; Francis, 28(1), pp. 65–98. doi:</w:t>
+      </w:r>
+      <w:r>
+        <w:t xml:space="preserve"> </w:t>
+      </w:r>
+      <w:hyperlink r:id="rId86">
+        <w:r>
+          <w:rPr>
+            <w:rStyle w:val="Hyperlink"/>
+          </w:rPr>
+          <w:t xml:space="preserve">10.1080/13600834.2019.1573501</w:t>
+        </w:r>
+      </w:hyperlink>
+      <w:r>
+        <w:t xml:space="preserve">.</w:t>
+      </w:r>
+    </w:p>
+    <w:bookmarkEnd w:id="87"/>
+    <w:bookmarkStart w:id="88" w:name="ref-huberman2002"/>
+    <w:p>
+      <w:pPr>
+        <w:pStyle w:val="Bibliography"/>
+      </w:pPr>
+      <w:r>
+        <w:t xml:space="preserve">Huberman, M. and Miles, M. B. (2002)</w:t>
+      </w:r>
+      <w:r>
+        <w:t xml:space="preserve"> </w:t>
+      </w:r>
+      <w:r>
+        <w:rPr>
+          <w:iCs/>
+          <w:i/>
+        </w:rPr>
+        <w:t xml:space="preserve">The qualitative researcher’s companion</w:t>
+      </w:r>
+      <w:r>
+        <w:t xml:space="preserve">. Sage.</w:t>
+      </w:r>
+    </w:p>
+    <w:bookmarkEnd w:id="88"/>
+    <w:bookmarkStart w:id="90" w:name="ref-ico2014"/>
+    <w:p>
+      <w:pPr>
+        <w:pStyle w:val="Bibliography"/>
+      </w:pPr>
+      <w:r>
+        <w:t xml:space="preserve">Information Commissioner’s Office (2014)</w:t>
+      </w:r>
+      <w:r>
+        <w:t xml:space="preserve"> </w:t>
+      </w:r>
+      <w:r>
+        <w:t xml:space="preserve">‘</w:t>
+      </w:r>
+      <w:r>
+        <w:t xml:space="preserve">Data controllers and data processors: what the difference is and what the governance implications are</w:t>
+      </w:r>
+      <w:r>
+        <w:t xml:space="preserve">’</w:t>
+      </w:r>
+      <w:r>
+        <w:t xml:space="preserve">, p. 20. Available at:</w:t>
+      </w:r>
+      <w:r>
+        <w:t xml:space="preserve"> </w:t>
+      </w:r>
+      <w:hyperlink r:id="rId89">
+        <w:r>
+          <w:rPr>
+            <w:rStyle w:val="Hyperlink"/>
+          </w:rPr>
+          <w:t xml:space="preserve">https://ico.org.uk/for-organisations/guide-to-data-protection/introduction-to-data-protection/some-basic-concepts/</w:t>
+        </w:r>
+      </w:hyperlink>
+      <w:r>
+        <w:t xml:space="preserve">.</w:t>
+      </w:r>
+    </w:p>
+    <w:bookmarkEnd w:id="90"/>
+    <w:bookmarkStart w:id="92" w:name="ref-moraveji2007"/>
+    <w:p>
+      <w:pPr>
+        <w:pStyle w:val="Bibliography"/>
+      </w:pPr>
+      <w:r>
+        <w:t xml:space="preserve">Moraveji, N.</w:t>
+      </w:r>
+      <w:r>
+        <w:t xml:space="preserve"> </w:t>
+      </w:r>
+      <w:r>
+        <w:rPr>
+          <w:iCs/>
+          <w:i/>
+        </w:rPr>
+        <w:t xml:space="preserve">et al.</w:t>
+      </w:r>
+      <w:r>
+        <w:t xml:space="preserve"> </w:t>
+      </w:r>
+      <w:r>
+        <w:t xml:space="preserve">(2007)</w:t>
+      </w:r>
+      <w:r>
+        <w:t xml:space="preserve"> </w:t>
+      </w:r>
+      <w:r>
+        <w:t xml:space="preserve">‘Comicboarding: Using comics as proxies for participatory design with children’</w:t>
+      </w:r>
+      <w:r>
+        <w:t xml:space="preserve">, in</w:t>
+      </w:r>
+      <w:r>
+        <w:t xml:space="preserve"> </w:t>
+      </w:r>
+      <w:r>
+        <w:rPr>
+          <w:iCs/>
+          <w:i/>
+        </w:rPr>
+        <w:t xml:space="preserve">Conference on Human Factors in Computing Systems - Proceedings</w:t>
+      </w:r>
+      <w:r>
+        <w:t xml:space="preserve">. ACM, pp. 1371–1374. doi:</w:t>
+      </w:r>
+      <w:r>
+        <w:t xml:space="preserve"> </w:t>
+      </w:r>
+      <w:hyperlink r:id="rId91">
+        <w:r>
+          <w:rPr>
+            <w:rStyle w:val="Hyperlink"/>
+          </w:rPr>
+          <w:t xml:space="preserve">10.1145/1240624.1240832</w:t>
+        </w:r>
+      </w:hyperlink>
+      <w:r>
+        <w:t xml:space="preserve">.</w:t>
+      </w:r>
+    </w:p>
+    <w:bookmarkEnd w:id="92"/>
+    <w:bookmarkStart w:id="94" w:name="ref-pidoux2022"/>
+    <w:p>
+      <w:pPr>
+        <w:pStyle w:val="Bibliography"/>
+      </w:pPr>
+      <w:r>
+        <w:t xml:space="preserve">Pidoux, J.</w:t>
+      </w:r>
+      <w:r>
+        <w:t xml:space="preserve"> </w:t>
+      </w:r>
+      <w:r>
+        <w:rPr>
+          <w:iCs/>
+          <w:i/>
+        </w:rPr>
+        <w:t xml:space="preserve">et al.</w:t>
+      </w:r>
+      <w:r>
+        <w:t xml:space="preserve"> </w:t>
+      </w:r>
+      <w:r>
+        <w:t xml:space="preserve">(2022)</w:t>
+      </w:r>
+      <w:r>
+        <w:t xml:space="preserve"> </w:t>
+      </w:r>
+      <w:r>
+        <w:rPr>
+          <w:iCs/>
+          <w:i/>
+        </w:rPr>
+        <w:t xml:space="preserve">Digipower technical reports: Understanding influence and power in the data economy</w:t>
+      </w:r>
+      <w:r>
+        <w:t xml:space="preserve">. doi:</w:t>
+      </w:r>
+      <w:r>
+        <w:t xml:space="preserve"> </w:t>
+      </w:r>
+      <w:hyperlink r:id="rId93">
+        <w:r>
+          <w:rPr>
+            <w:rStyle w:val="Hyperlink"/>
+          </w:rPr>
+          <w:t xml:space="preserve">10.5281/zenodo.6554155</w:t>
+        </w:r>
+      </w:hyperlink>
+      <w:r>
+        <w:t xml:space="preserve">.</w:t>
+      </w:r>
+    </w:p>
+    <w:bookmarkEnd w:id="94"/>
+    <w:bookmarkStart w:id="96" w:name="ref-sitra1967"/>
+    <w:p>
+      <w:pPr>
+        <w:pStyle w:val="Bibliography"/>
+      </w:pPr>
+      <w:r>
+        <w:t xml:space="preserve">Sitra (1967). Available at:</w:t>
+      </w:r>
+      <w:r>
+        <w:t xml:space="preserve"> </w:t>
+      </w:r>
+      <w:hyperlink r:id="rId95">
+        <w:r>
+          <w:rPr>
+            <w:rStyle w:val="Hyperlink"/>
+          </w:rPr>
+          <w:t xml:space="preserve">https://www.sitra.fi/en/topics/strategy-2/#what-is-sitra</w:t>
+        </w:r>
+      </w:hyperlink>
+      <w:r>
+        <w:t xml:space="preserve"> </w:t>
+      </w:r>
+      <w:r>
+        <w:t xml:space="preserve">(Accessed: 18 August 2022).</w:t>
+      </w:r>
+    </w:p>
+    <w:bookmarkEnd w:id="96"/>
+    <w:bookmarkStart w:id="98" w:name="ref-sitra2018fairdata"/>
+    <w:p>
+      <w:pPr>
+        <w:pStyle w:val="Bibliography"/>
+      </w:pPr>
+      <w:r>
+        <w:t xml:space="preserve">Sitra (2018)</w:t>
+      </w:r>
+      <w:r>
+        <w:t xml:space="preserve"> </w:t>
+      </w:r>
+      <w:r>
+        <w:t xml:space="preserve">‘Sitra’s fair data economy theme: What is it about?’</w:t>
+      </w:r>
+      <w:r>
+        <w:t xml:space="preserve"> Available at:</w:t>
+      </w:r>
+      <w:r>
+        <w:t xml:space="preserve"> </w:t>
+      </w:r>
+      <w:hyperlink r:id="rId97">
+        <w:r>
+          <w:rPr>
+            <w:rStyle w:val="Hyperlink"/>
+          </w:rPr>
+          <w:t xml:space="preserve">https://www.sitra.fi/en/themes/fair-data-economy/#what-is-it-about</w:t>
+        </w:r>
+      </w:hyperlink>
+      <w:r>
+        <w:t xml:space="preserve"> </w:t>
+      </w:r>
+      <w:r>
+        <w:t xml:space="preserve">(Accessed: 18 August 2022).</w:t>
+      </w:r>
+    </w:p>
+    <w:bookmarkEnd w:id="98"/>
+    <w:bookmarkStart w:id="99" w:name="ref-spinuzzi2005"/>
+    <w:p>
+      <w:pPr>
+        <w:pStyle w:val="Bibliography"/>
+      </w:pPr>
+      <w:r>
+        <w:t xml:space="preserve">Spinuzzi, C. (2005)</w:t>
+      </w:r>
+      <w:r>
+        <w:t xml:space="preserve"> </w:t>
+      </w:r>
+      <w:r>
+        <w:t xml:space="preserve">‘The methodology of participatory design’</w:t>
+      </w:r>
+      <w:r>
+        <w:t xml:space="preserve">,</w:t>
+      </w:r>
+      <w:r>
+        <w:t xml:space="preserve"> </w:t>
+      </w:r>
+      <w:r>
+        <w:rPr>
+          <w:iCs/>
+          <w:i/>
+        </w:rPr>
         <w:t xml:space="preserve">Technical Communication</w:t>
       </w:r>
       <w:r>
         <w:t xml:space="preserve">. Society for Technical Communication, 52, pp. 163–174.</w:t>
       </w:r>
     </w:p>
-    <w:bookmarkEnd w:id="94"/>
-    <w:bookmarkStart w:id="96" w:name="ref-workflowy2010"/>
+    <w:bookmarkEnd w:id="99"/>
+    <w:bookmarkStart w:id="101" w:name="ref-GDPR2016"/>
     <w:p>
       <w:pPr>
         <w:pStyle w:val="Bibliography"/>
       </w:pPr>
       <w:r>
+        <w:t xml:space="preserve">The European Parliament and the Council of the European Union (2016)</w:t>
+      </w:r>
+      <w:r>
+        <w:t xml:space="preserve"> </w:t>
+      </w:r>
+      <w:r>
+        <w:t xml:space="preserve">‘</w:t>
+      </w:r>
+      <w:r>
+        <w:t xml:space="preserve">Regulation (EU) 2016/679 of the European Parliament and of the Council of 27 April 2016 on the protection of natural persons with regard to the processing of personal data and on the free movement of such data</w:t>
+      </w:r>
+      <w:r>
+        <w:t xml:space="preserve">’</w:t>
+      </w:r>
+      <w:r>
+        <w:t xml:space="preserve">, pp. 16–32. Available at:</w:t>
+      </w:r>
+      <w:r>
+        <w:t xml:space="preserve"> </w:t>
+      </w:r>
+      <w:hyperlink r:id="rId100">
+        <w:r>
+          <w:rPr>
+            <w:rStyle w:val="Hyperlink"/>
+          </w:rPr>
+          <w:t xml:space="preserve">https://eur-lex.europa.eu/legal-content/EN/TXT/?uri=CELEX:32016R0679 https://eur-lex.europa.eu/legal-content/EN/TXT/PDF/?uri=CELEX:32016R0679&amp;from=ES</w:t>
+        </w:r>
+      </w:hyperlink>
+      <w:r>
+        <w:t xml:space="preserve">.</w:t>
+      </w:r>
+    </w:p>
+    <w:bookmarkEnd w:id="101"/>
+    <w:bookmarkStart w:id="103" w:name="ref-workflowy2010"/>
+    <w:p>
+      <w:pPr>
+        <w:pStyle w:val="Bibliography"/>
+      </w:pPr>
+      <w:r>
         <w:t xml:space="preserve">Turitzin, M. and Patel, J. (2010)</w:t>
       </w:r>
       <w:r>
@@ -6012,7 +6490,7 @@
       <w:r>
         <w:t xml:space="preserve"> </w:t>
       </w:r>
-      <w:hyperlink r:id="rId95">
+      <w:hyperlink r:id="rId102">
         <w:r>
           <w:rPr>
             <w:rStyle w:val="Hyperlink"/>
@@ -6024,9 +6502,9 @@
         <w:t xml:space="preserve">.</w:t>
       </w:r>
     </w:p>
-    <w:bookmarkEnd w:id="96"/>
-    <w:bookmarkEnd w:id="97"/>
-    <w:bookmarkEnd w:id="98"/>
+    <w:bookmarkEnd w:id="103"/>
+    <w:bookmarkEnd w:id="104"/>
+    <w:bookmarkEnd w:id="105"/>
     <w:sectPr/>
   </w:body>
 </w:document>
@@ -6430,6 +6908,9 @@
     <w:abstractNumId w:val="991"/>
   </w:num>
   <w:num w:numId="1018">
+    <w:abstractNumId w:val="991"/>
+  </w:num>
+  <w:num w:numId="1019">
     <w:abstractNumId w:val="991"/>
   </w:num>
 </w:numbering>

</xml_diff>

<commit_message>
shortening and addressing feedback chapter 1
</commit_message>
<xml_diff>
--- a/docx/additional.docx
+++ b/docx/additional.docx
@@ -4054,10 +4054,7 @@
         <w:t xml:space="preserve">)</w:t>
       </w:r>
       <w:r>
-        <w:t xml:space="preserve">. My work with the Cornmarket project can be seen as the concluding part of one of several action research cycles within my PhD</w:t>
-      </w:r>
-      <w:r>
-        <w:t xml:space="preserve"> </w:t>
+        <w:t xml:space="preserve">. My work with the Cornmarket project can be seen as the concluding part of one of several action research cycles within my PhD [</w:t>
       </w:r>
       <w:hyperlink w:anchor="X03a4300e5939d1d7fbfb90958aac5b413468ba3">
         <w:r>
@@ -4068,7 +4065,7 @@
         </w:r>
       </w:hyperlink>
       <w:r>
-        <w:t xml:space="preserve">.</w:t>
+        <w:t xml:space="preserve">].</w:t>
       </w:r>
     </w:p>
     <w:p>

</xml_diff>

<commit_message>
various numbering and cross-reference shenanigans
</commit_message>
<xml_diff>
--- a/docx/additional.docx
+++ b/docx/additional.docx
@@ -4639,18 +4639,24 @@
         <w:pStyle w:val="BodyText"/>
       </w:pPr>
       <w:r>
-        <w:t xml:space="preserve">Where the BBC internship [</w:t>
-      </w:r>
-      <w:hyperlink w:anchor="d.1">
-        <w:r>
-          <w:rPr>
-            <w:rStyle w:val="Hyperlink"/>
-          </w:rPr>
-          <w:t xml:space="preserve">D.1</w:t>
+        <w:t xml:space="preserve">Where the</w:t>
+      </w:r>
+      <w:r>
+        <w:t xml:space="preserve"> </w:t>
+      </w:r>
+      <w:hyperlink w:anchor="ari-4">
+        <w:r>
+          <w:rPr>
+            <w:rStyle w:val="Hyperlink"/>
+          </w:rPr>
+          <w:t xml:space="preserve">BBC internship</w:t>
         </w:r>
       </w:hyperlink>
       <w:r>
-        <w:t xml:space="preserve">] has helped me to understand the practicalities of connecting people with their personal data in pursuit of Life Information Utilisation [</w:t>
+        <w:t xml:space="preserve"> </w:t>
+      </w:r>
+      <w:r>
+        <w:t xml:space="preserve">has helped me to understand the practicalities of connecting people with their personal data in pursuit of Life Information Utilisation [</w:t>
       </w:r>
       <w:hyperlink w:anchor="X7027e4bdfd232de99e156aba3e4d77d931c643b">
         <w:r>

</xml_diff>

<commit_message>
renumber footnotes, move table out to ARI and update website
</commit_message>
<xml_diff>
--- a/docx/additional.docx
+++ b/docx/additional.docx
@@ -2243,12 +2243,1009 @@
       </w:r>
     </w:p>
     <w:bookmarkEnd w:id="32"/>
-    <w:bookmarkStart w:id="37" w:name="ari-monitor"/>
+    <w:bookmarkStart w:id="34" w:name="Xc7f05f47084c86cf9df98a74e7ffb2459e671b3"/>
     <w:p>
       <w:pPr>
         <w:pStyle w:val="Heading1"/>
       </w:pPr>
       <w:r>
+        <w:rPr>
+          <w:rStyle w:val="SectionNumber"/>
+        </w:rPr>
+        <w:t xml:space="preserve">1</w:t>
+      </w:r>
+      <w:r>
+        <w:tab/>
+      </w:r>
+      <w:r>
+        <w:t xml:space="preserve">Additional 5: Family Civic Data Categories</w:t>
+      </w:r>
+    </w:p>
+    <w:p>
+      <w:pPr>
+        <w:pStyle w:val="FirstParagraph"/>
+      </w:pPr>
+      <w:r>
+        <w:t xml:space="preserve">The table below illustrates the types of</w:t>
+      </w:r>
+      <w:r>
+        <w:t xml:space="preserve"> </w:t>
+      </w:r>
+      <w:r>
+        <w:rPr>
+          <w:iCs/>
+          <w:i/>
+        </w:rPr>
+        <w:t xml:space="preserve">family civic data</w:t>
+      </w:r>
+      <w:r>
+        <w:t xml:space="preserve"> </w:t>
+      </w:r>
+      <w:r>
+        <w:t xml:space="preserve">identified in the pilot study [</w:t>
+      </w:r>
+      <w:hyperlink w:anchor="X78ad73ec26b8ad5f96338defb9c180e5571da00">
+        <w:r>
+          <w:rPr>
+            <w:rStyle w:val="Hyperlink"/>
+          </w:rPr>
+          <w:t xml:space="preserve">3.4.1</w:t>
+        </w:r>
+      </w:hyperlink>
+      <w:r>
+        <w:t xml:space="preserve">;</w:t>
+      </w:r>
+      <w:r>
+        <w:t xml:space="preserve"> </w:t>
+      </w:r>
+      <w:r>
+        <w:t xml:space="preserve">Bowyer</w:t>
+      </w:r>
+      <w:r>
+        <w:t xml:space="preserve"> </w:t>
+      </w:r>
+      <w:r>
+        <w:rPr>
+          <w:iCs/>
+          <w:i/>
+        </w:rPr>
+        <w:t xml:space="preserve">et al.</w:t>
+      </w:r>
+      <w:r>
+        <w:t xml:space="preserve"> </w:t>
+      </w:r>
+      <w:r>
+        <w:t xml:space="preserve">(</w:t>
+      </w:r>
+      <w:hyperlink w:anchor="ref-bowyer2018family">
+        <w:r>
+          <w:rPr>
+            <w:rStyle w:val="Hyperlink"/>
+          </w:rPr>
+          <w:t xml:space="preserve">2018</w:t>
+        </w:r>
+      </w:hyperlink>
+      <w:r>
+        <w:t xml:space="preserve">)</w:t>
+      </w:r>
+      <w:r>
+        <w:t xml:space="preserve">;</w:t>
+      </w:r>
+      <w:r>
+        <w:t xml:space="preserve"> </w:t>
+      </w:r>
+      <w:hyperlink w:anchor="appendix-A">
+        <w:r>
+          <w:rPr>
+            <w:rStyle w:val="Hyperlink"/>
+          </w:rPr>
+          <w:t xml:space="preserve">Appendix A</w:t>
+        </w:r>
+      </w:hyperlink>
+      <w:r>
+        <w:t xml:space="preserve">], and referenced in Case Study One [</w:t>
+      </w:r>
+      <w:hyperlink w:anchor="Xc2fcfc265ab40ba82ed064a42903a2f576bb84b">
+        <w:r>
+          <w:rPr>
+            <w:rStyle w:val="Hyperlink"/>
+          </w:rPr>
+          <w:t xml:space="preserve">4.2.1</w:t>
+        </w:r>
+      </w:hyperlink>
+      <w:r>
+        <w:t xml:space="preserve">].</w:t>
+      </w:r>
+    </w:p>
+    <w:p>
+      <w:pPr>
+        <w:pStyle w:val="TableCaption"/>
+      </w:pPr>
+      <w:r>
+        <w:t xml:space="preserve">Table ARI.1 - Example Categories of Family Civic Data.</w:t>
+      </w:r>
+    </w:p>
+    <w:tbl>
+      <w:tblPr>
+        <w:tblStyle w:val="Table"/>
+        <w:tblW w:type="pct" w:w="5000"/>
+        <w:tblLook w:firstRow="1" w:lastRow="0" w:firstColumn="0" w:lastColumn="0" w:noHBand="0" w:noVBand="0" w:val="0020"/>
+        <w:tblCaption w:val="Table ARI.1 - Example Categories of Family Civic Data."/>
+      </w:tblPr>
+      <w:tblGrid>
+        <w:gridCol w:w="1272"/>
+        <w:gridCol w:w="1272"/>
+        <w:gridCol w:w="5374"/>
+      </w:tblGrid>
+      <w:tr>
+        <w:trPr>
+          <w:tblHeader w:val="true"/>
+        </w:trPr>
+        <w:tc>
+          <w:tcPr/>
+          <w:p>
+            <w:pPr>
+              <w:pStyle w:val="Compact"/>
+              <w:jc w:val="left"/>
+            </w:pPr>
+            <w:r>
+              <w:t xml:space="preserve">Category</w:t>
+            </w:r>
+          </w:p>
+        </w:tc>
+        <w:tc>
+          <w:tcPr/>
+          <w:p>
+            <w:pPr>
+              <w:pStyle w:val="Compact"/>
+              <w:jc w:val="left"/>
+            </w:pPr>
+            <w:r>
+              <w:t xml:space="preserve">Type of data</w:t>
+            </w:r>
+          </w:p>
+        </w:tc>
+        <w:tc>
+          <w:tcPr/>
+          <w:p>
+            <w:pPr>
+              <w:pStyle w:val="Compact"/>
+              <w:jc w:val="left"/>
+            </w:pPr>
+            <w:r>
+              <w:t xml:space="preserve">Examples/Details</w:t>
+            </w:r>
+          </w:p>
+        </w:tc>
+      </w:tr>
+      <w:tr>
+        <w:tc>
+          <w:tcPr/>
+          <w:p>
+            <w:pPr>
+              <w:pStyle w:val="Compact"/>
+              <w:jc w:val="left"/>
+            </w:pPr>
+            <w:r>
+              <w:t xml:space="preserve">Family</w:t>
+            </w:r>
+          </w:p>
+        </w:tc>
+        <w:tc>
+          <w:tcPr/>
+          <w:p>
+            <w:pPr>
+              <w:pStyle w:val="Compact"/>
+              <w:jc w:val="left"/>
+            </w:pPr>
+            <w:r>
+              <w:t xml:space="preserve">Personal details</w:t>
+            </w:r>
+          </w:p>
+        </w:tc>
+        <w:tc>
+          <w:tcPr/>
+          <w:p>
+            <w:pPr>
+              <w:pStyle w:val="Compact"/>
+              <w:jc w:val="left"/>
+            </w:pPr>
+            <w:r>
+              <w:t xml:space="preserve">Date of birth, address, telephone number.</w:t>
+            </w:r>
+          </w:p>
+        </w:tc>
+      </w:tr>
+      <w:tr>
+        <w:tc>
+          <w:tcPr/>
+          <w:p>
+            <w:pPr>
+              <w:pStyle w:val="Compact"/>
+            </w:pPr>
+          </w:p>
+        </w:tc>
+        <w:tc>
+          <w:tcPr/>
+          <w:p>
+            <w:pPr>
+              <w:pStyle w:val="Compact"/>
+              <w:jc w:val="left"/>
+            </w:pPr>
+            <w:r>
+              <w:t xml:space="preserve">Relationships</w:t>
+            </w:r>
+          </w:p>
+        </w:tc>
+        <w:tc>
+          <w:tcPr/>
+          <w:p>
+            <w:pPr>
+              <w:pStyle w:val="Compact"/>
+              <w:jc w:val="left"/>
+            </w:pPr>
+            <w:r>
+              <w:t xml:space="preserve">Marital status, exs, step-parents, living arrangements.</w:t>
+            </w:r>
+          </w:p>
+        </w:tc>
+      </w:tr>
+      <w:tr>
+        <w:tc>
+          <w:tcPr/>
+          <w:p>
+            <w:pPr>
+              <w:pStyle w:val="Compact"/>
+            </w:pPr>
+          </w:p>
+        </w:tc>
+        <w:tc>
+          <w:tcPr/>
+          <w:p>
+            <w:pPr>
+              <w:pStyle w:val="Compact"/>
+              <w:jc w:val="left"/>
+            </w:pPr>
+            <w:r>
+              <w:t xml:space="preserve">Children</w:t>
+            </w:r>
+          </w:p>
+        </w:tc>
+        <w:tc>
+          <w:tcPr/>
+          <w:p>
+            <w:pPr>
+              <w:pStyle w:val="Compact"/>
+              <w:jc w:val="left"/>
+            </w:pPr>
+            <w:r>
+              <w:t xml:space="preserve">Parentage, adoption, fostering, childcare.</w:t>
+            </w:r>
+          </w:p>
+        </w:tc>
+      </w:tr>
+      <w:tr>
+        <w:tc>
+          <w:tcPr/>
+          <w:p>
+            <w:pPr>
+              <w:pStyle w:val="Compact"/>
+              <w:jc w:val="left"/>
+            </w:pPr>
+            <w:r>
+              <w:t xml:space="preserve">Education</w:t>
+            </w:r>
+          </w:p>
+        </w:tc>
+        <w:tc>
+          <w:tcPr/>
+          <w:p>
+            <w:pPr>
+              <w:pStyle w:val="Compact"/>
+              <w:jc w:val="left"/>
+            </w:pPr>
+            <w:r>
+              <w:t xml:space="preserve">School Records</w:t>
+            </w:r>
+          </w:p>
+        </w:tc>
+        <w:tc>
+          <w:tcPr/>
+          <w:p>
+            <w:pPr>
+              <w:pStyle w:val="Compact"/>
+              <w:jc w:val="left"/>
+            </w:pPr>
+            <w:r>
+              <w:t xml:space="preserve">Attendance (truancy), special needs.</w:t>
+            </w:r>
+          </w:p>
+        </w:tc>
+      </w:tr>
+      <w:tr>
+        <w:tc>
+          <w:tcPr/>
+          <w:p>
+            <w:pPr>
+              <w:pStyle w:val="Compact"/>
+            </w:pPr>
+          </w:p>
+        </w:tc>
+        <w:tc>
+          <w:tcPr/>
+          <w:p>
+            <w:pPr>
+              <w:pStyle w:val="Compact"/>
+              <w:jc w:val="left"/>
+            </w:pPr>
+            <w:r>
+              <w:t xml:space="preserve">Academic Results</w:t>
+            </w:r>
+          </w:p>
+        </w:tc>
+        <w:tc>
+          <w:tcPr/>
+          <w:p>
+            <w:pPr>
+              <w:pStyle w:val="Compact"/>
+              <w:jc w:val="left"/>
+            </w:pPr>
+            <w:r>
+              <w:t xml:space="preserve">SATs, reports, exam failures, training courses.</w:t>
+            </w:r>
+          </w:p>
+        </w:tc>
+      </w:tr>
+      <w:tr>
+        <w:tc>
+          <w:tcPr/>
+          <w:p>
+            <w:pPr>
+              <w:pStyle w:val="Compact"/>
+              <w:jc w:val="left"/>
+            </w:pPr>
+            <w:r>
+              <w:t xml:space="preserve">Welfare</w:t>
+            </w:r>
+          </w:p>
+        </w:tc>
+        <w:tc>
+          <w:tcPr/>
+          <w:p>
+            <w:pPr>
+              <w:pStyle w:val="Compact"/>
+              <w:jc w:val="left"/>
+            </w:pPr>
+            <w:r>
+              <w:t xml:space="preserve">Social Support</w:t>
+            </w:r>
+          </w:p>
+        </w:tc>
+        <w:tc>
+          <w:tcPr/>
+          <w:p>
+            <w:pPr>
+              <w:pStyle w:val="Compact"/>
+              <w:jc w:val="left"/>
+            </w:pPr>
+            <w:r>
+              <w:t xml:space="preserve">Social worker visits &amp; notes, details of family crises, interventions, allegations.</w:t>
+            </w:r>
+          </w:p>
+        </w:tc>
+      </w:tr>
+      <w:tr>
+        <w:tc>
+          <w:tcPr/>
+          <w:p>
+            <w:pPr>
+              <w:pStyle w:val="Compact"/>
+            </w:pPr>
+          </w:p>
+        </w:tc>
+        <w:tc>
+          <w:tcPr/>
+          <w:p>
+            <w:pPr>
+              <w:pStyle w:val="Compact"/>
+              <w:jc w:val="left"/>
+            </w:pPr>
+            <w:r>
+              <w:t xml:space="preserve">Welfare Benefits</w:t>
+            </w:r>
+          </w:p>
+        </w:tc>
+        <w:tc>
+          <w:tcPr/>
+          <w:p>
+            <w:pPr>
+              <w:pStyle w:val="Compact"/>
+              <w:jc w:val="left"/>
+            </w:pPr>
+            <w:r>
+              <w:t xml:space="preserve">Jobseeker’s Allowance, child support, Disability Living Allowance, tax credits</w:t>
+            </w:r>
+          </w:p>
+        </w:tc>
+      </w:tr>
+      <w:tr>
+        <w:tc>
+          <w:tcPr/>
+          <w:p>
+            <w:pPr>
+              <w:pStyle w:val="Compact"/>
+              <w:jc w:val="left"/>
+            </w:pPr>
+            <w:r>
+              <w:t xml:space="preserve">Money/Work</w:t>
+            </w:r>
+          </w:p>
+        </w:tc>
+        <w:tc>
+          <w:tcPr/>
+          <w:p>
+            <w:pPr>
+              <w:pStyle w:val="Compact"/>
+              <w:jc w:val="left"/>
+            </w:pPr>
+            <w:r>
+              <w:t xml:space="preserve">Family Finances</w:t>
+            </w:r>
+          </w:p>
+        </w:tc>
+        <w:tc>
+          <w:tcPr/>
+          <w:p>
+            <w:pPr>
+              <w:pStyle w:val="Compact"/>
+              <w:jc w:val="left"/>
+            </w:pPr>
+            <w:r>
+              <w:t xml:space="preserve">Salary, savings, credit cards, spending, debt</w:t>
+            </w:r>
+          </w:p>
+        </w:tc>
+      </w:tr>
+      <w:tr>
+        <w:tc>
+          <w:tcPr/>
+          <w:p>
+            <w:pPr>
+              <w:pStyle w:val="Compact"/>
+            </w:pPr>
+          </w:p>
+        </w:tc>
+        <w:tc>
+          <w:tcPr/>
+          <w:p>
+            <w:pPr>
+              <w:pStyle w:val="Compact"/>
+              <w:jc w:val="left"/>
+            </w:pPr>
+            <w:r>
+              <w:t xml:space="preserve">Employment</w:t>
+            </w:r>
+          </w:p>
+        </w:tc>
+        <w:tc>
+          <w:tcPr/>
+          <w:p>
+            <w:pPr>
+              <w:pStyle w:val="Compact"/>
+              <w:jc w:val="left"/>
+            </w:pPr>
+            <w:r>
+              <w:t xml:space="preserve">Job history, periods of unemployment, performance at work, NI, PAYE, pensions.</w:t>
+            </w:r>
+          </w:p>
+        </w:tc>
+      </w:tr>
+      <w:tr>
+        <w:tc>
+          <w:tcPr/>
+          <w:p>
+            <w:pPr>
+              <w:pStyle w:val="Compact"/>
+              <w:jc w:val="left"/>
+            </w:pPr>
+            <w:r>
+              <w:t xml:space="preserve">Civil</w:t>
+            </w:r>
+          </w:p>
+        </w:tc>
+        <w:tc>
+          <w:tcPr/>
+          <w:p>
+            <w:pPr>
+              <w:pStyle w:val="Compact"/>
+              <w:jc w:val="left"/>
+            </w:pPr>
+            <w:r>
+              <w:t xml:space="preserve">Housing data</w:t>
+            </w:r>
+          </w:p>
+        </w:tc>
+        <w:tc>
+          <w:tcPr/>
+          <w:p>
+            <w:pPr>
+              <w:pStyle w:val="Compact"/>
+              <w:jc w:val="left"/>
+            </w:pPr>
+            <w:r>
+              <w:t xml:space="preserve">Council house provision, eligibility criteria.</w:t>
+            </w:r>
+          </w:p>
+        </w:tc>
+      </w:tr>
+      <w:tr>
+        <w:tc>
+          <w:tcPr/>
+          <w:p>
+            <w:pPr>
+              <w:pStyle w:val="Compact"/>
+            </w:pPr>
+          </w:p>
+        </w:tc>
+        <w:tc>
+          <w:tcPr/>
+          <w:p>
+            <w:pPr>
+              <w:pStyle w:val="Compact"/>
+              <w:jc w:val="left"/>
+            </w:pPr>
+            <w:r>
+              <w:t xml:space="preserve">Legal documents</w:t>
+            </w:r>
+          </w:p>
+        </w:tc>
+        <w:tc>
+          <w:tcPr/>
+          <w:p>
+            <w:pPr>
+              <w:pStyle w:val="Compact"/>
+              <w:jc w:val="left"/>
+            </w:pPr>
+            <w:r>
+              <w:t xml:space="preserve">Birth / marriage / death certificates, citizenship /immigration status, work permits.</w:t>
+            </w:r>
+          </w:p>
+        </w:tc>
+      </w:tr>
+      <w:tr>
+        <w:tc>
+          <w:tcPr/>
+          <w:p>
+            <w:pPr>
+              <w:pStyle w:val="Compact"/>
+              <w:jc w:val="left"/>
+            </w:pPr>
+            <w:r>
+              <w:t xml:space="preserve">Crime</w:t>
+            </w:r>
+          </w:p>
+        </w:tc>
+        <w:tc>
+          <w:tcPr/>
+          <w:p>
+            <w:pPr>
+              <w:pStyle w:val="Compact"/>
+              <w:jc w:val="left"/>
+            </w:pPr>
+            <w:r>
+              <w:t xml:space="preserve">Criminal records</w:t>
+            </w:r>
+          </w:p>
+        </w:tc>
+        <w:tc>
+          <w:tcPr/>
+          <w:p>
+            <w:pPr>
+              <w:pStyle w:val="Compact"/>
+              <w:jc w:val="left"/>
+            </w:pPr>
+            <w:r>
+              <w:t xml:space="preserve">Arrests, cautions, offenders’ registers, prison time, speeding tickets, spent convictions.</w:t>
+            </w:r>
+          </w:p>
+        </w:tc>
+      </w:tr>
+      <w:tr>
+        <w:tc>
+          <w:tcPr/>
+          <w:p>
+            <w:pPr>
+              <w:pStyle w:val="Compact"/>
+            </w:pPr>
+          </w:p>
+        </w:tc>
+        <w:tc>
+          <w:tcPr/>
+          <w:p>
+            <w:pPr>
+              <w:pStyle w:val="Compact"/>
+              <w:jc w:val="left"/>
+            </w:pPr>
+            <w:r>
+              <w:t xml:space="preserve">Court orders</w:t>
+            </w:r>
+          </w:p>
+        </w:tc>
+        <w:tc>
+          <w:tcPr/>
+          <w:p>
+            <w:pPr>
+              <w:pStyle w:val="Compact"/>
+              <w:jc w:val="left"/>
+            </w:pPr>
+            <w:r>
+              <w:t xml:space="preserve">Restraining orders, lawsuits, custody, ASBOs.</w:t>
+            </w:r>
+          </w:p>
+        </w:tc>
+      </w:tr>
+      <w:tr>
+        <w:tc>
+          <w:tcPr/>
+          <w:p>
+            <w:pPr>
+              <w:pStyle w:val="Compact"/>
+            </w:pPr>
+          </w:p>
+        </w:tc>
+        <w:tc>
+          <w:tcPr/>
+          <w:p>
+            <w:pPr>
+              <w:pStyle w:val="Compact"/>
+              <w:jc w:val="left"/>
+            </w:pPr>
+            <w:r>
+              <w:t xml:space="preserve">Domestic Violence</w:t>
+            </w:r>
+          </w:p>
+        </w:tc>
+        <w:tc>
+          <w:tcPr/>
+          <w:p>
+            <w:pPr>
+              <w:pStyle w:val="Compact"/>
+              <w:jc w:val="left"/>
+            </w:pPr>
+            <w:r>
+              <w:t xml:space="preserve">Allegations made, medical records, social / legal interventions, victim support.</w:t>
+            </w:r>
+          </w:p>
+        </w:tc>
+      </w:tr>
+      <w:tr>
+        <w:tc>
+          <w:tcPr/>
+          <w:p>
+            <w:pPr>
+              <w:pStyle w:val="Compact"/>
+              <w:jc w:val="left"/>
+            </w:pPr>
+            <w:r>
+              <w:t xml:space="preserve">Medical</w:t>
+            </w:r>
+          </w:p>
+        </w:tc>
+        <w:tc>
+          <w:tcPr/>
+          <w:p>
+            <w:pPr>
+              <w:pStyle w:val="Compact"/>
+              <w:jc w:val="left"/>
+            </w:pPr>
+            <w:r>
+              <w:t xml:space="preserve">GP records</w:t>
+            </w:r>
+          </w:p>
+        </w:tc>
+        <w:tc>
+          <w:tcPr/>
+          <w:p>
+            <w:pPr>
+              <w:pStyle w:val="Compact"/>
+              <w:jc w:val="left"/>
+            </w:pPr>
+            <w:r>
+              <w:t xml:space="preserve">GP’s notes, prescriptions, tests, referrals.</w:t>
+            </w:r>
+          </w:p>
+        </w:tc>
+      </w:tr>
+      <w:tr>
+        <w:tc>
+          <w:tcPr/>
+          <w:p>
+            <w:pPr>
+              <w:pStyle w:val="Compact"/>
+            </w:pPr>
+          </w:p>
+        </w:tc>
+        <w:tc>
+          <w:tcPr/>
+          <w:p>
+            <w:pPr>
+              <w:pStyle w:val="Compact"/>
+              <w:jc w:val="left"/>
+            </w:pPr>
+            <w:r>
+              <w:t xml:space="preserve">Hospital records</w:t>
+            </w:r>
+          </w:p>
+        </w:tc>
+        <w:tc>
+          <w:tcPr/>
+          <w:p>
+            <w:pPr>
+              <w:pStyle w:val="Compact"/>
+              <w:jc w:val="left"/>
+            </w:pPr>
+            <w:r>
+              <w:t xml:space="preserve">Operations, hospital stays, emergency care.</w:t>
+            </w:r>
+          </w:p>
+        </w:tc>
+      </w:tr>
+      <w:tr>
+        <w:tc>
+          <w:tcPr/>
+          <w:p>
+            <w:pPr>
+              <w:pStyle w:val="Compact"/>
+            </w:pPr>
+          </w:p>
+        </w:tc>
+        <w:tc>
+          <w:tcPr/>
+          <w:p>
+            <w:pPr>
+              <w:pStyle w:val="Compact"/>
+              <w:jc w:val="left"/>
+            </w:pPr>
+            <w:r>
+              <w:t xml:space="preserve">Medical conditions</w:t>
+            </w:r>
+          </w:p>
+        </w:tc>
+        <w:tc>
+          <w:tcPr/>
+          <w:p>
+            <w:pPr>
+              <w:pStyle w:val="Compact"/>
+              <w:jc w:val="left"/>
+            </w:pPr>
+            <w:r>
+              <w:t xml:space="preserve">Diagnoses, diseases, allergies, blood type.</w:t>
+            </w:r>
+          </w:p>
+        </w:tc>
+      </w:tr>
+      <w:tr>
+        <w:tc>
+          <w:tcPr/>
+          <w:p>
+            <w:pPr>
+              <w:pStyle w:val="Compact"/>
+            </w:pPr>
+          </w:p>
+        </w:tc>
+        <w:tc>
+          <w:tcPr/>
+          <w:p>
+            <w:pPr>
+              <w:pStyle w:val="Compact"/>
+              <w:jc w:val="left"/>
+            </w:pPr>
+            <w:r>
+              <w:t xml:space="preserve">Mental health</w:t>
+            </w:r>
+          </w:p>
+        </w:tc>
+        <w:tc>
+          <w:tcPr/>
+          <w:p>
+            <w:pPr>
+              <w:pStyle w:val="Compact"/>
+              <w:jc w:val="left"/>
+            </w:pPr>
+            <w:r>
+              <w:t xml:space="preserve">PTSD, breakdowns, depression, sectioning.</w:t>
+            </w:r>
+          </w:p>
+        </w:tc>
+      </w:tr>
+      <w:tr>
+        <w:tc>
+          <w:tcPr/>
+          <w:p>
+            <w:pPr>
+              <w:pStyle w:val="Compact"/>
+            </w:pPr>
+          </w:p>
+        </w:tc>
+        <w:tc>
+          <w:tcPr/>
+          <w:p>
+            <w:pPr>
+              <w:pStyle w:val="Compact"/>
+              <w:jc w:val="left"/>
+            </w:pPr>
+            <w:r>
+              <w:t xml:space="preserve">Addictions</w:t>
+            </w:r>
+          </w:p>
+        </w:tc>
+        <w:tc>
+          <w:tcPr/>
+          <w:p>
+            <w:pPr>
+              <w:pStyle w:val="Compact"/>
+              <w:jc w:val="left"/>
+            </w:pPr>
+            <w:r>
+              <w:t xml:space="preserve">Substance abuse, gambling, rehab, crime.</w:t>
+            </w:r>
+          </w:p>
+        </w:tc>
+      </w:tr>
+      <w:tr>
+        <w:tc>
+          <w:tcPr/>
+          <w:p>
+            <w:pPr>
+              <w:pStyle w:val="Compact"/>
+              <w:jc w:val="left"/>
+            </w:pPr>
+            <w:r>
+              <w:t xml:space="preserve">Leisure</w:t>
+            </w:r>
+            <w:r>
+              <w:rPr>
+                <w:rStyle w:val="FootnoteReference"/>
+              </w:rPr>
+              <w:footnoteReference w:id="33"/>
+            </w:r>
+          </w:p>
+        </w:tc>
+        <w:tc>
+          <w:tcPr/>
+          <w:p>
+            <w:pPr>
+              <w:pStyle w:val="Compact"/>
+              <w:jc w:val="left"/>
+            </w:pPr>
+            <w:r>
+              <w:t xml:space="preserve">Library Usage</w:t>
+            </w:r>
+          </w:p>
+        </w:tc>
+        <w:tc>
+          <w:tcPr/>
+          <w:p>
+            <w:pPr>
+              <w:pStyle w:val="Compact"/>
+              <w:jc w:val="left"/>
+            </w:pPr>
+            <w:r>
+              <w:t xml:space="preserve">Books/CDs borrowed, computer access.</w:t>
+            </w:r>
+          </w:p>
+        </w:tc>
+      </w:tr>
+      <w:tr>
+        <w:tc>
+          <w:tcPr/>
+          <w:p>
+            <w:pPr>
+              <w:pStyle w:val="Compact"/>
+            </w:pPr>
+          </w:p>
+        </w:tc>
+        <w:tc>
+          <w:tcPr/>
+          <w:p>
+            <w:pPr>
+              <w:pStyle w:val="Compact"/>
+              <w:jc w:val="left"/>
+            </w:pPr>
+            <w:r>
+              <w:t xml:space="preserve">Sports &amp; Health</w:t>
+            </w:r>
+          </w:p>
+        </w:tc>
+        <w:tc>
+          <w:tcPr/>
+          <w:p>
+            <w:pPr>
+              <w:pStyle w:val="Compact"/>
+              <w:jc w:val="left"/>
+            </w:pPr>
+            <w:r>
+              <w:t xml:space="preserve">Gym usage, class attendance.</w:t>
+            </w:r>
+          </w:p>
+        </w:tc>
+      </w:tr>
+      <w:tr>
+        <w:tc>
+          <w:tcPr/>
+          <w:p>
+            <w:pPr>
+              <w:pStyle w:val="Compact"/>
+            </w:pPr>
+          </w:p>
+        </w:tc>
+        <w:tc>
+          <w:tcPr/>
+          <w:p>
+            <w:pPr>
+              <w:pStyle w:val="Compact"/>
+              <w:jc w:val="left"/>
+            </w:pPr>
+            <w:r>
+              <w:t xml:space="preserve">Shopping Habits</w:t>
+            </w:r>
+          </w:p>
+        </w:tc>
+        <w:tc>
+          <w:tcPr/>
+          <w:p>
+            <w:pPr>
+              <w:pStyle w:val="Compact"/>
+              <w:jc w:val="left"/>
+            </w:pPr>
+            <w:r>
+              <w:t xml:space="preserve">Loyalty cards, store &amp; online purchases.</w:t>
+            </w:r>
+          </w:p>
+        </w:tc>
+      </w:tr>
+      <w:tr>
+        <w:tc>
+          <w:tcPr/>
+          <w:p>
+            <w:pPr>
+              <w:pStyle w:val="Compact"/>
+            </w:pPr>
+          </w:p>
+        </w:tc>
+        <w:tc>
+          <w:tcPr/>
+          <w:p>
+            <w:pPr>
+              <w:pStyle w:val="Compact"/>
+              <w:jc w:val="left"/>
+            </w:pPr>
+            <w:r>
+              <w:t xml:space="preserve">Transport Data</w:t>
+            </w:r>
+          </w:p>
+        </w:tc>
+        <w:tc>
+          <w:tcPr/>
+          <w:p>
+            <w:pPr>
+              <w:pStyle w:val="Compact"/>
+              <w:jc w:val="left"/>
+            </w:pPr>
+            <w:r>
+              <w:t xml:space="preserve">Buses used, ANPR tracking, walking patterns.</w:t>
+            </w:r>
+          </w:p>
+        </w:tc>
+      </w:tr>
+    </w:tbl>
+    <w:bookmarkEnd w:id="34"/>
+    <w:bookmarkStart w:id="39" w:name="ari-monitor"/>
+    <w:p>
+      <w:pPr>
+        <w:pStyle w:val="Heading1"/>
+      </w:pPr>
+      <w:r>
         <w:t xml:space="preserve">Additional 5: The Private Data Viewing Monitor</w:t>
       </w:r>
     </w:p>
@@ -2264,24 +3261,24 @@
       <w:pPr>
         <w:pStyle w:val="CaptionedFigure"/>
       </w:pPr>
-      <w:bookmarkStart w:id="36" w:name="figure-ARI.x"/>
+      <w:bookmarkStart w:id="38" w:name="figure-ARI.x"/>
       <w:r>
         <w:drawing>
           <wp:inline>
             <wp:extent cx="5334000" cy="5124097"/>
             <wp:effectExtent b="0" l="0" r="0" t="0"/>
-            <wp:docPr descr="Figure ARI.X: Private Data Viewing Monitor with Viewing Glasses" title="" id="34" name="Picture"/>
+            <wp:docPr descr="Figure ARI.X: Private Data Viewing Monitor with Viewing Glasses" title="" id="36" name="Picture"/>
             <a:graphic>
               <a:graphicData uri="http://schemas.openxmlformats.org/drawingml/2006/picture">
                 <pic:pic>
                   <pic:nvPicPr>
-                    <pic:cNvPr descr="./src/figs/figF.1-private-viewing-monitor.jpg" id="35" name="Picture"/>
+                    <pic:cNvPr descr="./src/figs/figF.1-private-viewing-monitor.jpg" id="37" name="Picture"/>
                     <pic:cNvPicPr>
                       <a:picLocks noChangeArrowheads="1" noChangeAspect="1"/>
                     </pic:cNvPicPr>
                   </pic:nvPicPr>
                   <pic:blipFill>
-                    <a:blip r:embed="rId33"/>
+                    <a:blip r:embed="rId35"/>
                     <a:stretch>
                       <a:fillRect/>
                     </a:stretch>
@@ -2307,7 +3304,7 @@
           </wp:inline>
         </w:drawing>
       </w:r>
-      <w:bookmarkEnd w:id="36"/>
+      <w:bookmarkEnd w:id="38"/>
     </w:p>
     <w:p>
       <w:pPr>
@@ -2317,8 +3314,8 @@
         <w:t xml:space="preserve">Figure ARI.X: Private Data Viewing Monitor with Viewing Glasses</w:t>
       </w:r>
     </w:p>
-    <w:bookmarkEnd w:id="37"/>
-    <w:bookmarkStart w:id="50" w:name="ari-gdpr-data-analysis"/>
+    <w:bookmarkEnd w:id="39"/>
+    <w:bookmarkStart w:id="52" w:name="ari-gdpr-data-analysis"/>
     <w:p>
       <w:pPr>
         <w:pStyle w:val="Heading1"/>
@@ -3160,24 +4157,24 @@
       <w:pPr>
         <w:pStyle w:val="CaptionedFigure"/>
       </w:pPr>
-      <w:bookmarkStart w:id="41" w:name="figure-ARI.3"/>
+      <w:bookmarkStart w:id="43" w:name="figure-ARI.3"/>
       <w:r>
         <w:drawing>
           <wp:inline>
             <wp:extent cx="5334000" cy="3379904"/>
             <wp:effectExtent b="0" l="0" r="0" t="0"/>
-            <wp:docPr descr="Figure ARI.3: Screenshot from Quirkos During Coding Process" title="" id="39" name="Picture"/>
+            <wp:docPr descr="Figure ARI.3: Screenshot from Quirkos During Coding Process" title="" id="41" name="Picture"/>
             <a:graphic>
               <a:graphicData uri="http://schemas.openxmlformats.org/drawingml/2006/picture">
                 <pic:pic>
                   <pic:nvPicPr>
-                    <pic:cNvPr descr="./src/figs/figARI.3-quirkos-coding.png" id="40" name="Picture"/>
+                    <pic:cNvPr descr="./src/figs/figARI.3-quirkos-coding.png" id="42" name="Picture"/>
                     <pic:cNvPicPr>
                       <a:picLocks noChangeArrowheads="1" noChangeAspect="1"/>
                     </pic:cNvPicPr>
                   </pic:nvPicPr>
                   <pic:blipFill>
-                    <a:blip r:embed="rId38"/>
+                    <a:blip r:embed="rId40"/>
                     <a:stretch>
                       <a:fillRect/>
                     </a:stretch>
@@ -3203,7 +4200,7 @@
           </wp:inline>
         </w:drawing>
       </w:r>
-      <w:bookmarkEnd w:id="41"/>
+      <w:bookmarkEnd w:id="43"/>
     </w:p>
     <w:p>
       <w:pPr>
@@ -3243,24 +4240,24 @@
       <w:pPr>
         <w:pStyle w:val="CaptionedFigure"/>
       </w:pPr>
-      <w:bookmarkStart w:id="45" w:name="figure-ARI.4"/>
+      <w:bookmarkStart w:id="47" w:name="figure-ARI.4"/>
       <w:r>
         <w:drawing>
           <wp:inline>
             <wp:extent cx="5334000" cy="3266293"/>
             <wp:effectExtent b="0" l="0" r="0" t="0"/>
-            <wp:docPr descr="Figure ARI.4: Screenshot from Quirkos at End of Coding Process" title="" id="43" name="Picture"/>
+            <wp:docPr descr="Figure ARI.4: Screenshot from Quirkos at End of Coding Process" title="" id="45" name="Picture"/>
             <a:graphic>
               <a:graphicData uri="http://schemas.openxmlformats.org/drawingml/2006/picture">
                 <pic:pic>
                   <pic:nvPicPr>
-                    <pic:cNvPr descr="./src/figs/figARI.4-quirkos-coding-at-end.png" id="44" name="Picture"/>
+                    <pic:cNvPr descr="./src/figs/figARI.4-quirkos-coding-at-end.png" id="46" name="Picture"/>
                     <pic:cNvPicPr>
                       <a:picLocks noChangeArrowheads="1" noChangeAspect="1"/>
                     </pic:cNvPicPr>
                   </pic:nvPicPr>
                   <pic:blipFill>
-                    <a:blip r:embed="rId42"/>
+                    <a:blip r:embed="rId44"/>
                     <a:stretch>
                       <a:fillRect/>
                     </a:stretch>
@@ -3286,7 +4283,7 @@
           </wp:inline>
         </w:drawing>
       </w:r>
-      <w:bookmarkEnd w:id="45"/>
+      <w:bookmarkEnd w:id="47"/>
     </w:p>
     <w:p>
       <w:pPr>
@@ -3723,24 +4720,24 @@
       <w:pPr>
         <w:pStyle w:val="CaptionedFigure"/>
       </w:pPr>
-      <w:bookmarkStart w:id="49" w:name="figure-ARI.5"/>
+      <w:bookmarkStart w:id="51" w:name="figure-ARI.5"/>
       <w:r>
         <w:drawing>
           <wp:inline>
             <wp:extent cx="5334000" cy="3857067"/>
             <wp:effectExtent b="0" l="0" r="0" t="0"/>
-            <wp:docPr descr="Figure ARI.5: Screenshot from Workflowy During Theme Construction" title="" id="47" name="Picture"/>
+            <wp:docPr descr="Figure ARI.5: Screenshot from Workflowy During Theme Construction" title="" id="49" name="Picture"/>
             <a:graphic>
               <a:graphicData uri="http://schemas.openxmlformats.org/drawingml/2006/picture">
                 <pic:pic>
                   <pic:nvPicPr>
-                    <pic:cNvPr descr="./src/figs/figARI.5-workflowy-theme-construction.png" id="48" name="Picture"/>
+                    <pic:cNvPr descr="./src/figs/figARI.5-workflowy-theme-construction.png" id="50" name="Picture"/>
                     <pic:cNvPicPr>
                       <a:picLocks noChangeArrowheads="1" noChangeAspect="1"/>
                     </pic:cNvPicPr>
                   </pic:nvPicPr>
                   <pic:blipFill>
-                    <a:blip r:embed="rId46"/>
+                    <a:blip r:embed="rId48"/>
                     <a:stretch>
                       <a:fillRect/>
                     </a:stretch>
@@ -3766,7 +4763,7 @@
           </wp:inline>
         </w:drawing>
       </w:r>
-      <w:bookmarkEnd w:id="49"/>
+      <w:bookmarkEnd w:id="51"/>
     </w:p>
     <w:p>
       <w:pPr>
@@ -5076,8 +6073,8 @@
         <w:t xml:space="preserve">02-p01-i3-Genr-Wrap.txt</w:t>
       </w:r>
     </w:p>
-    <w:bookmarkEnd w:id="50"/>
-    <w:bookmarkStart w:id="54" w:name="ari-bestworst"/>
+    <w:bookmarkEnd w:id="52"/>
+    <w:bookmarkStart w:id="56" w:name="ari-bestworst"/>
     <w:p>
       <w:pPr>
         <w:pStyle w:val="Heading1"/>
@@ -5131,12 +6128,12 @@
       <w:r>
         <w:t xml:space="preserve"> </w:t>
       </w:r>
-      <w:hyperlink w:anchor="table-ARI.1">
-        <w:r>
-          <w:rPr>
-            <w:rStyle w:val="Hyperlink"/>
-          </w:rPr>
-          <w:t xml:space="preserve">Table ARI.1</w:t>
+      <w:hyperlink w:anchor="table-ARI.2">
+        <w:r>
+          <w:rPr>
+            <w:rStyle w:val="Hyperlink"/>
+          </w:rPr>
+          <w:t xml:space="preserve">Table ARI.2</w:t>
         </w:r>
       </w:hyperlink>
       <w:r>
@@ -5184,18 +6181,18 @@
           <wp:inline>
             <wp:extent cx="5334000" cy="3543345"/>
             <wp:effectExtent b="0" l="0" r="0" t="0"/>
-            <wp:docPr descr="" title="" id="52" name="Picture"/>
+            <wp:docPr descr="" title="" id="54" name="Picture"/>
             <a:graphic>
               <a:graphicData uri="http://schemas.openxmlformats.org/drawingml/2006/picture">
                 <pic:pic>
                   <pic:nvPicPr>
-                    <pic:cNvPr descr="./src/figs/table11-best-worst-companies.png" id="53" name="Picture"/>
+                    <pic:cNvPr descr="./src/figs/table11-best-worst-companies.png" id="55" name="Picture"/>
                     <pic:cNvPicPr>
                       <a:picLocks noChangeArrowheads="1" noChangeAspect="1"/>
                     </pic:cNvPicPr>
                   </pic:nvPicPr>
                   <pic:blipFill>
-                    <a:blip r:embed="rId51"/>
+                    <a:blip r:embed="rId53"/>
                     <a:stretch>
                       <a:fillRect/>
                     </a:stretch>
@@ -5233,14 +6230,14 @@
         <w:pStyle w:val="BodyText"/>
       </w:pPr>
       <w:r>
-        <w:t xml:space="preserve">Table: Table ARI.1 - Best and Worst Data Holders for GDPR, according to Participants’ Judgements</w:t>
+        <w:t xml:space="preserve">Table: Table ARI.2 - Best and Worst Data Holders for GDPR, according to Participants’ Judgements</w:t>
       </w:r>
       <w:r>
         <w:t xml:space="preserve">a</w:t>
       </w:r>
     </w:p>
-    <w:bookmarkEnd w:id="54"/>
-    <w:bookmarkStart w:id="55" w:name="ari-bbc"/>
+    <w:bookmarkEnd w:id="56"/>
+    <w:bookmarkStart w:id="57" w:name="ari-bbc"/>
     <w:p>
       <w:pPr>
         <w:pStyle w:val="Heading1"/>
@@ -5604,8 +6601,8 @@
         <w:t xml:space="preserve">https://parliamentlive.tv/event/index/7d249bcf-78e9-447b-907c-81df72b87542?in=15:01:35</w:t>
       </w:r>
     </w:p>
-    <w:bookmarkEnd w:id="55"/>
-    <w:bookmarkStart w:id="56" w:name="ari-digipower"/>
+    <w:bookmarkEnd w:id="57"/>
+    <w:bookmarkStart w:id="58" w:name="ari-digipower"/>
     <w:p>
       <w:pPr>
         <w:pStyle w:val="Heading1"/>
@@ -6113,8 +7110,8 @@
         <w:t xml:space="preserve">]. In this sense, both peripheral activities have been highly complementary to developing an overview of the pursuit of HDR in practice.</w:t>
       </w:r>
     </w:p>
-    <w:bookmarkEnd w:id="56"/>
-    <w:bookmarkStart w:id="57" w:name="ari-derc"/>
+    <w:bookmarkEnd w:id="58"/>
+    <w:bookmarkStart w:id="59" w:name="ari-derc"/>
     <w:p>
       <w:pPr>
         <w:pStyle w:val="Heading1"/>
@@ -6290,8 +7287,8 @@
         <w:t xml:space="preserve">. While this particular use case does not concern personal data, the technology and techniques being used by the project to exploit the browser seam were considered highly relevant to the exploration of HDR-improving possibilities, and the goals of the research project were also human-centric, and consistent with this thesis’s research goals - tackling the hegemony of service providers in order to better serve individual needs.</w:t>
       </w:r>
     </w:p>
-    <w:bookmarkEnd w:id="57"/>
-    <w:bookmarkStart w:id="58" w:name="ari-attribution"/>
+    <w:bookmarkEnd w:id="59"/>
+    <w:bookmarkStart w:id="60" w:name="ari-attribution"/>
     <w:p>
       <w:pPr>
         <w:pStyle w:val="Heading1"/>
@@ -6428,8 +7425,8 @@
         </w:pict>
       </w:r>
     </w:p>
-    <w:bookmarkEnd w:id="58"/>
-    <w:bookmarkStart w:id="107" w:name="bibliography"/>
+    <w:bookmarkEnd w:id="60"/>
+    <w:bookmarkStart w:id="109" w:name="bibliography"/>
     <w:p>
       <w:pPr>
         <w:pStyle w:val="Heading1"/>
@@ -6438,8 +7435,8 @@
         <w:t xml:space="preserve">Bibliography</w:t>
       </w:r>
     </w:p>
-    <w:bookmarkStart w:id="106" w:name="refs"/>
-    <w:bookmarkStart w:id="60" w:name="ref-abiteboul2015"/>
+    <w:bookmarkStart w:id="108" w:name="refs"/>
+    <w:bookmarkStart w:id="62" w:name="ref-abiteboul2015"/>
     <w:p>
       <w:pPr>
         <w:pStyle w:val="Bibliography"/>
@@ -6463,7 +7460,7 @@
       <w:r>
         <w:t xml:space="preserve"> </w:t>
       </w:r>
-      <w:hyperlink r:id="rId59">
+      <w:hyperlink r:id="rId61">
         <w:r>
           <w:rPr>
             <w:rStyle w:val="Hyperlink"/>
@@ -6475,8 +7472,8 @@
         <w:t xml:space="preserve">.</w:t>
       </w:r>
     </w:p>
-    <w:bookmarkEnd w:id="60"/>
-    <w:bookmarkStart w:id="62" w:name="ref-bernersLee2022inruptSolid"/>
+    <w:bookmarkEnd w:id="62"/>
+    <w:bookmarkStart w:id="64" w:name="ref-bernersLee2022inruptSolid"/>
     <w:p>
       <w:pPr>
         <w:pStyle w:val="Bibliography"/>
@@ -6496,7 +7493,7 @@
       <w:r>
         <w:t xml:space="preserve"> </w:t>
       </w:r>
-      <w:hyperlink r:id="rId61">
+      <w:hyperlink r:id="rId63">
         <w:r>
           <w:rPr>
             <w:rStyle w:val="Hyperlink"/>
@@ -6508,8 +7505,8 @@
         <w:t xml:space="preserve">.</w:t>
       </w:r>
     </w:p>
-    <w:bookmarkEnd w:id="62"/>
-    <w:bookmarkStart w:id="64" w:name="ref-bowyer2018freedata"/>
+    <w:bookmarkEnd w:id="64"/>
+    <w:bookmarkStart w:id="66" w:name="ref-bowyer2018freedata"/>
     <w:p>
       <w:pPr>
         <w:pStyle w:val="Bibliography"/>
@@ -6548,7 +7545,7 @@
       <w:r>
         <w:t xml:space="preserve"> </w:t>
       </w:r>
-      <w:hyperlink r:id="rId63">
+      <w:hyperlink r:id="rId65">
         <w:r>
           <w:rPr>
             <w:rStyle w:val="Hyperlink"/>
@@ -6560,8 +7557,8 @@
         <w:t xml:space="preserve">.</w:t>
       </w:r>
     </w:p>
-    <w:bookmarkEnd w:id="64"/>
-    <w:bookmarkStart w:id="66" w:name="ref-bowyer2018family"/>
+    <w:bookmarkEnd w:id="66"/>
+    <w:bookmarkStart w:id="68" w:name="ref-bowyer2018family"/>
     <w:p>
       <w:pPr>
         <w:pStyle w:val="Bibliography"/>
@@ -6616,7 +7613,7 @@
       <w:r>
         <w:t xml:space="preserve"> </w:t>
       </w:r>
-      <w:hyperlink r:id="rId65">
+      <w:hyperlink r:id="rId67">
         <w:r>
           <w:rPr>
             <w:rStyle w:val="Hyperlink"/>
@@ -6628,8 +7625,8 @@
         <w:t xml:space="preserve">.</w:t>
       </w:r>
     </w:p>
-    <w:bookmarkEnd w:id="66"/>
-    <w:bookmarkStart w:id="68" w:name="ref-bowyer2020bbcreport"/>
+    <w:bookmarkEnd w:id="68"/>
+    <w:bookmarkStart w:id="70" w:name="ref-bowyer2020bbcreport"/>
     <w:p>
       <w:pPr>
         <w:pStyle w:val="Bibliography"/>
@@ -6649,7 +7646,7 @@
       <w:r>
         <w:t xml:space="preserve"> </w:t>
       </w:r>
-      <w:hyperlink r:id="rId67">
+      <w:hyperlink r:id="rId69">
         <w:r>
           <w:rPr>
             <w:rStyle w:val="Hyperlink"/>
@@ -6661,8 +7658,8 @@
         <w:t xml:space="preserve">.</w:t>
       </w:r>
     </w:p>
-    <w:bookmarkEnd w:id="68"/>
-    <w:bookmarkStart w:id="70" w:name="ref-bowyer2020internreport"/>
+    <w:bookmarkEnd w:id="70"/>
+    <w:bookmarkStart w:id="72" w:name="ref-bowyer2020internreport"/>
     <w:p>
       <w:pPr>
         <w:pStyle w:val="Bibliography"/>
@@ -6682,7 +7679,7 @@
       <w:r>
         <w:t xml:space="preserve"> </w:t>
       </w:r>
-      <w:hyperlink r:id="rId69">
+      <w:hyperlink r:id="rId71">
         <w:r>
           <w:rPr>
             <w:rStyle w:val="Hyperlink"/>
@@ -6697,8 +7694,8 @@
         <w:t xml:space="preserve">(Accessed: 18 August 2022).</w:t>
       </w:r>
     </w:p>
-    <w:bookmarkEnd w:id="70"/>
-    <w:bookmarkStart w:id="72" w:name="ref-bowyer2022hestia"/>
+    <w:bookmarkEnd w:id="72"/>
+    <w:bookmarkStart w:id="74" w:name="ref-bowyer2022hestia"/>
     <w:p>
       <w:pPr>
         <w:pStyle w:val="Bibliography"/>
@@ -6738,7 +7735,7 @@
       <w:r>
         <w:t xml:space="preserve"> </w:t>
       </w:r>
-      <w:hyperlink r:id="rId71">
+      <w:hyperlink r:id="rId73">
         <w:r>
           <w:rPr>
             <w:rStyle w:val="Hyperlink"/>
@@ -6750,8 +7747,8 @@
         <w:t xml:space="preserve">.</w:t>
       </w:r>
     </w:p>
-    <w:bookmarkEnd w:id="72"/>
-    <w:bookmarkStart w:id="73" w:name="ref-bowyer2022gdpr"/>
+    <w:bookmarkEnd w:id="74"/>
+    <w:bookmarkStart w:id="75" w:name="ref-bowyer2022gdpr"/>
     <w:p>
       <w:pPr>
         <w:pStyle w:val="Bibliography"/>
@@ -6798,8 +7795,8 @@
         <w:t xml:space="preserve">.</w:t>
       </w:r>
     </w:p>
-    <w:bookmarkEnd w:id="73"/>
-    <w:bookmarkStart w:id="75" w:name="ref-braun2006"/>
+    <w:bookmarkEnd w:id="75"/>
+    <w:bookmarkStart w:id="77" w:name="ref-braun2006"/>
     <w:p>
       <w:pPr>
         <w:pStyle w:val="Bibliography"/>
@@ -6838,7 +7835,7 @@
       <w:r>
         <w:t xml:space="preserve"> </w:t>
       </w:r>
-      <w:hyperlink r:id="rId74">
+      <w:hyperlink r:id="rId76">
         <w:r>
           <w:rPr>
             <w:rStyle w:val="Hyperlink"/>
@@ -6850,8 +7847,8 @@
         <w:t xml:space="preserve">.</w:t>
       </w:r>
     </w:p>
-    <w:bookmarkEnd w:id="75"/>
-    <w:bookmarkStart w:id="77" w:name="ref-bbc1997rd"/>
+    <w:bookmarkEnd w:id="77"/>
+    <w:bookmarkStart w:id="79" w:name="ref-bbc1997rd"/>
     <w:p>
       <w:pPr>
         <w:pStyle w:val="Bibliography"/>
@@ -6871,7 +7868,7 @@
       <w:r>
         <w:t xml:space="preserve"> </w:t>
       </w:r>
-      <w:hyperlink r:id="rId76">
+      <w:hyperlink r:id="rId78">
         <w:r>
           <w:rPr>
             <w:rStyle w:val="Hyperlink"/>
@@ -6886,8 +7883,8 @@
         <w:t xml:space="preserve">(Accessed: 18 August 2022).</w:t>
       </w:r>
     </w:p>
-    <w:bookmarkEnd w:id="77"/>
-    <w:bookmarkStart w:id="79" w:name="ref-quirkos2013"/>
+    <w:bookmarkEnd w:id="79"/>
+    <w:bookmarkStart w:id="81" w:name="ref-quirkos2013"/>
     <w:p>
       <w:pPr>
         <w:pStyle w:val="Bibliography"/>
@@ -6907,7 +7904,7 @@
       <w:r>
         <w:t xml:space="preserve"> </w:t>
       </w:r>
-      <w:hyperlink r:id="rId78">
+      <w:hyperlink r:id="rId80">
         <w:r>
           <w:rPr>
             <w:rStyle w:val="Hyperlink"/>
@@ -6919,8 +7916,8 @@
         <w:t xml:space="preserve">.</w:t>
       </w:r>
     </w:p>
-    <w:bookmarkEnd w:id="79"/>
-    <w:bookmarkStart w:id="81" w:name="ref-dehaye2019"/>
+    <w:bookmarkEnd w:id="81"/>
+    <w:bookmarkStart w:id="83" w:name="ref-dehaye2019"/>
     <w:p>
       <w:pPr>
         <w:pStyle w:val="Bibliography"/>
@@ -6940,7 +7937,7 @@
       <w:r>
         <w:t xml:space="preserve"> </w:t>
       </w:r>
-      <w:hyperlink r:id="rId80">
+      <w:hyperlink r:id="rId82">
         <w:r>
           <w:rPr>
             <w:rStyle w:val="Hyperlink"/>
@@ -6952,8 +7949,8 @@
         <w:t xml:space="preserve">.</w:t>
       </w:r>
     </w:p>
-    <w:bookmarkEnd w:id="81"/>
-    <w:bookmarkStart w:id="82" w:name="ref-goffe2021"/>
+    <w:bookmarkEnd w:id="83"/>
+    <w:bookmarkStart w:id="84" w:name="ref-goffe2021"/>
     <w:p>
       <w:pPr>
         <w:pStyle w:val="Bibliography"/>
@@ -7000,8 +7997,8 @@
         <w:t xml:space="preserve">, pp. 155–167.</w:t>
       </w:r>
     </w:p>
-    <w:bookmarkEnd w:id="82"/>
-    <w:bookmarkStart w:id="83" w:name="ref-goffe2022"/>
+    <w:bookmarkEnd w:id="84"/>
+    <w:bookmarkStart w:id="85" w:name="ref-goffe2022"/>
     <w:p>
       <w:pPr>
         <w:pStyle w:val="Bibliography"/>
@@ -7048,8 +8045,8 @@
         <w:t xml:space="preserve">.</w:t>
       </w:r>
     </w:p>
-    <w:bookmarkEnd w:id="83"/>
-    <w:bookmarkStart w:id="85" w:name="ref-härkönen2022report"/>
+    <w:bookmarkEnd w:id="85"/>
+    <w:bookmarkStart w:id="87" w:name="ref-härkönen2022report"/>
     <w:p>
       <w:pPr>
         <w:pStyle w:val="Bibliography"/>
@@ -7089,7 +8086,7 @@
       <w:r>
         <w:t xml:space="preserve"> </w:t>
       </w:r>
-      <w:hyperlink r:id="rId84">
+      <w:hyperlink r:id="rId86">
         <w:r>
           <w:rPr>
             <w:rStyle w:val="Hyperlink"/>
@@ -7101,8 +8098,8 @@
         <w:t xml:space="preserve">.</w:t>
       </w:r>
     </w:p>
-    <w:bookmarkEnd w:id="85"/>
-    <w:bookmarkStart w:id="87" w:name="ref-härkönen2022project"/>
+    <w:bookmarkEnd w:id="87"/>
+    <w:bookmarkStart w:id="89" w:name="ref-härkönen2022project"/>
     <w:p>
       <w:pPr>
         <w:pStyle w:val="Bibliography"/>
@@ -7113,7 +8110,7 @@
       <w:r>
         <w:t xml:space="preserve"> </w:t>
       </w:r>
-      <w:hyperlink r:id="rId86">
+      <w:hyperlink r:id="rId88">
         <w:r>
           <w:rPr>
             <w:rStyle w:val="Hyperlink"/>
@@ -7125,8 +8122,8 @@
         <w:t xml:space="preserve">.</w:t>
       </w:r>
     </w:p>
-    <w:bookmarkEnd w:id="87"/>
-    <w:bookmarkStart w:id="89" w:name="ref-hoofnagle2019"/>
+    <w:bookmarkEnd w:id="89"/>
+    <w:bookmarkStart w:id="91" w:name="ref-hoofnagle2019"/>
     <w:p>
       <w:pPr>
         <w:pStyle w:val="Bibliography"/>
@@ -7165,7 +8162,7 @@
       <w:r>
         <w:t xml:space="preserve"> </w:t>
       </w:r>
-      <w:hyperlink r:id="rId88">
+      <w:hyperlink r:id="rId90">
         <w:r>
           <w:rPr>
             <w:rStyle w:val="Hyperlink"/>
@@ -7177,8 +8174,8 @@
         <w:t xml:space="preserve">.</w:t>
       </w:r>
     </w:p>
-    <w:bookmarkEnd w:id="89"/>
-    <w:bookmarkStart w:id="90" w:name="ref-huberman2002"/>
+    <w:bookmarkEnd w:id="91"/>
+    <w:bookmarkStart w:id="92" w:name="ref-huberman2002"/>
     <w:p>
       <w:pPr>
         <w:pStyle w:val="Bibliography"/>
@@ -7200,8 +8197,8 @@
         <w:t xml:space="preserve">. Sage.</w:t>
       </w:r>
     </w:p>
-    <w:bookmarkEnd w:id="90"/>
-    <w:bookmarkStart w:id="92" w:name="ref-ico2014"/>
+    <w:bookmarkEnd w:id="92"/>
+    <w:bookmarkStart w:id="94" w:name="ref-ico2014"/>
     <w:p>
       <w:pPr>
         <w:pStyle w:val="Bibliography"/>
@@ -7227,7 +8224,7 @@
       <w:r>
         <w:t xml:space="preserve"> </w:t>
       </w:r>
-      <w:hyperlink r:id="rId91">
+      <w:hyperlink r:id="rId93">
         <w:r>
           <w:rPr>
             <w:rStyle w:val="Hyperlink"/>
@@ -7239,8 +8236,8 @@
         <w:t xml:space="preserve">.</w:t>
       </w:r>
     </w:p>
-    <w:bookmarkEnd w:id="92"/>
-    <w:bookmarkStart w:id="94" w:name="ref-moraveji2007"/>
+    <w:bookmarkEnd w:id="94"/>
+    <w:bookmarkStart w:id="96" w:name="ref-moraveji2007"/>
     <w:p>
       <w:pPr>
         <w:pStyle w:val="Bibliography"/>
@@ -7289,7 +8286,7 @@
       <w:r>
         <w:t xml:space="preserve"> </w:t>
       </w:r>
-      <w:hyperlink r:id="rId93">
+      <w:hyperlink r:id="rId95">
         <w:r>
           <w:rPr>
             <w:rStyle w:val="Hyperlink"/>
@@ -7301,8 +8298,8 @@
         <w:t xml:space="preserve">.</w:t>
       </w:r>
     </w:p>
-    <w:bookmarkEnd w:id="94"/>
-    <w:bookmarkStart w:id="96" w:name="ref-pidoux2022"/>
+    <w:bookmarkEnd w:id="96"/>
+    <w:bookmarkStart w:id="98" w:name="ref-pidoux2022"/>
     <w:p>
       <w:pPr>
         <w:pStyle w:val="Bibliography"/>
@@ -7342,7 +8339,7 @@
       <w:r>
         <w:t xml:space="preserve"> </w:t>
       </w:r>
-      <w:hyperlink r:id="rId95">
+      <w:hyperlink r:id="rId97">
         <w:r>
           <w:rPr>
             <w:rStyle w:val="Hyperlink"/>
@@ -7354,8 +8351,8 @@
         <w:t xml:space="preserve">.</w:t>
       </w:r>
     </w:p>
-    <w:bookmarkEnd w:id="96"/>
-    <w:bookmarkStart w:id="98" w:name="ref-sitra1967"/>
+    <w:bookmarkEnd w:id="98"/>
+    <w:bookmarkStart w:id="100" w:name="ref-sitra1967"/>
     <w:p>
       <w:pPr>
         <w:pStyle w:val="Bibliography"/>
@@ -7366,7 +8363,7 @@
       <w:r>
         <w:t xml:space="preserve"> </w:t>
       </w:r>
-      <w:hyperlink r:id="rId97">
+      <w:hyperlink r:id="rId99">
         <w:r>
           <w:rPr>
             <w:rStyle w:val="Hyperlink"/>
@@ -7381,8 +8378,8 @@
         <w:t xml:space="preserve">(Accessed: 18 August 2022).</w:t>
       </w:r>
     </w:p>
-    <w:bookmarkEnd w:id="98"/>
-    <w:bookmarkStart w:id="100" w:name="ref-sitra2018fairdata"/>
+    <w:bookmarkEnd w:id="100"/>
+    <w:bookmarkStart w:id="102" w:name="ref-sitra2018fairdata"/>
     <w:p>
       <w:pPr>
         <w:pStyle w:val="Bibliography"/>
@@ -7402,7 +8399,7 @@
       <w:r>
         <w:t xml:space="preserve"> </w:t>
       </w:r>
-      <w:hyperlink r:id="rId99">
+      <w:hyperlink r:id="rId101">
         <w:r>
           <w:rPr>
             <w:rStyle w:val="Hyperlink"/>
@@ -7417,8 +8414,8 @@
         <w:t xml:space="preserve">(Accessed: 18 August 2022).</w:t>
       </w:r>
     </w:p>
-    <w:bookmarkEnd w:id="100"/>
-    <w:bookmarkStart w:id="101" w:name="ref-spinuzzi2005"/>
+    <w:bookmarkEnd w:id="102"/>
+    <w:bookmarkStart w:id="103" w:name="ref-spinuzzi2005"/>
     <w:p>
       <w:pPr>
         <w:pStyle w:val="Bibliography"/>
@@ -7449,8 +8446,8 @@
         <w:t xml:space="preserve">. Society for Technical Communication, 52, pp. 163–174.</w:t>
       </w:r>
     </w:p>
-    <w:bookmarkEnd w:id="101"/>
-    <w:bookmarkStart w:id="103" w:name="ref-GDPR2016"/>
+    <w:bookmarkEnd w:id="103"/>
+    <w:bookmarkStart w:id="105" w:name="ref-GDPR2016"/>
     <w:p>
       <w:pPr>
         <w:pStyle w:val="Bibliography"/>
@@ -7476,7 +8473,7 @@
       <w:r>
         <w:t xml:space="preserve"> </w:t>
       </w:r>
-      <w:hyperlink r:id="rId102">
+      <w:hyperlink r:id="rId104">
         <w:r>
           <w:rPr>
             <w:rStyle w:val="Hyperlink"/>
@@ -7488,8 +8485,8 @@
         <w:t xml:space="preserve">.</w:t>
       </w:r>
     </w:p>
-    <w:bookmarkEnd w:id="103"/>
-    <w:bookmarkStart w:id="105" w:name="ref-workflowy2010"/>
+    <w:bookmarkEnd w:id="105"/>
+    <w:bookmarkStart w:id="107" w:name="ref-workflowy2010"/>
     <w:p>
       <w:pPr>
         <w:pStyle w:val="Bibliography"/>
@@ -7509,7 +8506,7 @@
       <w:r>
         <w:t xml:space="preserve"> </w:t>
       </w:r>
-      <w:hyperlink r:id="rId104">
+      <w:hyperlink r:id="rId106">
         <w:r>
           <w:rPr>
             <w:rStyle w:val="Hyperlink"/>
@@ -7521,9 +8518,9 @@
         <w:t xml:space="preserve">.</w:t>
       </w:r>
     </w:p>
-    <w:bookmarkEnd w:id="105"/>
-    <w:bookmarkEnd w:id="106"/>
     <w:bookmarkEnd w:id="107"/>
+    <w:bookmarkEnd w:id="108"/>
+    <w:bookmarkEnd w:id="109"/>
     <w:sectPr/>
   </w:body>
 </w:document>
@@ -7546,6 +8543,43 @@
     <w:p>
       <w:r>
         <w:separator/>
+      </w:r>
+    </w:p>
+  </w:footnote>
+  <w:footnote w:id="33">
+    <w:p>
+      <w:pPr>
+        <w:pStyle w:val="FootnoteText"/>
+      </w:pPr>
+      <w:r>
+        <w:rPr>
+          <w:rStyle w:val="FootnoteReference"/>
+        </w:rPr>
+        <w:footnoteRef/>
+      </w:r>
+      <w:r>
+        <w:t xml:space="preserve"> </w:t>
+      </w:r>
+      <w:r>
+        <w:t xml:space="preserve">Some leisure categories (namely Shopping and Transport) were included that are not strictly civic data, as these would be useful for exploring issues around ethics. These also provided a reference point for participants to better consider the</w:t>
+      </w:r>
+      <w:r>
+        <w:t xml:space="preserve"> </w:t>
+      </w:r>
+      <w:r>
+        <w:t xml:space="preserve">‘</w:t>
+      </w:r>
+      <w:r>
+        <w:t xml:space="preserve">big data</w:t>
+      </w:r>
+      <w:r>
+        <w:t xml:space="preserve">’</w:t>
+      </w:r>
+      <w:r>
+        <w:t xml:space="preserve"> </w:t>
+      </w:r>
+      <w:r>
+        <w:t xml:space="preserve">benefits of data linking.</w:t>
       </w:r>
     </w:p>
   </w:footnote>

</xml_diff>

<commit_message>
stop messing with capitalisation in bibliography, CSL! Also, website updated
</commit_message>
<xml_diff>
--- a/docx/additional.docx
+++ b/docx/additional.docx
@@ -7355,7 +7355,7 @@
         <w:pStyle w:val="BodyText"/>
       </w:pPr>
       <w:r>
-        <w:t xml:space="preserve">This thesis is my own work. All ideas in Chapter 7 are original. Some of the specific details, theories and ideas presented in Chapter 7 arose or were developed or augmented through my close collaboration, discussion and ideation with other researchers both alongside and prior to the PhD timeframe, including:</w:t>
+        <w:t xml:space="preserve">This thesis is my own work. All ideas synthesised in Chapter 7 are original. Some of the specific details, theories and ideas presented in Chapter 7 arose or were developed or augmented through my close collaboration, discussion and ideation with other researchers both alongside and prior to the PhD timeframe, including:</w:t>
       </w:r>
     </w:p>
     <w:p>
@@ -7822,7 +7822,7 @@
         <w:t xml:space="preserve">‘Solid: Sir tim berners-lee’s vision of a vibrant web for all’</w:t>
       </w:r>
       <w:r>
-        <w:t xml:space="preserve">. Inrupt. Available at:</w:t>
+        <w:t xml:space="preserve">. Inrupt. available at:</w:t>
       </w:r>
       <w:r>
         <w:t xml:space="preserve"> </w:t>
@@ -7874,7 +7874,7 @@
         <w:t xml:space="preserve">CHI Workshops 2018</w:t>
       </w:r>
       <w:r>
-        <w:t xml:space="preserve">. Available at:</w:t>
+        <w:t xml:space="preserve">. available at:</w:t>
       </w:r>
       <w:r>
         <w:t xml:space="preserve"> </w:t>
@@ -7975,7 +7975,7 @@
         <w:t xml:space="preserve">‘Design research for cornmarket PDS, recommender &amp; associated permissions: Report by alex bowyer (BBC research intern/open lab PhD)’</w:t>
       </w:r>
       <w:r>
-        <w:t xml:space="preserve">. Available at:</w:t>
+        <w:t xml:space="preserve">. available at:</w:t>
       </w:r>
       <w:r>
         <w:t xml:space="preserve"> </w:t>
@@ -8008,7 +8008,7 @@
         <w:t xml:space="preserve">‘Designing personal data interfaces - a multi-disciplinary challenge’</w:t>
       </w:r>
       <w:r>
-        <w:t xml:space="preserve">. Available at:</w:t>
+        <w:t xml:space="preserve">. available at:</w:t>
       </w:r>
       <w:r>
         <w:t xml:space="preserve"> </w:t>
@@ -8025,7 +8025,7 @@
         <w:t xml:space="preserve"> </w:t>
       </w:r>
       <w:r>
-        <w:t xml:space="preserve">(Accessed: 18 August 2022).</w:t>
+        <w:t xml:space="preserve">(accessed: 18 August 2022).</w:t>
       </w:r>
     </w:p>
     <w:bookmarkEnd w:id="78"/>
@@ -8197,7 +8197,7 @@
         <w:t xml:space="preserve">‘Our purpose’</w:t>
       </w:r>
       <w:r>
-        <w:t xml:space="preserve">. Available at:</w:t>
+        <w:t xml:space="preserve">. available at:</w:t>
       </w:r>
       <w:r>
         <w:t xml:space="preserve"> </w:t>
@@ -8214,7 +8214,7 @@
         <w:t xml:space="preserve"> </w:t>
       </w:r>
       <w:r>
-        <w:t xml:space="preserve">(Accessed: 18 August 2022).</w:t>
+        <w:t xml:space="preserve">(accessed: 18 August 2022).</w:t>
       </w:r>
     </w:p>
     <w:bookmarkEnd w:id="85"/>
@@ -8233,7 +8233,7 @@
         <w:t xml:space="preserve">‘Quirkos cloud’</w:t>
       </w:r>
       <w:r>
-        <w:t xml:space="preserve">. Available at:</w:t>
+        <w:t xml:space="preserve">. available at:</w:t>
       </w:r>
       <w:r>
         <w:t xml:space="preserve"> </w:t>
@@ -8266,7 +8266,7 @@
         <w:t xml:space="preserve">‘Hestia.ai: About us’</w:t>
       </w:r>
       <w:r>
-        <w:t xml:space="preserve">. Available at:</w:t>
+        <w:t xml:space="preserve">. available at:</w:t>
       </w:r>
       <w:r>
         <w:t xml:space="preserve"> </w:t>
@@ -8415,7 +8415,7 @@
         <w:t xml:space="preserve">Tracking digipower: How data can be used for influencing decision-makers and steering the world</w:t>
       </w:r>
       <w:r>
-        <w:t xml:space="preserve">. Sitra. Available at:</w:t>
+        <w:t xml:space="preserve">. Sitra. available at:</w:t>
       </w:r>
       <w:r>
         <w:t xml:space="preserve"> </w:t>
@@ -8439,7 +8439,7 @@
         <w:pStyle w:val="Bibliography"/>
       </w:pPr>
       <w:r>
-        <w:t xml:space="preserve">Härkönen, T. and Vänskä, R. (2021). Sitra. Available at:</w:t>
+        <w:t xml:space="preserve">Härkönen, T. and Vänskä, R. (2021). Sitra. available at:</w:t>
       </w:r>
       <w:r>
         <w:t xml:space="preserve"> </w:t>
@@ -8553,7 +8553,7 @@
         <w:t xml:space="preserve">’</w:t>
       </w:r>
       <w:r>
-        <w:t xml:space="preserve">, p. 20. Available at:</w:t>
+        <w:t xml:space="preserve">, p. 20. available at:</w:t>
       </w:r>
       <w:r>
         <w:t xml:space="preserve"> </w:t>
@@ -8692,7 +8692,7 @@
         <w:pStyle w:val="Bibliography"/>
       </w:pPr>
       <w:r>
-        <w:t xml:space="preserve">Sitra (1967). Available at:</w:t>
+        <w:t xml:space="preserve">Sitra (1967). available at:</w:t>
       </w:r>
       <w:r>
         <w:t xml:space="preserve"> </w:t>
@@ -8709,7 +8709,7 @@
         <w:t xml:space="preserve"> </w:t>
       </w:r>
       <w:r>
-        <w:t xml:space="preserve">(Accessed: 18 August 2022).</w:t>
+        <w:t xml:space="preserve">(accessed: 18 August 2022).</w:t>
       </w:r>
     </w:p>
     <w:bookmarkEnd w:id="106"/>
@@ -8728,7 +8728,7 @@
         <w:t xml:space="preserve">‘Sitra’s fair data economy theme: What is it about?’</w:t>
       </w:r>
       <w:r>
-        <w:t xml:space="preserve"> Available at:</w:t>
+        <w:t xml:space="preserve"> available at:</w:t>
       </w:r>
       <w:r>
         <w:t xml:space="preserve"> </w:t>
@@ -8745,7 +8745,7 @@
         <w:t xml:space="preserve"> </w:t>
       </w:r>
       <w:r>
-        <w:t xml:space="preserve">(Accessed: 18 August 2022).</w:t>
+        <w:t xml:space="preserve">(accessed: 18 August 2022).</w:t>
       </w:r>
     </w:p>
     <w:bookmarkEnd w:id="108"/>
@@ -8802,7 +8802,7 @@
         <w:t xml:space="preserve">’</w:t>
       </w:r>
       <w:r>
-        <w:t xml:space="preserve">, pp. 16–32. Available at:</w:t>
+        <w:t xml:space="preserve">, pp. 16–32. available at:</w:t>
       </w:r>
       <w:r>
         <w:t xml:space="preserve"> </w:t>
@@ -8835,7 +8835,7 @@
         <w:t xml:space="preserve">‘Workflowy’</w:t>
       </w:r>
       <w:r>
-        <w:t xml:space="preserve">. Available at:</w:t>
+        <w:t xml:space="preserve">. available at:</w:t>
       </w:r>
       <w:r>
         <w:t xml:space="preserve"> </w:t>

</xml_diff>

<commit_message>
update thesis structure diagram. update website
</commit_message>
<xml_diff>
--- a/docx/additional.docx
+++ b/docx/additional.docx
@@ -6462,12 +6462,12 @@
       <w:r>
         <w:t xml:space="preserve"> </w:t>
       </w:r>
-      <w:hyperlink w:anchor="X414dd37628fe75b8fd90976be90a8508ebd49ff">
-        <w:r>
-          <w:rPr>
-            <w:rStyle w:val="Hyperlink"/>
-          </w:rPr>
-          <w:t xml:space="preserve">7.4.3</w:t>
+      <w:hyperlink w:anchor="X1f7a3a299f62225cba076fc6d3d6e677f303482">
+        <w:r>
+          <w:rPr>
+            <w:rStyle w:val="Hyperlink"/>
+          </w:rPr>
+          <w:t xml:space="preserve">9.3</w:t>
         </w:r>
       </w:hyperlink>
       <w:r>
@@ -6725,12 +6725,12 @@
       <w:r>
         <w:t xml:space="preserve"> </w:t>
       </w:r>
-      <w:hyperlink w:anchor="X98a7707f59567dab5f33a3e4edcb8dc9e097ddd">
-        <w:r>
-          <w:rPr>
-            <w:rStyle w:val="Hyperlink"/>
-          </w:rPr>
-          <w:t xml:space="preserve">7.4.5</w:t>
+      <w:hyperlink w:anchor="Xaba503b6d4f2cc83a83af1019c0daacd581dd05">
+        <w:r>
+          <w:rPr>
+            <w:rStyle w:val="Hyperlink"/>
+          </w:rPr>
+          <w:t xml:space="preserve">9.5.3</w:t>
         </w:r>
       </w:hyperlink>
       <w:r>
@@ -7082,12 +7082,12 @@
       <w:r>
         <w:t xml:space="preserve">of digital platforms and services [</w:t>
       </w:r>
-      <w:hyperlink w:anchor="Xfcbca708d249a5264bfb58f121b983b931f9729">
-        <w:r>
-          <w:rPr>
-            <w:rStyle w:val="Hyperlink"/>
-          </w:rPr>
-          <w:t xml:space="preserve">7.4.4</w:t>
+      <w:hyperlink w:anchor="X84473f470864e067ee3a22e64b47b0a1c356f29">
+        <w:r>
+          <w:rPr>
+            <w:rStyle w:val="Hyperlink"/>
+          </w:rPr>
+          <w:t xml:space="preserve">9.4</w:t>
         </w:r>
       </w:hyperlink>
       <w:r>
@@ -7190,7 +7190,18 @@
         <w:t xml:space="preserve">)</w:t>
       </w:r>
       <w:r>
-        <w:t xml:space="preserve">, much of users’ data can no longer be accessed via APIs. While GDPR data portability requests do open up a new option for the use of one’s provider-collected data in third-party applications, this is an awkward and time-consuming route for both users and developers.</w:t>
+        <w:t xml:space="preserve">, much of users’ data can no longer be accessed via APIs [</w:t>
+      </w:r>
+      <w:hyperlink w:anchor="X06b01f722148eb1b6ddf37464ad8f18232e6422">
+        <w:r>
+          <w:rPr>
+            <w:rStyle w:val="Hyperlink"/>
+          </w:rPr>
+          <w:t xml:space="preserve">8.4</w:t>
+        </w:r>
+      </w:hyperlink>
+      <w:r>
+        <w:t xml:space="preserve">]. While GDPR data portability requests do open up a new option for the use of one’s provider-collected data in third-party applications, this is an awkward and time-consuming route for both users and developers.</w:t>
       </w:r>
       <w:r>
         <w:t xml:space="preserve"> </w:t>
@@ -7222,17 +7233,17 @@
         <w:t xml:space="preserve"> </w:t>
       </w:r>
       <w:r>
-        <w:t xml:space="preserve">that can be hacked - see</w:t>
-      </w:r>
-      <w:r>
-        <w:t xml:space="preserve"> </w:t>
-      </w:r>
-      <w:hyperlink w:anchor="Xfcbca708d249a5264bfb58f121b983b931f9729">
-        <w:r>
-          <w:rPr>
-            <w:rStyle w:val="Hyperlink"/>
-          </w:rPr>
-          <w:t xml:space="preserve">7.4.4</w:t>
+        <w:t xml:space="preserve">that can be hacked—see</w:t>
+      </w:r>
+      <w:r>
+        <w:t xml:space="preserve"> </w:t>
+      </w:r>
+      <w:hyperlink w:anchor="X84473f470864e067ee3a22e64b47b0a1c356f29">
+        <w:r>
+          <w:rPr>
+            <w:rStyle w:val="Hyperlink"/>
+          </w:rPr>
+          <w:t xml:space="preserve">9.4</w:t>
         </w:r>
       </w:hyperlink>
       <w:r>
@@ -7325,7 +7336,7 @@
         <w:pStyle w:val="Heading2"/>
       </w:pPr>
       <w:r>
-        <w:t xml:space="preserve">ARI7.4 Special Attribution Note for Chapter 7</w:t>
+        <w:t xml:space="preserve">ARI9 Special Attribution Note for Chapter 7</w:t>
       </w:r>
     </w:p>
     <w:p>

</xml_diff>

<commit_message>
update website for what could be the final thesis generation version
</commit_message>
<xml_diff>
--- a/docx/additional.docx
+++ b/docx/additional.docx
@@ -10527,7 +10527,24 @@
         <w:pStyle w:val="Compact"/>
       </w:pPr>
       <w:r>
-        <w:t xml:space="preserve">https://www.bbc.co.uk/rd/blog/2021-09-personal-data-store-research</w:t>
+        <w:t xml:space="preserve">Personal data stores: building and trialling trusted data services - BBC R&amp;D</w:t>
+      </w:r>
+      <w:r>
+        <w:t xml:space="preserve"> </w:t>
+      </w:r>
+      <w:r>
+        <w:t xml:space="preserve">(</w:t>
+      </w:r>
+      <w:hyperlink w:anchor="ref-sharp2021">
+        <w:r>
+          <w:rPr>
+            <w:rStyle w:val="Hyperlink"/>
+          </w:rPr>
+          <w:t xml:space="preserve">Sharp, 2021</w:t>
+        </w:r>
+      </w:hyperlink>
+      <w:r>
+        <w:t xml:space="preserve">)</w:t>
       </w:r>
     </w:p>
     <w:p>
@@ -10539,7 +10556,24 @@
         <w:pStyle w:val="Compact"/>
       </w:pPr>
       <w:r>
-        <w:t xml:space="preserve">https://paper.dropbox.com/doc/Building-trusted-data-services-and-capabilities-Us49Ek0nex7yClKughPN4</w:t>
+        <w:t xml:space="preserve">Building trusted data services and capabilities (explainer videos)</w:t>
+      </w:r>
+      <w:r>
+        <w:t xml:space="preserve"> </w:t>
+      </w:r>
+      <w:r>
+        <w:t xml:space="preserve">(</w:t>
+      </w:r>
+      <w:hyperlink w:anchor="ref-sharp2022bbcvideos">
+        <w:r>
+          <w:rPr>
+            <w:rStyle w:val="Hyperlink"/>
+          </w:rPr>
+          <w:t xml:space="preserve">Sharp and Bowyer, 2022</w:t>
+        </w:r>
+      </w:hyperlink>
+      <w:r>
+        <w:t xml:space="preserve">)</w:t>
       </w:r>
     </w:p>
     <w:p>
@@ -10551,7 +10585,24 @@
         <w:pStyle w:val="Compact"/>
       </w:pPr>
       <w:r>
-        <w:t xml:space="preserve">https://www.wired.co.uk/article/bbc-data-personalisation</w:t>
+        <w:t xml:space="preserve">The BBC’s radical new data plan takes aim at Netflix (Wired)</w:t>
+      </w:r>
+      <w:r>
+        <w:t xml:space="preserve"> </w:t>
+      </w:r>
+      <w:r>
+        <w:t xml:space="preserve">(</w:t>
+      </w:r>
+      <w:hyperlink w:anchor="ref-orphanides2021">
+        <w:r>
+          <w:rPr>
+            <w:rStyle w:val="Hyperlink"/>
+          </w:rPr>
+          <w:t xml:space="preserve">Orphanides, 2021</w:t>
+        </w:r>
+      </w:hyperlink>
+      <w:r>
+        <w:t xml:space="preserve">)</w:t>
       </w:r>
     </w:p>
     <w:p>
@@ -10563,7 +10614,24 @@
         <w:pStyle w:val="Compact"/>
       </w:pPr>
       <w:r>
-        <w:t xml:space="preserve">https://www.theregister.com/2021/10/04/column_data_privacy/</w:t>
+        <w:t xml:space="preserve">Sir Tim Berners-Lee and the BBC stage a very British coup to rescue our data from Facebook and friends (The Register)</w:t>
+      </w:r>
+      <w:r>
+        <w:t xml:space="preserve"> </w:t>
+      </w:r>
+      <w:r>
+        <w:t xml:space="preserve">(</w:t>
+      </w:r>
+      <w:hyperlink w:anchor="ref-goodwins2021">
+        <w:r>
+          <w:rPr>
+            <w:rStyle w:val="Hyperlink"/>
+          </w:rPr>
+          <w:t xml:space="preserve">Goodwins, 2021</w:t>
+        </w:r>
+      </w:hyperlink>
+      <w:r>
+        <w:t xml:space="preserve">)</w:t>
       </w:r>
     </w:p>
     <w:p>
@@ -10575,7 +10643,24 @@
         <w:pStyle w:val="Compact"/>
       </w:pPr>
       <w:r>
-        <w:t xml:space="preserve">https://www.thetimes.co.uk/article/bbc-and-sir-tim-berners-lee-app-mines-netflix-data-to-find-shows-viewers-like-lxp002gg8</w:t>
+        <w:t xml:space="preserve">BBC and Sir Tim Berners-Lee app mines Netflix data to find shows viewers like (The Times)</w:t>
+      </w:r>
+      <w:r>
+        <w:t xml:space="preserve"> </w:t>
+      </w:r>
+      <w:r>
+        <w:t xml:space="preserve">(</w:t>
+      </w:r>
+      <w:hyperlink w:anchor="ref-kanter2021">
+        <w:r>
+          <w:rPr>
+            <w:rStyle w:val="Hyperlink"/>
+          </w:rPr>
+          <w:t xml:space="preserve">Kanter, 2021</w:t>
+        </w:r>
+      </w:hyperlink>
+      <w:r>
+        <w:t xml:space="preserve">)</w:t>
       </w:r>
     </w:p>
     <w:p>
@@ -10587,7 +10672,44 @@
         <w:pStyle w:val="Compact"/>
       </w:pPr>
       <w:r>
-        <w:t xml:space="preserve">https://www.ibc.org/download?ac=18659</w:t>
+        <w:t xml:space="preserve">Stronger Together: Cross Service Media Recommendations (research paper)</w:t>
+      </w:r>
+      <w:r>
+        <w:t xml:space="preserve"> </w:t>
+      </w:r>
+      <w:r>
+        <w:t xml:space="preserve">(</w:t>
+      </w:r>
+      <w:hyperlink w:anchor="ref-ibc2021">
+        <w:r>
+          <w:rPr>
+            <w:rStyle w:val="Hyperlink"/>
+          </w:rPr>
+          <w:t xml:space="preserve">Ricklefs</w:t>
+        </w:r>
+        <w:r>
+          <w:rPr>
+            <w:rStyle w:val="Hyperlink"/>
+          </w:rPr>
+          <w:t xml:space="preserve"> </w:t>
+        </w:r>
+        <w:r>
+          <w:rPr>
+            <w:rStyle w:val="Hyperlink"/>
+            <w:iCs/>
+            <w:i/>
+          </w:rPr>
+          <w:t xml:space="preserve">et al.</w:t>
+        </w:r>
+        <w:r>
+          <w:rPr>
+            <w:rStyle w:val="Hyperlink"/>
+          </w:rPr>
+          <w:t xml:space="preserve">, 2021</w:t>
+        </w:r>
+      </w:hyperlink>
+      <w:r>
+        <w:t xml:space="preserve">)</w:t>
       </w:r>
     </w:p>
     <w:p>
@@ -10599,7 +10721,42 @@
         <w:pStyle w:val="Compact"/>
       </w:pPr>
       <w:r>
-        <w:t xml:space="preserve">https://www.telegraph.co.uk/business/2022/06/09/bbc-wages-war-online-echo-chambers-unbiased-tech/</w:t>
+        <w:t xml:space="preserve">BBC wages war on online echo chambers with</w:t>
+      </w:r>
+      <w:r>
+        <w:t xml:space="preserve"> </w:t>
+      </w:r>
+      <w:r>
+        <w:t xml:space="preserve">‘</w:t>
+      </w:r>
+      <w:r>
+        <w:t xml:space="preserve">unbiased</w:t>
+      </w:r>
+      <w:r>
+        <w:t xml:space="preserve">’</w:t>
+      </w:r>
+      <w:r>
+        <w:t xml:space="preserve"> </w:t>
+      </w:r>
+      <w:r>
+        <w:t xml:space="preserve">tech (The Telegraph)</w:t>
+      </w:r>
+      <w:r>
+        <w:t xml:space="preserve"> </w:t>
+      </w:r>
+      <w:r>
+        <w:t xml:space="preserve">(</w:t>
+      </w:r>
+      <w:hyperlink w:anchor="ref-woods2022">
+        <w:r>
+          <w:rPr>
+            <w:rStyle w:val="Hyperlink"/>
+          </w:rPr>
+          <w:t xml:space="preserve">Woods, 2022</w:t>
+        </w:r>
+      </w:hyperlink>
+      <w:r>
+        <w:t xml:space="preserve">)</w:t>
       </w:r>
     </w:p>
     <w:p>
@@ -10611,7 +10768,24 @@
         <w:pStyle w:val="Compact"/>
       </w:pPr>
       <w:r>
-        <w:t xml:space="preserve">https://parliamentlive.tv/event/index/7d249bcf-78e9-447b-907c-81df72b87542?in=15:01:35</w:t>
+        <w:t xml:space="preserve">Richard Sharp (BBC Chairman) discusses Data management &amp; privacy (video)</w:t>
+      </w:r>
+      <w:r>
+        <w:t xml:space="preserve"> </w:t>
+      </w:r>
+      <w:r>
+        <w:t xml:space="preserve">(</w:t>
+      </w:r>
+      <w:hyperlink w:anchor="ref-parl2022bbc">
+        <w:r>
+          <w:rPr>
+            <w:rStyle w:val="Hyperlink"/>
+          </w:rPr>
+          <w:t xml:space="preserve">Tim Davie (BBC Director-General), Richard Sharp (BBC Chairman) and Clare Sumner (Director of Policy), 2022</w:t>
+        </w:r>
+      </w:hyperlink>
+      <w:r>
+        <w:t xml:space="preserve">)</w:t>
       </w:r>
     </w:p>
     <w:bookmarkEnd w:id="69"/>
@@ -11259,7 +11433,7 @@
           <wp:inline>
             <wp:extent cx="5334000" cy="2864874"/>
             <wp:effectExtent b="0" l="0" r="0" t="0"/>
-            <wp:docPr descr="Figure ARI7.2: Screenshot from Web-Augmented version of Just Eat Website, showing hygiene information and offering additional sorting" title="" id="72" name="Picture"/>
+            <wp:docPr descr="Figure ARI7.2: Screenshot from a Web-Augmented version of the Just Eat Website, showing hygiene information and offering additional sorting" title="" id="72" name="Picture"/>
             <a:graphic>
               <a:graphicData uri="http://schemas.openxmlformats.org/drawingml/2006/picture">
                 <pic:pic>
@@ -11303,7 +11477,23 @@
         <w:pStyle w:val="ImageCaption"/>
       </w:pPr>
       <w:r>
-        <w:t xml:space="preserve">Figure ARI7.2: Screenshot from Web-Augmented version of Just Eat Website,</w:t>
+        <w:t xml:space="preserve">Figure ARI7.2: Screenshot from a Web-Augmented version of the</w:t>
+      </w:r>
+      <w:r>
+        <w:t xml:space="preserve"> </w:t>
+      </w:r>
+      <w:r>
+        <w:rPr>
+          <w:iCs/>
+          <w:i/>
+        </w:rPr>
+        <w:t xml:space="preserve">Just Eat</w:t>
+      </w:r>
+      <w:r>
+        <w:t xml:space="preserve"> </w:t>
+      </w:r>
+      <w:r>
+        <w:t xml:space="preserve">Website,</w:t>
       </w:r>
       <w:r>
         <w:t xml:space="preserve">showing hygiene information and offering additional sorting</w:t>
@@ -11392,7 +11582,7 @@
         <w:pStyle w:val="Heading2"/>
       </w:pPr>
       <w:r>
-        <w:t xml:space="preserve">ARI9 Special Attribution Note for Chapter 7</w:t>
+        <w:t xml:space="preserve">ARI7.4 Special Attribution Note for Part Two</w:t>
       </w:r>
     </w:p>
     <w:p>
@@ -11400,7 +11590,7 @@
         <w:pStyle w:val="FirstParagraph"/>
       </w:pPr>
       <w:r>
-        <w:t xml:space="preserve">This is a note about the attribution of insights within</w:t>
+        <w:t xml:space="preserve">This is a note about the attribution of insights within Chapters</w:t>
       </w:r>
       <w:r>
         <w:t xml:space="preserve"> </w:t>
@@ -11410,10 +11600,41 @@
           <w:rPr>
             <w:rStyle w:val="Hyperlink"/>
           </w:rPr>
-          <w:t xml:space="preserve">Chapter 7</w:t>
+          <w:t xml:space="preserve">7</w:t>
         </w:r>
       </w:hyperlink>
       <w:r>
+        <w:t xml:space="preserve">,</w:t>
+      </w:r>
+      <w:r>
+        <w:t xml:space="preserve"> </w:t>
+      </w:r>
+      <w:hyperlink w:anchor="chapter-8">
+        <w:r>
+          <w:rPr>
+            <w:rStyle w:val="Hyperlink"/>
+          </w:rPr>
+          <w:t xml:space="preserve">8</w:t>
+        </w:r>
+      </w:hyperlink>
+      <w:r>
+        <w:t xml:space="preserve"> </w:t>
+      </w:r>
+      <w:r>
+        <w:t xml:space="preserve">and</w:t>
+      </w:r>
+      <w:r>
+        <w:t xml:space="preserve"> </w:t>
+      </w:r>
+      <w:hyperlink w:anchor="chapter-9">
+        <w:r>
+          <w:rPr>
+            <w:rStyle w:val="Hyperlink"/>
+          </w:rPr>
+          <w:t xml:space="preserve">9</w:t>
+        </w:r>
+      </w:hyperlink>
+      <w:r>
         <w:t xml:space="preserve">, as the ideas originate quite differently than from the rest of the thesis.</w:t>
       </w:r>
     </w:p>
@@ -11422,7 +11643,7 @@
         <w:pStyle w:val="BodyText"/>
       </w:pPr>
       <w:r>
-        <w:t xml:space="preserve">This thesis is my own work. All ideas synthesised in Chapter 7 are original. Some of the specific details, theories and ideas presented in Chapter 7 arose or were developed or augmented through my close collaboration, discussion and ideation with other researchers both alongside and prior to the PhD timeframe, including:</w:t>
+        <w:t xml:space="preserve">This thesis is my own work. All ideas synthesised in Part Two are original. Some of the specific details, theories and ideas presented in Part Two arose or were developed or augmented through my close collaboration, discussion and ideation with other researchers both alongside and prior to the PhD timeframe, including:</w:t>
       </w:r>
     </w:p>
     <w:p>
@@ -11818,6 +12039,276 @@
         </w:tc>
       </w:tr>
     </w:tbl>
+    <w:bookmarkEnd w:id="77"/>
+    <w:bookmarkEnd w:id="78"/>
+    <w:bookmarkStart w:id="80" w:name="ari-chapter-9"/>
+    <w:p>
+      <w:pPr>
+        <w:pStyle w:val="Heading1"/>
+      </w:pPr>
+      <w:r>
+        <w:t xml:space="preserve">ARI9.1 Additional Reference Information for Chapter 9</w:t>
+      </w:r>
+    </w:p>
+    <w:bookmarkStart w:id="79" w:name="ari-9.1"/>
+    <w:p>
+      <w:pPr>
+        <w:pStyle w:val="Heading2"/>
+      </w:pPr>
+      <w:r>
+        <w:t xml:space="preserve">ARI9.1 How I compelled Spotify to improve their GDPR return</w:t>
+      </w:r>
+    </w:p>
+    <w:p>
+      <w:pPr>
+        <w:pStyle w:val="FirstParagraph"/>
+      </w:pPr>
+      <w:r>
+        <w:t xml:space="preserve">In this section, I will provide additional details of my mini-case study where I was able to get Spotify to improve the quality of their GDPR returns, as referenced in</w:t>
+      </w:r>
+      <w:r>
+        <w:t xml:space="preserve"> </w:t>
+      </w:r>
+      <w:hyperlink w:anchor="insight-9">
+        <w:r>
+          <w:rPr>
+            <w:rStyle w:val="Hyperlink"/>
+          </w:rPr>
+          <w:t xml:space="preserve">Insight 9</w:t>
+        </w:r>
+      </w:hyperlink>
+      <w:r>
+        <w:t xml:space="preserve"> </w:t>
+      </w:r>
+      <w:r>
+        <w:t xml:space="preserve">within section</w:t>
+      </w:r>
+      <w:r>
+        <w:t xml:space="preserve"> </w:t>
+      </w:r>
+      <w:hyperlink w:anchor="X8ad20694416651edafcaf23afb2c18c8dc56be8">
+        <w:r>
+          <w:rPr>
+            <w:rStyle w:val="Hyperlink"/>
+          </w:rPr>
+          <w:t xml:space="preserve">9.2.1</w:t>
+        </w:r>
+      </w:hyperlink>
+      <w:r>
+        <w:t xml:space="preserve">.</w:t>
+      </w:r>
+    </w:p>
+    <w:p>
+      <w:pPr>
+        <w:pStyle w:val="BodyText"/>
+      </w:pPr>
+      <w:r>
+        <w:t xml:space="preserve">As an avid user for several years of the music streaming service Spotify who has built up a large library of playlists, I have made a number of GDPR requests to get copies of my personal data.</w:t>
+      </w:r>
+    </w:p>
+    <w:p>
+      <w:pPr>
+        <w:pStyle w:val="BodyText"/>
+      </w:pPr>
+      <w:r>
+        <w:t xml:space="preserve">When I was first given a copy of my personal data, I was returned a basic ZIP file including 12 JSON files containing playlists, search queries, account information, my last 12 months of track play history, and inferences about my musical tastes. Spotify also make an extended data download available, including technical log data, and extended play history (which covers the lifetime of my account).</w:t>
+      </w:r>
+    </w:p>
+    <w:p>
+      <w:pPr>
+        <w:pStyle w:val="BodyText"/>
+      </w:pPr>
+      <w:r>
+        <w:t xml:space="preserve">I requested this extended download and received a much larger dataset with 175 JSON files, including granular details of when I had used different interface features and the precise details of every song I had ever played.</w:t>
+      </w:r>
+    </w:p>
+    <w:p>
+      <w:pPr>
+        <w:pStyle w:val="BodyText"/>
+      </w:pPr>
+      <w:r>
+        <w:t xml:space="preserve">Thinking that I would like to use this data to build a view of my listening history that was not tied to the Spotify platform (in line with the idea of increasing agency by separating one’s data from the service that holds it [</w:t>
+      </w:r>
+      <w:hyperlink w:anchor="chapter-8">
+        <w:r>
+          <w:rPr>
+            <w:rStyle w:val="Hyperlink"/>
+          </w:rPr>
+          <w:t xml:space="preserve">Chapter 8</w:t>
+        </w:r>
+      </w:hyperlink>
+      <w:r>
+        <w:t xml:space="preserve">]), I examined the streaming history and playlist data with this purpose in mind. What I found was that individual songs were identified only by textual strings of the title, artist and album name. This information is insufficient for a programmer’s use - there is no unique identifier or Uniform Resource Indicator (URI) to uniquely identify the specific version and release of a track played. Also without such an identifier, it would not be possible to generate a thumbnail image of the track, or build functionality such as a clickable link to</w:t>
+      </w:r>
+      <w:r>
+        <w:t xml:space="preserve"> </w:t>
+      </w:r>
+      <w:r>
+        <w:t xml:space="preserve">‘</w:t>
+      </w:r>
+      <w:r>
+        <w:t xml:space="preserve">play this track in Spotify</w:t>
+      </w:r>
+      <w:r>
+        <w:t xml:space="preserve">’</w:t>
+      </w:r>
+      <w:r>
+        <w:t xml:space="preserve">.</w:t>
+      </w:r>
+    </w:p>
+    <w:p>
+      <w:pPr>
+        <w:pStyle w:val="BodyText"/>
+      </w:pPr>
+      <w:r>
+        <w:t xml:space="preserve">This highlights a common issue that occurs with data access requests, as highlighted in</w:t>
+      </w:r>
+      <w:r>
+        <w:t xml:space="preserve"> </w:t>
+      </w:r>
+      <w:hyperlink w:anchor="X1dbeb22450733a0c08e419e0b9d08ee870168d8">
+        <w:r>
+          <w:rPr>
+            <w:rStyle w:val="Hyperlink"/>
+          </w:rPr>
+          <w:t xml:space="preserve">5.4.3</w:t>
+        </w:r>
+      </w:hyperlink>
+      <w:r>
+        <w:t xml:space="preserve"> </w:t>
+      </w:r>
+      <w:r>
+        <w:t xml:space="preserve">- there is ambiguity over whether providers should identify data in a machine-readable way (useful for programming), or in a human-readable way (to optimise understanding). In my case, I needed both. I e-mailed Spotify back and was provided with an alternative file set which contained only Spotify Track URIs, such as</w:t>
+      </w:r>
+      <w:r>
+        <w:t xml:space="preserve"> </w:t>
+      </w:r>
+      <w:r>
+        <w:rPr>
+          <w:rStyle w:val="VerbatimChar"/>
+        </w:rPr>
+        <w:t xml:space="preserve">spotify:track:4cOdK2wGLETKBW3PvgPWqT</w:t>
+      </w:r>
+      <w:r>
+        <w:t xml:space="preserve">. These met the programmer need to uniquely identify the track, but not the human need–I had no idea which artist or track each of these URIs corresponded to, as there was no human-readable text accompanying each entry.</w:t>
+      </w:r>
+    </w:p>
+    <w:p>
+      <w:pPr>
+        <w:pStyle w:val="BodyText"/>
+      </w:pPr>
+      <w:r>
+        <w:t xml:space="preserve">So, I e-mailed Spotify back, making the case that my GDPR rights had not been fully satisfied, because I needed</w:t>
+      </w:r>
+      <w:r>
+        <w:t xml:space="preserve"> </w:t>
+      </w:r>
+      <w:r>
+        <w:rPr>
+          <w:iCs/>
+          <w:i/>
+        </w:rPr>
+        <w:t xml:space="preserve">for each play history entry</w:t>
+      </w:r>
+      <w:r>
+        <w:t xml:space="preserve">, both machine-readable ID and human-readable track title and artist name.</w:t>
+      </w:r>
+    </w:p>
+    <w:p>
+      <w:pPr>
+        <w:pStyle w:val="BodyText"/>
+      </w:pPr>
+      <w:r>
+        <w:t xml:space="preserve">I sent Spotify over 30 e-mails on this matter between October 2020 and May 2021. There is little continuity of conversation between support agents, and it was hard to be escalated to the correct staff with the technical or legal expertise to assist with such nuanced questions.</w:t>
+      </w:r>
+    </w:p>
+    <w:p>
+      <w:pPr>
+        <w:pStyle w:val="BodyText"/>
+      </w:pPr>
+      <w:r>
+        <w:t xml:space="preserve">However, by persistently and politely repeating my questions and not accepting</w:t>
+      </w:r>
+      <w:r>
+        <w:t xml:space="preserve"> </w:t>
+      </w:r>
+      <w:r>
+        <w:t xml:space="preserve">‘</w:t>
+      </w:r>
+      <w:r>
+        <w:t xml:space="preserve">No</w:t>
+      </w:r>
+      <w:r>
+        <w:t xml:space="preserve">’</w:t>
+      </w:r>
+      <w:r>
+        <w:t xml:space="preserve"> </w:t>
+      </w:r>
+      <w:r>
+        <w:t xml:space="preserve">for an answer, I was able to achieve a notable outcome, Spotify</w:t>
+      </w:r>
+      <w:r>
+        <w:t xml:space="preserve"> </w:t>
+      </w:r>
+      <w:r>
+        <w:rPr>
+          <w:bCs/>
+          <w:b/>
+        </w:rPr>
+        <w:t xml:space="preserve">changed the format of their data returns</w:t>
+      </w:r>
+      <w:r>
+        <w:t xml:space="preserve">, not just for me but</w:t>
+      </w:r>
+      <w:r>
+        <w:t xml:space="preserve"> </w:t>
+      </w:r>
+      <w:r>
+        <w:rPr>
+          <w:bCs/>
+          <w:b/>
+        </w:rPr>
+        <w:t xml:space="preserve">for all future customers</w:t>
+      </w:r>
+      <w:r>
+        <w:t xml:space="preserve">. Now, each item in the playback history data you get back from Spotify, every item includes textual track and artist details AND a Spotify track URI. The data can now be understood by both human and machine.</w:t>
+      </w:r>
+    </w:p>
+    <w:p>
+      <w:pPr>
+        <w:pStyle w:val="BodyText"/>
+      </w:pPr>
+      <w:r>
+        <w:t xml:space="preserve">The likely interpretation here is that I successfully able to persuade their Data Protection Officers (who handle GDPR requests) the importance of returning data that is both machine-readable and human-understandable. Perhaps they also recognised the amount of work they had invested in supporting my query, and wanted to</w:t>
+      </w:r>
+      <w:r>
+        <w:t xml:space="preserve"> </w:t>
+      </w:r>
+      <w:r>
+        <w:rPr>
+          <w:bCs/>
+          <w:b/>
+        </w:rPr>
+        <w:t xml:space="preserve">avoid having to do such work ever again</w:t>
+      </w:r>
+      <w:r>
+        <w:t xml:space="preserve"> </w:t>
+      </w:r>
+      <w:r>
+        <w:t xml:space="preserve">should I or any other customer make the same request in future. This was a tiny impact, but a lasting one, and it shows that the discovery-driven activism / civic hacking approach [</w:t>
+      </w:r>
+      <w:hyperlink w:anchor="Xa16e203872bcacabe78d1385e9c7faf62c4c5be">
+        <w:r>
+          <w:rPr>
+            <w:rStyle w:val="Hyperlink"/>
+          </w:rPr>
+          <w:t xml:space="preserve">9.2</w:t>
+        </w:r>
+      </w:hyperlink>
+      <w:r>
+        <w:t xml:space="preserve">] can have an effect in improving HDR with a target organisation.</w:t>
+      </w:r>
+    </w:p>
     <w:p>
       <w:r>
         <w:pict>
@@ -11825,9 +12316,9 @@
         </w:pict>
       </w:r>
     </w:p>
-    <w:bookmarkEnd w:id="77"/>
-    <w:bookmarkEnd w:id="78"/>
-    <w:bookmarkStart w:id="127" w:name="bibliography"/>
+    <w:bookmarkEnd w:id="79"/>
+    <w:bookmarkEnd w:id="80"/>
+    <w:bookmarkStart w:id="145" w:name="bibliography"/>
     <w:p>
       <w:pPr>
         <w:pStyle w:val="Heading1"/>
@@ -11836,8 +12327,8 @@
         <w:t xml:space="preserve">Bibliography</w:t>
       </w:r>
     </w:p>
-    <w:bookmarkStart w:id="126" w:name="refs"/>
-    <w:bookmarkStart w:id="80" w:name="ref-abiteboul2015"/>
+    <w:bookmarkStart w:id="144" w:name="refs"/>
+    <w:bookmarkStart w:id="82" w:name="ref-abiteboul2015"/>
     <w:p>
       <w:pPr>
         <w:pStyle w:val="Bibliography"/>
@@ -11861,7 +12352,7 @@
       <w:r>
         <w:t xml:space="preserve"> </w:t>
       </w:r>
-      <w:hyperlink r:id="rId79">
+      <w:hyperlink r:id="rId81">
         <w:r>
           <w:rPr>
             <w:rStyle w:val="Hyperlink"/>
@@ -11873,8 +12364,8 @@
         <w:t xml:space="preserve">.</w:t>
       </w:r>
     </w:p>
-    <w:bookmarkEnd w:id="80"/>
-    <w:bookmarkStart w:id="82" w:name="ref-bernersLee2022inruptSolid"/>
+    <w:bookmarkEnd w:id="82"/>
+    <w:bookmarkStart w:id="84" w:name="ref-bernersLee2022inruptSolid"/>
     <w:p>
       <w:pPr>
         <w:pStyle w:val="Bibliography"/>
@@ -11894,7 +12385,7 @@
       <w:r>
         <w:t xml:space="preserve"> </w:t>
       </w:r>
-      <w:hyperlink r:id="rId81">
+      <w:hyperlink r:id="rId83">
         <w:r>
           <w:rPr>
             <w:rStyle w:val="Hyperlink"/>
@@ -11906,8 +12397,8 @@
         <w:t xml:space="preserve">.</w:t>
       </w:r>
     </w:p>
-    <w:bookmarkEnd w:id="82"/>
-    <w:bookmarkStart w:id="84" w:name="ref-bowyer2018freedata"/>
+    <w:bookmarkEnd w:id="84"/>
+    <w:bookmarkStart w:id="86" w:name="ref-bowyer2018freedata"/>
     <w:p>
       <w:pPr>
         <w:pStyle w:val="Bibliography"/>
@@ -11946,7 +12437,7 @@
       <w:r>
         <w:t xml:space="preserve"> </w:t>
       </w:r>
-      <w:hyperlink r:id="rId83">
+      <w:hyperlink r:id="rId85">
         <w:r>
           <w:rPr>
             <w:rStyle w:val="Hyperlink"/>
@@ -11958,8 +12449,8 @@
         <w:t xml:space="preserve">.</w:t>
       </w:r>
     </w:p>
-    <w:bookmarkEnd w:id="84"/>
-    <w:bookmarkStart w:id="86" w:name="ref-bowyer2018family"/>
+    <w:bookmarkEnd w:id="86"/>
+    <w:bookmarkStart w:id="88" w:name="ref-bowyer2018family"/>
     <w:p>
       <w:pPr>
         <w:pStyle w:val="Bibliography"/>
@@ -12014,7 +12505,7 @@
       <w:r>
         <w:t xml:space="preserve"> </w:t>
       </w:r>
-      <w:hyperlink r:id="rId85">
+      <w:hyperlink r:id="rId87">
         <w:r>
           <w:rPr>
             <w:rStyle w:val="Hyperlink"/>
@@ -12026,8 +12517,8 @@
         <w:t xml:space="preserve">.</w:t>
       </w:r>
     </w:p>
-    <w:bookmarkEnd w:id="86"/>
-    <w:bookmarkStart w:id="88" w:name="ref-bowyer2020bbcreport"/>
+    <w:bookmarkEnd w:id="88"/>
+    <w:bookmarkStart w:id="90" w:name="ref-bowyer2020bbcreport"/>
     <w:p>
       <w:pPr>
         <w:pStyle w:val="Bibliography"/>
@@ -12047,7 +12538,7 @@
       <w:r>
         <w:t xml:space="preserve"> </w:t>
       </w:r>
-      <w:hyperlink r:id="rId87">
+      <w:hyperlink r:id="rId89">
         <w:r>
           <w:rPr>
             <w:rStyle w:val="Hyperlink"/>
@@ -12059,8 +12550,8 @@
         <w:t xml:space="preserve">.</w:t>
       </w:r>
     </w:p>
-    <w:bookmarkEnd w:id="88"/>
-    <w:bookmarkStart w:id="90" w:name="ref-bowyer2020internreport"/>
+    <w:bookmarkEnd w:id="90"/>
+    <w:bookmarkStart w:id="92" w:name="ref-bowyer2020internreport"/>
     <w:p>
       <w:pPr>
         <w:pStyle w:val="Bibliography"/>
@@ -12080,7 +12571,7 @@
       <w:r>
         <w:t xml:space="preserve"> </w:t>
       </w:r>
-      <w:hyperlink r:id="rId89">
+      <w:hyperlink r:id="rId91">
         <w:r>
           <w:rPr>
             <w:rStyle w:val="Hyperlink"/>
@@ -12095,8 +12586,8 @@
         <w:t xml:space="preserve">(accessed: 18 August 2022).</w:t>
       </w:r>
     </w:p>
-    <w:bookmarkEnd w:id="90"/>
-    <w:bookmarkStart w:id="92" w:name="ref-bowyer2022hestia"/>
+    <w:bookmarkEnd w:id="92"/>
+    <w:bookmarkStart w:id="94" w:name="ref-bowyer2022hestia"/>
     <w:p>
       <w:pPr>
         <w:pStyle w:val="Bibliography"/>
@@ -12136,7 +12627,7 @@
       <w:r>
         <w:t xml:space="preserve"> </w:t>
       </w:r>
-      <w:hyperlink r:id="rId91">
+      <w:hyperlink r:id="rId93">
         <w:r>
           <w:rPr>
             <w:rStyle w:val="Hyperlink"/>
@@ -12148,8 +12639,8 @@
         <w:t xml:space="preserve">.</w:t>
       </w:r>
     </w:p>
-    <w:bookmarkEnd w:id="92"/>
-    <w:bookmarkStart w:id="93" w:name="ref-bowyer2022gdpr"/>
+    <w:bookmarkEnd w:id="94"/>
+    <w:bookmarkStart w:id="95" w:name="ref-bowyer2022gdpr"/>
     <w:p>
       <w:pPr>
         <w:pStyle w:val="Bibliography"/>
@@ -12196,8 +12687,8 @@
         <w:t xml:space="preserve">.</w:t>
       </w:r>
     </w:p>
-    <w:bookmarkEnd w:id="93"/>
-    <w:bookmarkStart w:id="95" w:name="ref-braun2006"/>
+    <w:bookmarkEnd w:id="95"/>
+    <w:bookmarkStart w:id="97" w:name="ref-braun2006"/>
     <w:p>
       <w:pPr>
         <w:pStyle w:val="Bibliography"/>
@@ -12236,7 +12727,7 @@
       <w:r>
         <w:t xml:space="preserve"> </w:t>
       </w:r>
-      <w:hyperlink r:id="rId94">
+      <w:hyperlink r:id="rId96">
         <w:r>
           <w:rPr>
             <w:rStyle w:val="Hyperlink"/>
@@ -12248,8 +12739,8 @@
         <w:t xml:space="preserve">.</w:t>
       </w:r>
     </w:p>
-    <w:bookmarkEnd w:id="95"/>
-    <w:bookmarkStart w:id="97" w:name="ref-bbc1997rd"/>
+    <w:bookmarkEnd w:id="97"/>
+    <w:bookmarkStart w:id="99" w:name="ref-bbc1997rd"/>
     <w:p>
       <w:pPr>
         <w:pStyle w:val="Bibliography"/>
@@ -12269,7 +12760,7 @@
       <w:r>
         <w:t xml:space="preserve"> </w:t>
       </w:r>
-      <w:hyperlink r:id="rId96">
+      <w:hyperlink r:id="rId98">
         <w:r>
           <w:rPr>
             <w:rStyle w:val="Hyperlink"/>
@@ -12284,8 +12775,8 @@
         <w:t xml:space="preserve">(accessed: 18 August 2022).</w:t>
       </w:r>
     </w:p>
-    <w:bookmarkEnd w:id="97"/>
-    <w:bookmarkStart w:id="99" w:name="ref-quirkos2013"/>
+    <w:bookmarkEnd w:id="99"/>
+    <w:bookmarkStart w:id="101" w:name="ref-quirkos2013"/>
     <w:p>
       <w:pPr>
         <w:pStyle w:val="Bibliography"/>
@@ -12305,7 +12796,7 @@
       <w:r>
         <w:t xml:space="preserve"> </w:t>
       </w:r>
-      <w:hyperlink r:id="rId98">
+      <w:hyperlink r:id="rId100">
         <w:r>
           <w:rPr>
             <w:rStyle w:val="Hyperlink"/>
@@ -12317,8 +12808,8 @@
         <w:t xml:space="preserve">.</w:t>
       </w:r>
     </w:p>
-    <w:bookmarkEnd w:id="99"/>
-    <w:bookmarkStart w:id="101" w:name="ref-dehaye2019"/>
+    <w:bookmarkEnd w:id="101"/>
+    <w:bookmarkStart w:id="103" w:name="ref-dehaye2019"/>
     <w:p>
       <w:pPr>
         <w:pStyle w:val="Bibliography"/>
@@ -12338,7 +12829,7 @@
       <w:r>
         <w:t xml:space="preserve"> </w:t>
       </w:r>
-      <w:hyperlink r:id="rId100">
+      <w:hyperlink r:id="rId102">
         <w:r>
           <w:rPr>
             <w:rStyle w:val="Hyperlink"/>
@@ -12350,8 +12841,8 @@
         <w:t xml:space="preserve">.</w:t>
       </w:r>
     </w:p>
-    <w:bookmarkEnd w:id="101"/>
-    <w:bookmarkStart w:id="102" w:name="ref-goffe2021"/>
+    <w:bookmarkEnd w:id="103"/>
+    <w:bookmarkStart w:id="104" w:name="ref-goffe2021"/>
     <w:p>
       <w:pPr>
         <w:pStyle w:val="Bibliography"/>
@@ -12398,8 +12889,8 @@
         <w:t xml:space="preserve">, pp. 155–167.</w:t>
       </w:r>
     </w:p>
-    <w:bookmarkEnd w:id="102"/>
-    <w:bookmarkStart w:id="103" w:name="ref-goffe2022"/>
+    <w:bookmarkEnd w:id="104"/>
+    <w:bookmarkStart w:id="105" w:name="ref-goffe2022"/>
     <w:p>
       <w:pPr>
         <w:pStyle w:val="Bibliography"/>
@@ -12446,14 +12937,23 @@
         <w:t xml:space="preserve">.</w:t>
       </w:r>
     </w:p>
-    <w:bookmarkEnd w:id="103"/>
-    <w:bookmarkStart w:id="105" w:name="ref-härkönen2022report"/>
+    <w:bookmarkEnd w:id="105"/>
+    <w:bookmarkStart w:id="107" w:name="ref-goodwins2021"/>
     <w:p>
       <w:pPr>
         <w:pStyle w:val="Bibliography"/>
       </w:pPr>
       <w:r>
-        <w:t xml:space="preserve">Härkönen, T.</w:t>
+        <w:t xml:space="preserve">Goodwins, R. (2021)</w:t>
+      </w:r>
+      <w:r>
+        <w:t xml:space="preserve"> </w:t>
+      </w:r>
+      <w:r>
+        <w:t xml:space="preserve">‘Sir tim berners-lee and the BBC stage a very british coup to rescue our data from facebook and friends’</w:t>
+      </w:r>
+      <w:r>
+        <w:t xml:space="preserve">,</w:t>
       </w:r>
       <w:r>
         <w:t xml:space="preserve"> </w:t>
@@ -12463,13 +12963,37 @@
           <w:iCs/>
           <w:i/>
         </w:rPr>
-        <w:t xml:space="preserve">et al.</w:t>
-      </w:r>
-      <w:r>
-        <w:t xml:space="preserve"> </w:t>
-      </w:r>
-      <w:r>
-        <w:t xml:space="preserve">(2022)</w:t>
+        <w:t xml:space="preserve">The Register</w:t>
+      </w:r>
+      <w:r>
+        <w:t xml:space="preserve">. available at:</w:t>
+      </w:r>
+      <w:r>
+        <w:t xml:space="preserve"> </w:t>
+      </w:r>
+      <w:hyperlink r:id="rId106">
+        <w:r>
+          <w:rPr>
+            <w:rStyle w:val="Hyperlink"/>
+          </w:rPr>
+          <w:t xml:space="preserve">https://www.theregister.com/2021/10/04/column_data_privacy/</w:t>
+        </w:r>
+      </w:hyperlink>
+      <w:r>
+        <w:t xml:space="preserve"> </w:t>
+      </w:r>
+      <w:r>
+        <w:t xml:space="preserve">(accessed: 25 August 2022).</w:t>
+      </w:r>
+    </w:p>
+    <w:bookmarkEnd w:id="107"/>
+    <w:bookmarkStart w:id="109" w:name="ref-härkönen2022report"/>
+    <w:p>
+      <w:pPr>
+        <w:pStyle w:val="Bibliography"/>
+      </w:pPr>
+      <w:r>
+        <w:t xml:space="preserve">Härkönen, T.</w:t>
       </w:r>
       <w:r>
         <w:t xml:space="preserve"> </w:t>
@@ -12479,6 +13003,22 @@
           <w:iCs/>
           <w:i/>
         </w:rPr>
+        <w:t xml:space="preserve">et al.</w:t>
+      </w:r>
+      <w:r>
+        <w:t xml:space="preserve"> </w:t>
+      </w:r>
+      <w:r>
+        <w:t xml:space="preserve">(2022)</w:t>
+      </w:r>
+      <w:r>
+        <w:t xml:space="preserve"> </w:t>
+      </w:r>
+      <w:r>
+        <w:rPr>
+          <w:iCs/>
+          <w:i/>
+        </w:rPr>
         <w:t xml:space="preserve">Tracking digipower: How data can be used for influencing decision-makers and steering the world</w:t>
       </w:r>
       <w:r>
@@ -12487,7 +13027,7 @@
       <w:r>
         <w:t xml:space="preserve"> </w:t>
       </w:r>
-      <w:hyperlink r:id="rId104">
+      <w:hyperlink r:id="rId108">
         <w:r>
           <w:rPr>
             <w:rStyle w:val="Hyperlink"/>
@@ -12499,8 +13039,8 @@
         <w:t xml:space="preserve">.</w:t>
       </w:r>
     </w:p>
-    <w:bookmarkEnd w:id="105"/>
-    <w:bookmarkStart w:id="107" w:name="ref-härkönen2022project"/>
+    <w:bookmarkEnd w:id="109"/>
+    <w:bookmarkStart w:id="111" w:name="ref-härkönen2022project"/>
     <w:p>
       <w:pPr>
         <w:pStyle w:val="Bibliography"/>
@@ -12511,7 +13051,7 @@
       <w:r>
         <w:t xml:space="preserve"> </w:t>
       </w:r>
-      <w:hyperlink r:id="rId106">
+      <w:hyperlink r:id="rId110">
         <w:r>
           <w:rPr>
             <w:rStyle w:val="Hyperlink"/>
@@ -12523,8 +13063,8 @@
         <w:t xml:space="preserve">.</w:t>
       </w:r>
     </w:p>
-    <w:bookmarkEnd w:id="107"/>
-    <w:bookmarkStart w:id="109" w:name="ref-hoofnagle2019"/>
+    <w:bookmarkEnd w:id="111"/>
+    <w:bookmarkStart w:id="113" w:name="ref-hoofnagle2019"/>
     <w:p>
       <w:pPr>
         <w:pStyle w:val="Bibliography"/>
@@ -12563,7 +13103,7 @@
       <w:r>
         <w:t xml:space="preserve"> </w:t>
       </w:r>
-      <w:hyperlink r:id="rId108">
+      <w:hyperlink r:id="rId112">
         <w:r>
           <w:rPr>
             <w:rStyle w:val="Hyperlink"/>
@@ -12575,8 +13115,8 @@
         <w:t xml:space="preserve">.</w:t>
       </w:r>
     </w:p>
-    <w:bookmarkEnd w:id="109"/>
-    <w:bookmarkStart w:id="110" w:name="ref-huberman2002"/>
+    <w:bookmarkEnd w:id="113"/>
+    <w:bookmarkStart w:id="114" w:name="ref-huberman2002"/>
     <w:p>
       <w:pPr>
         <w:pStyle w:val="Bibliography"/>
@@ -12598,8 +13138,8 @@
         <w:t xml:space="preserve">. Sage.</w:t>
       </w:r>
     </w:p>
-    <w:bookmarkEnd w:id="110"/>
-    <w:bookmarkStart w:id="112" w:name="ref-ico2014"/>
+    <w:bookmarkEnd w:id="114"/>
+    <w:bookmarkStart w:id="116" w:name="ref-ico2014"/>
     <w:p>
       <w:pPr>
         <w:pStyle w:val="Bibliography"/>
@@ -12625,7 +13165,7 @@
       <w:r>
         <w:t xml:space="preserve"> </w:t>
       </w:r>
-      <w:hyperlink r:id="rId111">
+      <w:hyperlink r:id="rId115">
         <w:r>
           <w:rPr>
             <w:rStyle w:val="Hyperlink"/>
@@ -12637,14 +13177,23 @@
         <w:t xml:space="preserve">.</w:t>
       </w:r>
     </w:p>
-    <w:bookmarkEnd w:id="112"/>
-    <w:bookmarkStart w:id="114" w:name="ref-moraveji2007"/>
+    <w:bookmarkEnd w:id="116"/>
+    <w:bookmarkStart w:id="118" w:name="ref-kanter2021"/>
     <w:p>
       <w:pPr>
         <w:pStyle w:val="Bibliography"/>
       </w:pPr>
       <w:r>
-        <w:t xml:space="preserve">Moraveji, N.</w:t>
+        <w:t xml:space="preserve">Kanter, J. (2021)</w:t>
+      </w:r>
+      <w:r>
+        <w:t xml:space="preserve"> </w:t>
+      </w:r>
+      <w:r>
+        <w:t xml:space="preserve">‘BBC and sir tim berners-lee app mines netflix data to find shows viewers like’</w:t>
+      </w:r>
+      <w:r>
+        <w:t xml:space="preserve">,</w:t>
       </w:r>
       <w:r>
         <w:t xml:space="preserve"> </w:t>
@@ -12654,22 +13203,37 @@
           <w:iCs/>
           <w:i/>
         </w:rPr>
-        <w:t xml:space="preserve">et al.</w:t>
-      </w:r>
-      <w:r>
-        <w:t xml:space="preserve"> </w:t>
-      </w:r>
-      <w:r>
-        <w:t xml:space="preserve">(2007)</w:t>
-      </w:r>
-      <w:r>
-        <w:t xml:space="preserve"> </w:t>
-      </w:r>
-      <w:r>
-        <w:t xml:space="preserve">‘Comicboarding: Using comics as proxies for participatory design with children’</w:t>
-      </w:r>
-      <w:r>
-        <w:t xml:space="preserve">, in</w:t>
+        <w:t xml:space="preserve">The Times</w:t>
+      </w:r>
+      <w:r>
+        <w:t xml:space="preserve">. available at:</w:t>
+      </w:r>
+      <w:r>
+        <w:t xml:space="preserve"> </w:t>
+      </w:r>
+      <w:hyperlink r:id="rId117">
+        <w:r>
+          <w:rPr>
+            <w:rStyle w:val="Hyperlink"/>
+          </w:rPr>
+          <w:t xml:space="preserve">https://www.thetimes.co.uk/article/bbc-and-sir-tim-berners-lee-app-mines-netflix-data-to-find-shows-viewers-like-lxp002gg8</w:t>
+        </w:r>
+      </w:hyperlink>
+      <w:r>
+        <w:t xml:space="preserve"> </w:t>
+      </w:r>
+      <w:r>
+        <w:t xml:space="preserve">(accessed: 25 August 2022).</w:t>
+      </w:r>
+    </w:p>
+    <w:bookmarkEnd w:id="118"/>
+    <w:bookmarkStart w:id="120" w:name="ref-moraveji2007"/>
+    <w:p>
+      <w:pPr>
+        <w:pStyle w:val="Bibliography"/>
+      </w:pPr>
+      <w:r>
+        <w:t xml:space="preserve">Moraveji, N.</w:t>
       </w:r>
       <w:r>
         <w:t xml:space="preserve"> </w:t>
@@ -12679,6 +13243,31 @@
           <w:iCs/>
           <w:i/>
         </w:rPr>
+        <w:t xml:space="preserve">et al.</w:t>
+      </w:r>
+      <w:r>
+        <w:t xml:space="preserve"> </w:t>
+      </w:r>
+      <w:r>
+        <w:t xml:space="preserve">(2007)</w:t>
+      </w:r>
+      <w:r>
+        <w:t xml:space="preserve"> </w:t>
+      </w:r>
+      <w:r>
+        <w:t xml:space="preserve">‘Comicboarding: Using comics as proxies for participatory design with children’</w:t>
+      </w:r>
+      <w:r>
+        <w:t xml:space="preserve">, in</w:t>
+      </w:r>
+      <w:r>
+        <w:t xml:space="preserve"> </w:t>
+      </w:r>
+      <w:r>
+        <w:rPr>
+          <w:iCs/>
+          <w:i/>
+        </w:rPr>
         <w:t xml:space="preserve">Conference on Human Factors in Computing Systems - Proceedings</w:t>
       </w:r>
       <w:r>
@@ -12687,7 +13276,7 @@
       <w:r>
         <w:t xml:space="preserve"> </w:t>
       </w:r>
-      <w:hyperlink r:id="rId113">
+      <w:hyperlink r:id="rId119">
         <w:r>
           <w:rPr>
             <w:rStyle w:val="Hyperlink"/>
@@ -12699,14 +13288,23 @@
         <w:t xml:space="preserve">.</w:t>
       </w:r>
     </w:p>
-    <w:bookmarkEnd w:id="114"/>
-    <w:bookmarkStart w:id="116" w:name="ref-pidoux2022"/>
+    <w:bookmarkEnd w:id="120"/>
+    <w:bookmarkStart w:id="122" w:name="ref-orphanides2021"/>
     <w:p>
       <w:pPr>
         <w:pStyle w:val="Bibliography"/>
       </w:pPr>
       <w:r>
-        <w:t xml:space="preserve">Pidoux, J.</w:t>
+        <w:t xml:space="preserve">Orphanides, K. G. (2021)</w:t>
+      </w:r>
+      <w:r>
+        <w:t xml:space="preserve"> </w:t>
+      </w:r>
+      <w:r>
+        <w:t xml:space="preserve">‘The BBC’s radical new data plan takes aim at netflix’</w:t>
+      </w:r>
+      <w:r>
+        <w:t xml:space="preserve">,</w:t>
       </w:r>
       <w:r>
         <w:t xml:space="preserve"> </w:t>
@@ -12716,13 +13314,34 @@
           <w:iCs/>
           <w:i/>
         </w:rPr>
-        <w:t xml:space="preserve">et al.</w:t>
-      </w:r>
-      <w:r>
-        <w:t xml:space="preserve"> </w:t>
-      </w:r>
-      <w:r>
-        <w:t xml:space="preserve">(2022)</w:t>
+        <w:t xml:space="preserve">Wired UK</w:t>
+      </w:r>
+      <w:r>
+        <w:t xml:space="preserve">. available at:</w:t>
+      </w:r>
+      <w:r>
+        <w:t xml:space="preserve"> </w:t>
+      </w:r>
+      <w:hyperlink r:id="rId121">
+        <w:r>
+          <w:rPr>
+            <w:rStyle w:val="Hyperlink"/>
+          </w:rPr>
+          <w:t xml:space="preserve">https://www.wired.co.uk/article/bbc-data-personalisation</w:t>
+        </w:r>
+      </w:hyperlink>
+      <w:r>
+        <w:t xml:space="preserve">.</w:t>
+      </w:r>
+    </w:p>
+    <w:bookmarkEnd w:id="122"/>
+    <w:bookmarkStart w:id="124" w:name="ref-pidoux2022"/>
+    <w:p>
+      <w:pPr>
+        <w:pStyle w:val="Bibliography"/>
+      </w:pPr>
+      <w:r>
+        <w:t xml:space="preserve">Pidoux, J.</w:t>
       </w:r>
       <w:r>
         <w:t xml:space="preserve"> </w:t>
@@ -12732,6 +13351,22 @@
           <w:iCs/>
           <w:i/>
         </w:rPr>
+        <w:t xml:space="preserve">et al.</w:t>
+      </w:r>
+      <w:r>
+        <w:t xml:space="preserve"> </w:t>
+      </w:r>
+      <w:r>
+        <w:t xml:space="preserve">(2022)</w:t>
+      </w:r>
+      <w:r>
+        <w:t xml:space="preserve"> </w:t>
+      </w:r>
+      <w:r>
+        <w:rPr>
+          <w:iCs/>
+          <w:i/>
+        </w:rPr>
         <w:t xml:space="preserve">Digipower technical reports: Understanding influence and power in the data economy</w:t>
       </w:r>
       <w:r>
@@ -12740,7 +13375,7 @@
       <w:r>
         <w:t xml:space="preserve"> </w:t>
       </w:r>
-      <w:hyperlink r:id="rId115">
+      <w:hyperlink r:id="rId123">
         <w:r>
           <w:rPr>
             <w:rStyle w:val="Hyperlink"/>
@@ -12752,19 +13387,166 @@
         <w:t xml:space="preserve">.</w:t>
       </w:r>
     </w:p>
-    <w:bookmarkEnd w:id="116"/>
-    <w:bookmarkStart w:id="118" w:name="ref-sitra1967"/>
+    <w:bookmarkEnd w:id="124"/>
+    <w:bookmarkStart w:id="126" w:name="ref-ibc2021"/>
     <w:p>
       <w:pPr>
         <w:pStyle w:val="Bibliography"/>
       </w:pPr>
       <w:r>
+        <w:t xml:space="preserve">Ricklefs, H.</w:t>
+      </w:r>
+      <w:r>
+        <w:t xml:space="preserve"> </w:t>
+      </w:r>
+      <w:r>
+        <w:rPr>
+          <w:iCs/>
+          <w:i/>
+        </w:rPr>
+        <w:t xml:space="preserve">et al.</w:t>
+      </w:r>
+      <w:r>
+        <w:t xml:space="preserve"> </w:t>
+      </w:r>
+      <w:r>
+        <w:t xml:space="preserve">(2021)</w:t>
+      </w:r>
+      <w:r>
+        <w:t xml:space="preserve"> </w:t>
+      </w:r>
+      <w:r>
+        <w:t xml:space="preserve">‘Stronger together: Cross service media recommendations’</w:t>
+      </w:r>
+      <w:r>
+        <w:t xml:space="preserve">,</w:t>
+      </w:r>
+      <w:r>
+        <w:t xml:space="preserve"> </w:t>
+      </w:r>
+      <w:r>
+        <w:rPr>
+          <w:iCs/>
+          <w:i/>
+        </w:rPr>
+        <w:t xml:space="preserve">International Broadcasting Convention</w:t>
+      </w:r>
+      <w:r>
+        <w:t xml:space="preserve">. available at:</w:t>
+      </w:r>
+      <w:r>
+        <w:t xml:space="preserve"> </w:t>
+      </w:r>
+      <w:hyperlink r:id="rId125">
+        <w:r>
+          <w:rPr>
+            <w:rStyle w:val="Hyperlink"/>
+          </w:rPr>
+          <w:t xml:space="preserve">https://www.ibc.org/download?ac=18659</w:t>
+        </w:r>
+      </w:hyperlink>
+      <w:r>
+        <w:t xml:space="preserve"> </w:t>
+      </w:r>
+      <w:r>
+        <w:t xml:space="preserve">(accessed: 25 August 2022).</w:t>
+      </w:r>
+    </w:p>
+    <w:bookmarkEnd w:id="126"/>
+    <w:bookmarkStart w:id="128" w:name="ref-sharp2021"/>
+    <w:p>
+      <w:pPr>
+        <w:pStyle w:val="Bibliography"/>
+      </w:pPr>
+      <w:r>
+        <w:t xml:space="preserve">Sharp, E. (2021)</w:t>
+      </w:r>
+      <w:r>
+        <w:t xml:space="preserve"> </w:t>
+      </w:r>
+      <w:r>
+        <w:t xml:space="preserve">‘Personal data stores: Building and trialling trusted data services - BBC r&amp;d’</w:t>
+      </w:r>
+      <w:r>
+        <w:t xml:space="preserve">,</w:t>
+      </w:r>
+      <w:r>
+        <w:t xml:space="preserve"> </w:t>
+      </w:r>
+      <w:r>
+        <w:rPr>
+          <w:iCs/>
+          <w:i/>
+        </w:rPr>
+        <w:t xml:space="preserve">BBC R&amp;D Blog</w:t>
+      </w:r>
+      <w:r>
+        <w:t xml:space="preserve">. available at:</w:t>
+      </w:r>
+      <w:r>
+        <w:t xml:space="preserve"> </w:t>
+      </w:r>
+      <w:hyperlink r:id="rId127">
+        <w:r>
+          <w:rPr>
+            <w:rStyle w:val="Hyperlink"/>
+          </w:rPr>
+          <w:t xml:space="preserve">https://www.bbc.co.uk/rd/blog/2021-09-personal-data-store-research</w:t>
+        </w:r>
+      </w:hyperlink>
+      <w:r>
+        <w:t xml:space="preserve">.</w:t>
+      </w:r>
+    </w:p>
+    <w:bookmarkEnd w:id="128"/>
+    <w:bookmarkStart w:id="130" w:name="ref-sharp2022bbcvideos"/>
+    <w:p>
+      <w:pPr>
+        <w:pStyle w:val="Bibliography"/>
+      </w:pPr>
+      <w:r>
+        <w:t xml:space="preserve">Sharp, E. and Bowyer, A. (2022)</w:t>
+      </w:r>
+      <w:r>
+        <w:t xml:space="preserve"> </w:t>
+      </w:r>
+      <w:r>
+        <w:t xml:space="preserve">‘Building trusted data services and capabilities’</w:t>
+      </w:r>
+      <w:r>
+        <w:t xml:space="preserve">. available at:</w:t>
+      </w:r>
+      <w:r>
+        <w:t xml:space="preserve"> </w:t>
+      </w:r>
+      <w:hyperlink r:id="rId129">
+        <w:r>
+          <w:rPr>
+            <w:rStyle w:val="Hyperlink"/>
+          </w:rPr>
+          <w:t xml:space="preserve">https://paper.dropbox.com/doc/Building-trusted-data-services-and-capabilities-Us49Ek0nex7yClKughPN4</w:t>
+        </w:r>
+      </w:hyperlink>
+      <w:r>
+        <w:t xml:space="preserve"> </w:t>
+      </w:r>
+      <w:r>
+        <w:t xml:space="preserve">(accessed: 18 August 2022).</w:t>
+      </w:r>
+    </w:p>
+    <w:bookmarkEnd w:id="130"/>
+    <w:bookmarkStart w:id="132" w:name="ref-sitra1967"/>
+    <w:p>
+      <w:pPr>
+        <w:pStyle w:val="Bibliography"/>
+      </w:pPr>
+      <w:r>
         <w:t xml:space="preserve">Sitra (1967). available at:</w:t>
       </w:r>
       <w:r>
         <w:t xml:space="preserve"> </w:t>
       </w:r>
-      <w:hyperlink r:id="rId117">
+      <w:hyperlink r:id="rId131">
         <w:r>
           <w:rPr>
             <w:rStyle w:val="Hyperlink"/>
@@ -12779,8 +13561,8 @@
         <w:t xml:space="preserve">(accessed: 18 August 2022).</w:t>
       </w:r>
     </w:p>
-    <w:bookmarkEnd w:id="118"/>
-    <w:bookmarkStart w:id="120" w:name="ref-sitra2018fairdata"/>
+    <w:bookmarkEnd w:id="132"/>
+    <w:bookmarkStart w:id="134" w:name="ref-sitra2018fairdata"/>
     <w:p>
       <w:pPr>
         <w:pStyle w:val="Bibliography"/>
@@ -12800,7 +13582,7 @@
       <w:r>
         <w:t xml:space="preserve"> </w:t>
       </w:r>
-      <w:hyperlink r:id="rId119">
+      <w:hyperlink r:id="rId133">
         <w:r>
           <w:rPr>
             <w:rStyle w:val="Hyperlink"/>
@@ -12815,8 +13597,8 @@
         <w:t xml:space="preserve">(accessed: 18 August 2022).</w:t>
       </w:r>
     </w:p>
-    <w:bookmarkEnd w:id="120"/>
-    <w:bookmarkStart w:id="121" w:name="ref-spinuzzi2005"/>
+    <w:bookmarkEnd w:id="134"/>
+    <w:bookmarkStart w:id="135" w:name="ref-spinuzzi2005"/>
     <w:p>
       <w:pPr>
         <w:pStyle w:val="Bibliography"/>
@@ -12847,8 +13629,8 @@
         <w:t xml:space="preserve">. Society for Technical Communication, 52, pp. 163–174.</w:t>
       </w:r>
     </w:p>
-    <w:bookmarkEnd w:id="121"/>
-    <w:bookmarkStart w:id="123" w:name="ref-GDPR2016"/>
+    <w:bookmarkEnd w:id="135"/>
+    <w:bookmarkStart w:id="137" w:name="ref-GDPR2016"/>
     <w:p>
       <w:pPr>
         <w:pStyle w:val="Bibliography"/>
@@ -12874,7 +13656,7 @@
       <w:r>
         <w:t xml:space="preserve"> </w:t>
       </w:r>
-      <w:hyperlink r:id="rId122">
+      <w:hyperlink r:id="rId136">
         <w:r>
           <w:rPr>
             <w:rStyle w:val="Hyperlink"/>
@@ -12886,13 +13668,62 @@
         <w:t xml:space="preserve">.</w:t>
       </w:r>
     </w:p>
-    <w:bookmarkEnd w:id="123"/>
-    <w:bookmarkStart w:id="125" w:name="ref-workflowy2010"/>
+    <w:bookmarkEnd w:id="137"/>
+    <w:bookmarkStart w:id="139" w:name="ref-parl2022bbc"/>
     <w:p>
       <w:pPr>
         <w:pStyle w:val="Bibliography"/>
       </w:pPr>
       <w:r>
+        <w:t xml:space="preserve">Tim Davie (BBC Director-General), Richard Sharp (BBC Chairman) and Clare Sumner (Director of Policy) (2022)</w:t>
+      </w:r>
+      <w:r>
+        <w:t xml:space="preserve"> </w:t>
+      </w:r>
+      <w:r>
+        <w:t xml:space="preserve">‘House of lords communications and digital select committee’</w:t>
+      </w:r>
+      <w:r>
+        <w:t xml:space="preserve">,</w:t>
+      </w:r>
+      <w:r>
+        <w:t xml:space="preserve"> </w:t>
+      </w:r>
+      <w:r>
+        <w:rPr>
+          <w:iCs/>
+          <w:i/>
+        </w:rPr>
+        <w:t xml:space="preserve">parliamentlive.tv</w:t>
+      </w:r>
+      <w:r>
+        <w:t xml:space="preserve">. available at:</w:t>
+      </w:r>
+      <w:r>
+        <w:t xml:space="preserve"> </w:t>
+      </w:r>
+      <w:hyperlink r:id="rId138">
+        <w:r>
+          <w:rPr>
+            <w:rStyle w:val="Hyperlink"/>
+          </w:rPr>
+          <w:t xml:space="preserve">https://parliamentlive.tv/event/index/7d249bcf-78e9-447b-907c-81df72b87542?in=15:01:35</w:t>
+        </w:r>
+      </w:hyperlink>
+      <w:r>
+        <w:t xml:space="preserve"> </w:t>
+      </w:r>
+      <w:r>
+        <w:t xml:space="preserve">(accessed: 25 August 2022).</w:t>
+      </w:r>
+    </w:p>
+    <w:bookmarkEnd w:id="139"/>
+    <w:bookmarkStart w:id="141" w:name="ref-workflowy2010"/>
+    <w:p>
+      <w:pPr>
+        <w:pStyle w:val="Bibliography"/>
+      </w:pPr>
+      <w:r>
         <w:t xml:space="preserve">Turitzin, M. and Patel, J. (2010)</w:t>
       </w:r>
       <w:r>
@@ -12907,7 +13738,7 @@
       <w:r>
         <w:t xml:space="preserve"> </w:t>
       </w:r>
-      <w:hyperlink r:id="rId124">
+      <w:hyperlink r:id="rId140">
         <w:r>
           <w:rPr>
             <w:rStyle w:val="Hyperlink"/>
@@ -12919,9 +13750,70 @@
         <w:t xml:space="preserve">.</w:t>
       </w:r>
     </w:p>
-    <w:bookmarkEnd w:id="125"/>
-    <w:bookmarkEnd w:id="126"/>
-    <w:bookmarkEnd w:id="127"/>
+    <w:bookmarkEnd w:id="141"/>
+    <w:bookmarkStart w:id="143" w:name="ref-woods2022"/>
+    <w:p>
+      <w:pPr>
+        <w:pStyle w:val="Bibliography"/>
+      </w:pPr>
+      <w:r>
+        <w:t xml:space="preserve">Woods, B. (2022)</w:t>
+      </w:r>
+      <w:r>
+        <w:t xml:space="preserve"> </w:t>
+      </w:r>
+      <w:r>
+        <w:t xml:space="preserve">‘BBC wages war on online echo chambers with</w:t>
+      </w:r>
+      <w:r>
+        <w:t xml:space="preserve"> </w:t>
+      </w:r>
+      <w:r>
+        <w:t xml:space="preserve">“unbiased”</w:t>
+      </w:r>
+      <w:r>
+        <w:t xml:space="preserve"> </w:t>
+      </w:r>
+      <w:r>
+        <w:t xml:space="preserve">tech’</w:t>
+      </w:r>
+      <w:r>
+        <w:t xml:space="preserve">,</w:t>
+      </w:r>
+      <w:r>
+        <w:t xml:space="preserve"> </w:t>
+      </w:r>
+      <w:r>
+        <w:rPr>
+          <w:iCs/>
+          <w:i/>
+        </w:rPr>
+        <w:t xml:space="preserve">The Telegraph</w:t>
+      </w:r>
+      <w:r>
+        <w:t xml:space="preserve">. available at:</w:t>
+      </w:r>
+      <w:r>
+        <w:t xml:space="preserve"> </w:t>
+      </w:r>
+      <w:hyperlink r:id="rId142">
+        <w:r>
+          <w:rPr>
+            <w:rStyle w:val="Hyperlink"/>
+          </w:rPr>
+          <w:t xml:space="preserve">https://www.telegraph.co.uk/business/2022/06/09/bbc-wages-war-online-echo-chambers-unbiased-tech/</w:t>
+        </w:r>
+      </w:hyperlink>
+      <w:r>
+        <w:t xml:space="preserve"> </w:t>
+      </w:r>
+      <w:r>
+        <w:t xml:space="preserve">(accessed: 25 August 2022).</w:t>
+      </w:r>
+    </w:p>
+    <w:bookmarkEnd w:id="143"/>
+    <w:bookmarkEnd w:id="144"/>
+    <w:bookmarkEnd w:id="145"/>
     <w:sectPr/>
   </w:body>
 </w:document>

</xml_diff>

<commit_message>
commit just prior to replacing with submitted PDF/doc
</commit_message>
<xml_diff>
--- a/docx/additional.docx
+++ b/docx/additional.docx
@@ -543,7 +543,7 @@
     </w:p>
     <w:bookmarkEnd w:id="27"/>
     <w:bookmarkEnd w:id="28"/>
-    <w:bookmarkStart w:id="46" w:name="ari-chapter-4"/>
+    <w:bookmarkStart w:id="45" w:name="ari-chapter-4"/>
     <w:p>
       <w:pPr>
         <w:pStyle w:val="Heading1"/>
@@ -2366,7 +2366,7 @@
       </w:r>
     </w:p>
     <w:bookmarkEnd w:id="31"/>
-    <w:bookmarkStart w:id="40" w:name="ari-storyboarding"/>
+    <w:bookmarkStart w:id="39" w:name="ari-storyboarding"/>
     <w:p>
       <w:pPr>
         <w:pStyle w:val="Heading2"/>
@@ -2906,9 +2906,8 @@
     </w:p>
     <w:p>
       <w:pPr>
-        <w:pStyle w:val="CaptionedFigure"/>
-      </w:pPr>
-      <w:bookmarkStart w:id="39" w:name="figure-ari4.2"/>
+        <w:pStyle w:val="BodyText"/>
+      </w:pPr>
       <w:r>
         <w:drawing>
           <wp:inline>
@@ -2951,32 +2950,8 @@
           </wp:inline>
         </w:drawing>
       </w:r>
-      <w:bookmarkEnd w:id="39"/>
-    </w:p>
-    <w:p>
-      <w:pPr>
-        <w:pStyle w:val="ImageCaption"/>
-      </w:pPr>
-      <w:r>
-        <w:t xml:space="preserve">Figure ARI4.2: Example Backing Mat for Storyboard Decks (pictured here: backing mat for all three</w:t>
-      </w:r>
-      <w:r>
-        <w:t xml:space="preserve"> </w:t>
-      </w:r>
-      <w:r>
-        <w:t xml:space="preserve">‘</w:t>
-      </w:r>
-      <w:r>
-        <w:t xml:space="preserve">problem</w:t>
-      </w:r>
-      <w:r>
-        <w:t xml:space="preserve">’</w:t>
-      </w:r>
-      <w:r>
-        <w:t xml:space="preserve"> </w:t>
-      </w:r>
-      <w:r>
-        <w:t xml:space="preserve">card decks</w:t>
+      <w:r>
+        <w:t xml:space="preserve">){#figure-ari4.2}</w:t>
       </w:r>
     </w:p>
     <w:p>
@@ -3161,8 +3136,8 @@
         <w:t xml:space="preserve">.</w:t>
       </w:r>
     </w:p>
-    <w:bookmarkEnd w:id="40"/>
-    <w:bookmarkStart w:id="41" w:name="ari-quote-notation"/>
+    <w:bookmarkEnd w:id="39"/>
+    <w:bookmarkStart w:id="40" w:name="ari-quote-notation"/>
     <w:p>
       <w:pPr>
         <w:pStyle w:val="Heading2"/>
@@ -3370,8 +3345,8 @@
         <w:t xml:space="preserve">.</w:t>
       </w:r>
     </w:p>
-    <w:bookmarkEnd w:id="41"/>
-    <w:bookmarkStart w:id="45" w:name="ari-quotes-extra-c4"/>
+    <w:bookmarkEnd w:id="40"/>
+    <w:bookmarkStart w:id="44" w:name="ari-quotes-extra-c4"/>
     <w:p>
       <w:pPr>
         <w:pStyle w:val="Heading2"/>
@@ -3402,7 +3377,7 @@
         <w:t xml:space="preserve">. The following quotes were referenced in the text but excluded for reasons of space and flow. The following list also includes some quotes or extracts which were abridged in the Chapter body but are included in full here.</w:t>
       </w:r>
     </w:p>
-    <w:bookmarkStart w:id="42" w:name="quotes-from-families-only-workshop-a"/>
+    <w:bookmarkStart w:id="41" w:name="quotes-from-families-only-workshop-a"/>
     <w:p>
       <w:pPr>
         <w:pStyle w:val="Heading3"/>
@@ -4182,8 +4157,8 @@
         <w:t xml:space="preserve">”</w:t>
       </w:r>
     </w:p>
-    <w:bookmarkEnd w:id="42"/>
-    <w:bookmarkStart w:id="43" w:name="quotes-from-staff-only-workshop-b"/>
+    <w:bookmarkEnd w:id="41"/>
+    <w:bookmarkStart w:id="42" w:name="quotes-from-staff-only-workshop-b"/>
     <w:p>
       <w:pPr>
         <w:pStyle w:val="Heading3"/>
@@ -6769,8 +6744,8 @@
         <w:t xml:space="preserve">Well actually, there’s so many people in my team have got these kids so we can have a focus group.”</w:t>
       </w:r>
     </w:p>
-    <w:bookmarkEnd w:id="43"/>
-    <w:bookmarkStart w:id="44" w:name="Xb4cfb6b59696f8c8b9d681b4a7eb8c3346504a3"/>
+    <w:bookmarkEnd w:id="42"/>
+    <w:bookmarkStart w:id="43" w:name="Xb4cfb6b59696f8c8b9d681b4a7eb8c3346504a3"/>
     <w:p>
       <w:pPr>
         <w:pStyle w:val="Heading3"/>
@@ -7235,10 +7210,10 @@
         <w:t xml:space="preserve">”</w:t>
       </w:r>
     </w:p>
+    <w:bookmarkEnd w:id="43"/>
     <w:bookmarkEnd w:id="44"/>
     <w:bookmarkEnd w:id="45"/>
-    <w:bookmarkEnd w:id="46"/>
-    <w:bookmarkStart w:id="64" w:name="ari-chapter-5"/>
+    <w:bookmarkStart w:id="63" w:name="ari-chapter-5"/>
     <w:p>
       <w:pPr>
         <w:pStyle w:val="Heading1"/>
@@ -7247,7 +7222,7 @@
         <w:t xml:space="preserve">ARI5 Additional Reference Information for Chapter 5</w:t>
       </w:r>
     </w:p>
-    <w:bookmarkStart w:id="59" w:name="ari-gdpr-data-analysis"/>
+    <w:bookmarkStart w:id="58" w:name="ari-gdpr-data-analysis"/>
     <w:p>
       <w:pPr>
         <w:pStyle w:val="Heading2"/>
@@ -8089,24 +8064,24 @@
       <w:pPr>
         <w:pStyle w:val="CaptionedFigure"/>
       </w:pPr>
-      <w:bookmarkStart w:id="50" w:name="figure-ari5.1"/>
+      <w:bookmarkStart w:id="49" w:name="figure-ari5.1"/>
       <w:r>
         <w:drawing>
           <wp:inline>
             <wp:extent cx="5334000" cy="3379904"/>
             <wp:effectExtent b="0" l="0" r="0" t="0"/>
-            <wp:docPr descr="Figure ARI5.1: Screenshot from Quirkos During Coding Process" title="" id="48" name="Picture"/>
+            <wp:docPr descr="Figure ARI5.1: Screenshot from Quirkos During Coding Process" title="" id="47" name="Picture"/>
             <a:graphic>
               <a:graphicData uri="http://schemas.openxmlformats.org/drawingml/2006/picture">
                 <pic:pic>
                   <pic:nvPicPr>
-                    <pic:cNvPr descr="./src/figs/figARI5.1-quirkos-coding.png" id="49" name="Picture"/>
+                    <pic:cNvPr descr="./src/figs/figARI5.1-quirkos-coding.png" id="48" name="Picture"/>
                     <pic:cNvPicPr>
                       <a:picLocks noChangeArrowheads="1" noChangeAspect="1"/>
                     </pic:cNvPicPr>
                   </pic:nvPicPr>
                   <pic:blipFill>
-                    <a:blip r:embed="rId47"/>
+                    <a:blip r:embed="rId46"/>
                     <a:stretch>
                       <a:fillRect/>
                     </a:stretch>
@@ -8132,7 +8107,7 @@
           </wp:inline>
         </w:drawing>
       </w:r>
-      <w:bookmarkEnd w:id="50"/>
+      <w:bookmarkEnd w:id="49"/>
     </w:p>
     <w:p>
       <w:pPr>
@@ -8172,24 +8147,24 @@
       <w:pPr>
         <w:pStyle w:val="CaptionedFigure"/>
       </w:pPr>
-      <w:bookmarkStart w:id="54" w:name="figure-ari5.2"/>
+      <w:bookmarkStart w:id="53" w:name="figure-ari5.2"/>
       <w:r>
         <w:drawing>
           <wp:inline>
             <wp:extent cx="5334000" cy="3266293"/>
             <wp:effectExtent b="0" l="0" r="0" t="0"/>
-            <wp:docPr descr="Figure ARI5.2: Screenshot from Quirkos at End of Coding Process" title="" id="52" name="Picture"/>
+            <wp:docPr descr="Figure ARI5.2: Screenshot from Quirkos at End of Coding Process" title="" id="51" name="Picture"/>
             <a:graphic>
               <a:graphicData uri="http://schemas.openxmlformats.org/drawingml/2006/picture">
                 <pic:pic>
                   <pic:nvPicPr>
-                    <pic:cNvPr descr="./src/figs/figARI5.2-quirkos-coding-at-end.png" id="53" name="Picture"/>
+                    <pic:cNvPr descr="./src/figs/figARI5.2-quirkos-coding-at-end.png" id="52" name="Picture"/>
                     <pic:cNvPicPr>
                       <a:picLocks noChangeArrowheads="1" noChangeAspect="1"/>
                     </pic:cNvPicPr>
                   </pic:nvPicPr>
                   <pic:blipFill>
-                    <a:blip r:embed="rId51"/>
+                    <a:blip r:embed="rId50"/>
                     <a:stretch>
                       <a:fillRect/>
                     </a:stretch>
@@ -8215,7 +8190,7 @@
           </wp:inline>
         </w:drawing>
       </w:r>
-      <w:bookmarkEnd w:id="54"/>
+      <w:bookmarkEnd w:id="53"/>
     </w:p>
     <w:p>
       <w:pPr>
@@ -8652,24 +8627,24 @@
       <w:pPr>
         <w:pStyle w:val="CaptionedFigure"/>
       </w:pPr>
-      <w:bookmarkStart w:id="58" w:name="figure-ari5.3"/>
+      <w:bookmarkStart w:id="57" w:name="figure-ari5.3"/>
       <w:r>
         <w:drawing>
           <wp:inline>
             <wp:extent cx="5334000" cy="3857067"/>
             <wp:effectExtent b="0" l="0" r="0" t="0"/>
-            <wp:docPr descr="Figure ARI5.3: Screenshot from Workflowy During Theme Construction" title="" id="56" name="Picture"/>
+            <wp:docPr descr="Figure ARI5.3: Screenshot from Workflowy During Theme Construction" title="" id="55" name="Picture"/>
             <a:graphic>
               <a:graphicData uri="http://schemas.openxmlformats.org/drawingml/2006/picture">
                 <pic:pic>
                   <pic:nvPicPr>
-                    <pic:cNvPr descr="./src/figs/figARI5.3-workflowy-theme-construction.png" id="57" name="Picture"/>
+                    <pic:cNvPr descr="./src/figs/figARI5.3-workflowy-theme-construction.png" id="56" name="Picture"/>
                     <pic:cNvPicPr>
                       <a:picLocks noChangeArrowheads="1" noChangeAspect="1"/>
                     </pic:cNvPicPr>
                   </pic:nvPicPr>
                   <pic:blipFill>
-                    <a:blip r:embed="rId55"/>
+                    <a:blip r:embed="rId54"/>
                     <a:stretch>
                       <a:fillRect/>
                     </a:stretch>
@@ -8695,7 +8670,7 @@
           </wp:inline>
         </w:drawing>
       </w:r>
-      <w:bookmarkEnd w:id="58"/>
+      <w:bookmarkEnd w:id="57"/>
     </w:p>
     <w:p>
       <w:pPr>
@@ -10005,8 +9980,8 @@
         <w:t xml:space="preserve">02-p01-i3-Genr-Wrap.txt</w:t>
       </w:r>
     </w:p>
-    <w:bookmarkEnd w:id="59"/>
-    <w:bookmarkStart w:id="63" w:name="ari-bestworst"/>
+    <w:bookmarkEnd w:id="58"/>
+    <w:bookmarkStart w:id="62" w:name="ari-bestworst"/>
     <w:p>
       <w:pPr>
         <w:pStyle w:val="Heading2"/>
@@ -10108,18 +10083,18 @@
           <wp:inline>
             <wp:extent cx="5334000" cy="3543345"/>
             <wp:effectExtent b="0" l="0" r="0" t="0"/>
-            <wp:docPr descr="" title="" id="61" name="Picture"/>
+            <wp:docPr descr="" title="" id="60" name="Picture"/>
             <a:graphic>
               <a:graphicData uri="http://schemas.openxmlformats.org/drawingml/2006/picture">
                 <pic:pic>
                   <pic:nvPicPr>
-                    <pic:cNvPr descr="./src/figs/table11-best-worst-companies.png" id="62" name="Picture"/>
+                    <pic:cNvPr descr="./src/figs/table11-best-worst-companies.png" id="61" name="Picture"/>
                     <pic:cNvPicPr>
                       <a:picLocks noChangeArrowheads="1" noChangeAspect="1"/>
                     </pic:cNvPicPr>
                   </pic:nvPicPr>
                   <pic:blipFill>
-                    <a:blip r:embed="rId60"/>
+                    <a:blip r:embed="rId59"/>
                     <a:stretch>
                       <a:fillRect/>
                     </a:stretch>
@@ -10157,9 +10132,9 @@
         <w:t xml:space="preserve">a</w:t>
       </w:r>
     </w:p>
+    <w:bookmarkEnd w:id="62"/>
     <w:bookmarkEnd w:id="63"/>
-    <w:bookmarkEnd w:id="64"/>
-    <w:bookmarkStart w:id="78" w:name="ari-chapter-7"/>
+    <w:bookmarkStart w:id="77" w:name="ari-chapter-7"/>
     <w:p>
       <w:pPr>
         <w:pStyle w:val="Heading1"/>
@@ -10168,7 +10143,7 @@
         <w:t xml:space="preserve">ARI7 Additional Reference Information for Chapter 7</w:t>
       </w:r>
     </w:p>
-    <w:bookmarkStart w:id="69" w:name="ari-bbc"/>
+    <w:bookmarkStart w:id="68" w:name="ari-bbc"/>
     <w:p>
       <w:pPr>
         <w:pStyle w:val="Heading2"/>
@@ -10457,24 +10432,24 @@
       <w:pPr>
         <w:pStyle w:val="CaptionedFigure"/>
       </w:pPr>
-      <w:bookmarkStart w:id="68" w:name="figure-ari7.1"/>
+      <w:bookmarkStart w:id="67" w:name="figure-ari7.1"/>
       <w:r>
         <w:drawing>
           <wp:inline>
             <wp:extent cx="5334000" cy="2991062"/>
             <wp:effectExtent b="0" l="0" r="0" t="0"/>
-            <wp:docPr descr="Figure ARI7.1: Prototype Entity Extractor and Time-Event Extractor" title="" id="66" name="Picture"/>
+            <wp:docPr descr="Figure ARI7.1: Prototype Entity Extractor and Time-Event Extractor" title="" id="65" name="Picture"/>
             <a:graphic>
               <a:graphicData uri="http://schemas.openxmlformats.org/drawingml/2006/picture">
                 <pic:pic>
                   <pic:nvPicPr>
-                    <pic:cNvPr descr="./src/figs/figARI7.1-prototype-gdpr-interface.png" id="67" name="Picture"/>
+                    <pic:cNvPr descr="./src/figs/figARI7.1-prototype-gdpr-interface.png" id="66" name="Picture"/>
                     <pic:cNvPicPr>
                       <a:picLocks noChangeArrowheads="1" noChangeAspect="1"/>
                     </pic:cNvPicPr>
                   </pic:nvPicPr>
                   <pic:blipFill>
-                    <a:blip r:embed="rId65"/>
+                    <a:blip r:embed="rId64"/>
                     <a:stretch>
                       <a:fillRect/>
                     </a:stretch>
@@ -10500,7 +10475,7 @@
           </wp:inline>
         </w:drawing>
       </w:r>
-      <w:bookmarkEnd w:id="68"/>
+      <w:bookmarkEnd w:id="67"/>
     </w:p>
     <w:p>
       <w:pPr>
@@ -10788,8 +10763,8 @@
         <w:t xml:space="preserve">)</w:t>
       </w:r>
     </w:p>
-    <w:bookmarkEnd w:id="69"/>
-    <w:bookmarkStart w:id="70" w:name="ari-digipower"/>
+    <w:bookmarkEnd w:id="68"/>
+    <w:bookmarkStart w:id="69" w:name="ari-digipower"/>
     <w:p>
       <w:pPr>
         <w:pStyle w:val="Heading2"/>
@@ -11297,8 +11272,8 @@
         <w:t xml:space="preserve">]. In this sense, both peripheral activities have been highly complementary to developing an overview of the pursuit of HDR in practice.</w:t>
       </w:r>
     </w:p>
-    <w:bookmarkEnd w:id="70"/>
-    <w:bookmarkStart w:id="75" w:name="ari-derc"/>
+    <w:bookmarkEnd w:id="69"/>
+    <w:bookmarkStart w:id="74" w:name="ari-derc"/>
     <w:p>
       <w:pPr>
         <w:pStyle w:val="Heading2"/>
@@ -11427,24 +11402,24 @@
       <w:pPr>
         <w:pStyle w:val="CaptionedFigure"/>
       </w:pPr>
-      <w:bookmarkStart w:id="74" w:name="figure-ari7.2"/>
+      <w:bookmarkStart w:id="73" w:name="figure-ari7.2"/>
       <w:r>
         <w:drawing>
           <wp:inline>
             <wp:extent cx="5334000" cy="2864874"/>
             <wp:effectExtent b="0" l="0" r="0" t="0"/>
-            <wp:docPr descr="Figure ARI7.2: Screenshot from a Web-Augmented version of the Just Eat Website, showing hygiene information and offering additional sorting" title="" id="72" name="Picture"/>
+            <wp:docPr descr="Figure ARI7.2: Screenshot from a Web-Augmented version of the Just Eat Website, showing hygiene information and offering additional sorting" title="" id="71" name="Picture"/>
             <a:graphic>
               <a:graphicData uri="http://schemas.openxmlformats.org/drawingml/2006/picture">
                 <pic:pic>
                   <pic:nvPicPr>
-                    <pic:cNvPr descr="./src/figs/figARI7.2-justeat-webaug.jpg" id="73" name="Picture"/>
+                    <pic:cNvPr descr="./src/figs/figARI7.2-justeat-webaug.jpg" id="72" name="Picture"/>
                     <pic:cNvPicPr>
                       <a:picLocks noChangeArrowheads="1" noChangeAspect="1"/>
                     </pic:cNvPicPr>
                   </pic:nvPicPr>
                   <pic:blipFill>
-                    <a:blip r:embed="rId71"/>
+                    <a:blip r:embed="rId70"/>
                     <a:stretch>
                       <a:fillRect/>
                     </a:stretch>
@@ -11470,7 +11445,7 @@
           </wp:inline>
         </w:drawing>
       </w:r>
-      <w:bookmarkEnd w:id="74"/>
+      <w:bookmarkEnd w:id="73"/>
     </w:p>
     <w:p>
       <w:pPr>
@@ -11575,8 +11550,8 @@
         <w:t xml:space="preserve">. While this particular use case does not concern personal data, the technology and techniques being used by the project to exploit the browser seam were considered highly relevant to the exploration of HDR-improving possibilities, and the goals of the research project were also human-centric, and consistent with this thesis’s research goals - tackling the hegemony of service providers in order to better serve individual needs.</w:t>
       </w:r>
     </w:p>
-    <w:bookmarkEnd w:id="75"/>
-    <w:bookmarkStart w:id="76" w:name="ari-attribution"/>
+    <w:bookmarkEnd w:id="74"/>
+    <w:bookmarkStart w:id="75" w:name="ari-attribution"/>
     <w:p>
       <w:pPr>
         <w:pStyle w:val="Heading2"/>
@@ -11737,8 +11712,8 @@
         <w:t xml:space="preserve">], that material is either already public, or permission has been obtained from the corresponding individuals or project teams.</w:t>
       </w:r>
     </w:p>
-    <w:bookmarkEnd w:id="76"/>
-    <w:bookmarkStart w:id="77" w:name="ari-lenses"/>
+    <w:bookmarkEnd w:id="75"/>
+    <w:bookmarkStart w:id="76" w:name="ari-lenses"/>
     <w:p>
       <w:pPr>
         <w:pStyle w:val="Heading2"/>
@@ -11774,20 +11749,7 @@
         <w:pStyle w:val="TableCaption"/>
       </w:pPr>
       <w:r>
-        <w:t xml:space="preserve">Table ARI7.1 -</w:t>
-      </w:r>
-      <w:r>
-        <w:t xml:space="preserve"> </w:t>
-      </w:r>
-      <w:r>
-        <w:rPr>
-          <w:bCs/>
-          <w:b/>
-        </w:rPr>
-        <w:t xml:space="preserve">Eight Lenses on Personal Data</w:t>
-      </w:r>
-      <w:r>
-        <w:t xml:space="preserve">.</w:t>
+        <w:t xml:space="preserve">Table ARI7.1 - Eight Lenses on Personal Data.</w:t>
       </w:r>
     </w:p>
     <w:tbl>
@@ -12039,18 +12001,18 @@
         </w:tc>
       </w:tr>
     </w:tbl>
+    <w:bookmarkEnd w:id="76"/>
     <w:bookmarkEnd w:id="77"/>
-    <w:bookmarkEnd w:id="78"/>
-    <w:bookmarkStart w:id="80" w:name="ari-chapter-9"/>
+    <w:bookmarkStart w:id="79" w:name="ari-chapter-9"/>
     <w:p>
       <w:pPr>
         <w:pStyle w:val="Heading1"/>
       </w:pPr>
       <w:r>
-        <w:t xml:space="preserve">ARI9.1 Additional Reference Information for Chapter 9</w:t>
-      </w:r>
-    </w:p>
-    <w:bookmarkStart w:id="79" w:name="ari-9.1"/>
+        <w:t xml:space="preserve">ARI9 Additional Reference Information for Chapter 9</w:t>
+      </w:r>
+    </w:p>
+    <w:bookmarkStart w:id="78" w:name="ari-9.1"/>
     <w:p>
       <w:pPr>
         <w:pStyle w:val="Heading2"/>
@@ -12316,9 +12278,9 @@
         </w:pict>
       </w:r>
     </w:p>
+    <w:bookmarkEnd w:id="78"/>
     <w:bookmarkEnd w:id="79"/>
-    <w:bookmarkEnd w:id="80"/>
-    <w:bookmarkStart w:id="145" w:name="bibliography"/>
+    <w:bookmarkStart w:id="144" w:name="bibliography"/>
     <w:p>
       <w:pPr>
         <w:pStyle w:val="Heading1"/>
@@ -12327,8 +12289,8 @@
         <w:t xml:space="preserve">Bibliography</w:t>
       </w:r>
     </w:p>
-    <w:bookmarkStart w:id="144" w:name="refs"/>
-    <w:bookmarkStart w:id="82" w:name="ref-abiteboul2015"/>
+    <w:bookmarkStart w:id="143" w:name="refs"/>
+    <w:bookmarkStart w:id="81" w:name="ref-abiteboul2015"/>
     <w:p>
       <w:pPr>
         <w:pStyle w:val="Bibliography"/>
@@ -12352,7 +12314,7 @@
       <w:r>
         <w:t xml:space="preserve"> </w:t>
       </w:r>
-      <w:hyperlink r:id="rId81">
+      <w:hyperlink r:id="rId80">
         <w:r>
           <w:rPr>
             <w:rStyle w:val="Hyperlink"/>
@@ -12364,8 +12326,8 @@
         <w:t xml:space="preserve">.</w:t>
       </w:r>
     </w:p>
-    <w:bookmarkEnd w:id="82"/>
-    <w:bookmarkStart w:id="84" w:name="ref-bernersLee2022inruptSolid"/>
+    <w:bookmarkEnd w:id="81"/>
+    <w:bookmarkStart w:id="83" w:name="ref-bernersLee2022inruptSolid"/>
     <w:p>
       <w:pPr>
         <w:pStyle w:val="Bibliography"/>
@@ -12385,7 +12347,7 @@
       <w:r>
         <w:t xml:space="preserve"> </w:t>
       </w:r>
-      <w:hyperlink r:id="rId83">
+      <w:hyperlink r:id="rId82">
         <w:r>
           <w:rPr>
             <w:rStyle w:val="Hyperlink"/>
@@ -12397,8 +12359,8 @@
         <w:t xml:space="preserve">.</w:t>
       </w:r>
     </w:p>
-    <w:bookmarkEnd w:id="84"/>
-    <w:bookmarkStart w:id="86" w:name="ref-bowyer2018freedata"/>
+    <w:bookmarkEnd w:id="83"/>
+    <w:bookmarkStart w:id="85" w:name="ref-bowyer2018freedata"/>
     <w:p>
       <w:pPr>
         <w:pStyle w:val="Bibliography"/>
@@ -12437,7 +12399,7 @@
       <w:r>
         <w:t xml:space="preserve"> </w:t>
       </w:r>
-      <w:hyperlink r:id="rId85">
+      <w:hyperlink r:id="rId84">
         <w:r>
           <w:rPr>
             <w:rStyle w:val="Hyperlink"/>
@@ -12449,8 +12411,8 @@
         <w:t xml:space="preserve">.</w:t>
       </w:r>
     </w:p>
-    <w:bookmarkEnd w:id="86"/>
-    <w:bookmarkStart w:id="88" w:name="ref-bowyer2018family"/>
+    <w:bookmarkEnd w:id="85"/>
+    <w:bookmarkStart w:id="87" w:name="ref-bowyer2018family"/>
     <w:p>
       <w:pPr>
         <w:pStyle w:val="Bibliography"/>
@@ -12505,7 +12467,7 @@
       <w:r>
         <w:t xml:space="preserve"> </w:t>
       </w:r>
-      <w:hyperlink r:id="rId87">
+      <w:hyperlink r:id="rId86">
         <w:r>
           <w:rPr>
             <w:rStyle w:val="Hyperlink"/>
@@ -12517,8 +12479,8 @@
         <w:t xml:space="preserve">.</w:t>
       </w:r>
     </w:p>
-    <w:bookmarkEnd w:id="88"/>
-    <w:bookmarkStart w:id="90" w:name="ref-bowyer2020bbcreport"/>
+    <w:bookmarkEnd w:id="87"/>
+    <w:bookmarkStart w:id="89" w:name="ref-bowyer2020bbcreport"/>
     <w:p>
       <w:pPr>
         <w:pStyle w:val="Bibliography"/>
@@ -12538,7 +12500,7 @@
       <w:r>
         <w:t xml:space="preserve"> </w:t>
       </w:r>
-      <w:hyperlink r:id="rId89">
+      <w:hyperlink r:id="rId88">
         <w:r>
           <w:rPr>
             <w:rStyle w:val="Hyperlink"/>
@@ -12550,8 +12512,8 @@
         <w:t xml:space="preserve">.</w:t>
       </w:r>
     </w:p>
-    <w:bookmarkEnd w:id="90"/>
-    <w:bookmarkStart w:id="92" w:name="ref-bowyer2020internreport"/>
+    <w:bookmarkEnd w:id="89"/>
+    <w:bookmarkStart w:id="91" w:name="ref-bowyer2020internreport"/>
     <w:p>
       <w:pPr>
         <w:pStyle w:val="Bibliography"/>
@@ -12571,7 +12533,7 @@
       <w:r>
         <w:t xml:space="preserve"> </w:t>
       </w:r>
-      <w:hyperlink r:id="rId91">
+      <w:hyperlink r:id="rId90">
         <w:r>
           <w:rPr>
             <w:rStyle w:val="Hyperlink"/>
@@ -12586,8 +12548,8 @@
         <w:t xml:space="preserve">(accessed: 18 August 2022).</w:t>
       </w:r>
     </w:p>
-    <w:bookmarkEnd w:id="92"/>
-    <w:bookmarkStart w:id="94" w:name="ref-bowyer2022hestia"/>
+    <w:bookmarkEnd w:id="91"/>
+    <w:bookmarkStart w:id="93" w:name="ref-bowyer2022hestia"/>
     <w:p>
       <w:pPr>
         <w:pStyle w:val="Bibliography"/>
@@ -12627,7 +12589,7 @@
       <w:r>
         <w:t xml:space="preserve"> </w:t>
       </w:r>
-      <w:hyperlink r:id="rId93">
+      <w:hyperlink r:id="rId92">
         <w:r>
           <w:rPr>
             <w:rStyle w:val="Hyperlink"/>
@@ -12639,8 +12601,8 @@
         <w:t xml:space="preserve">.</w:t>
       </w:r>
     </w:p>
-    <w:bookmarkEnd w:id="94"/>
-    <w:bookmarkStart w:id="95" w:name="ref-bowyer2022gdpr"/>
+    <w:bookmarkEnd w:id="93"/>
+    <w:bookmarkStart w:id="94" w:name="ref-bowyer2022gdpr"/>
     <w:p>
       <w:pPr>
         <w:pStyle w:val="Bibliography"/>
@@ -12687,8 +12649,8 @@
         <w:t xml:space="preserve">.</w:t>
       </w:r>
     </w:p>
-    <w:bookmarkEnd w:id="95"/>
-    <w:bookmarkStart w:id="97" w:name="ref-braun2006"/>
+    <w:bookmarkEnd w:id="94"/>
+    <w:bookmarkStart w:id="96" w:name="ref-braun2006"/>
     <w:p>
       <w:pPr>
         <w:pStyle w:val="Bibliography"/>
@@ -12727,7 +12689,7 @@
       <w:r>
         <w:t xml:space="preserve"> </w:t>
       </w:r>
-      <w:hyperlink r:id="rId96">
+      <w:hyperlink r:id="rId95">
         <w:r>
           <w:rPr>
             <w:rStyle w:val="Hyperlink"/>
@@ -12739,8 +12701,8 @@
         <w:t xml:space="preserve">.</w:t>
       </w:r>
     </w:p>
-    <w:bookmarkEnd w:id="97"/>
-    <w:bookmarkStart w:id="99" w:name="ref-bbc1997rd"/>
+    <w:bookmarkEnd w:id="96"/>
+    <w:bookmarkStart w:id="98" w:name="ref-bbc1997rd"/>
     <w:p>
       <w:pPr>
         <w:pStyle w:val="Bibliography"/>
@@ -12760,7 +12722,7 @@
       <w:r>
         <w:t xml:space="preserve"> </w:t>
       </w:r>
-      <w:hyperlink r:id="rId98">
+      <w:hyperlink r:id="rId97">
         <w:r>
           <w:rPr>
             <w:rStyle w:val="Hyperlink"/>
@@ -12775,8 +12737,8 @@
         <w:t xml:space="preserve">(accessed: 18 August 2022).</w:t>
       </w:r>
     </w:p>
-    <w:bookmarkEnd w:id="99"/>
-    <w:bookmarkStart w:id="101" w:name="ref-quirkos2013"/>
+    <w:bookmarkEnd w:id="98"/>
+    <w:bookmarkStart w:id="100" w:name="ref-quirkos2013"/>
     <w:p>
       <w:pPr>
         <w:pStyle w:val="Bibliography"/>
@@ -12796,7 +12758,7 @@
       <w:r>
         <w:t xml:space="preserve"> </w:t>
       </w:r>
-      <w:hyperlink r:id="rId100">
+      <w:hyperlink r:id="rId99">
         <w:r>
           <w:rPr>
             <w:rStyle w:val="Hyperlink"/>
@@ -12808,8 +12770,8 @@
         <w:t xml:space="preserve">.</w:t>
       </w:r>
     </w:p>
-    <w:bookmarkEnd w:id="101"/>
-    <w:bookmarkStart w:id="103" w:name="ref-dehaye2019"/>
+    <w:bookmarkEnd w:id="100"/>
+    <w:bookmarkStart w:id="102" w:name="ref-dehaye2019"/>
     <w:p>
       <w:pPr>
         <w:pStyle w:val="Bibliography"/>
@@ -12829,7 +12791,7 @@
       <w:r>
         <w:t xml:space="preserve"> </w:t>
       </w:r>
-      <w:hyperlink r:id="rId102">
+      <w:hyperlink r:id="rId101">
         <w:r>
           <w:rPr>
             <w:rStyle w:val="Hyperlink"/>
@@ -12841,8 +12803,8 @@
         <w:t xml:space="preserve">.</w:t>
       </w:r>
     </w:p>
-    <w:bookmarkEnd w:id="103"/>
-    <w:bookmarkStart w:id="104" w:name="ref-goffe2021"/>
+    <w:bookmarkEnd w:id="102"/>
+    <w:bookmarkStart w:id="103" w:name="ref-goffe2021"/>
     <w:p>
       <w:pPr>
         <w:pStyle w:val="Bibliography"/>
@@ -12889,8 +12851,8 @@
         <w:t xml:space="preserve">, pp. 155–167.</w:t>
       </w:r>
     </w:p>
-    <w:bookmarkEnd w:id="104"/>
-    <w:bookmarkStart w:id="105" w:name="ref-goffe2022"/>
+    <w:bookmarkEnd w:id="103"/>
+    <w:bookmarkStart w:id="104" w:name="ref-goffe2022"/>
     <w:p>
       <w:pPr>
         <w:pStyle w:val="Bibliography"/>
@@ -12937,8 +12899,8 @@
         <w:t xml:space="preserve">.</w:t>
       </w:r>
     </w:p>
-    <w:bookmarkEnd w:id="105"/>
-    <w:bookmarkStart w:id="107" w:name="ref-goodwins2021"/>
+    <w:bookmarkEnd w:id="104"/>
+    <w:bookmarkStart w:id="106" w:name="ref-goodwins2021"/>
     <w:p>
       <w:pPr>
         <w:pStyle w:val="Bibliography"/>
@@ -12971,7 +12933,7 @@
       <w:r>
         <w:t xml:space="preserve"> </w:t>
       </w:r>
-      <w:hyperlink r:id="rId106">
+      <w:hyperlink r:id="rId105">
         <w:r>
           <w:rPr>
             <w:rStyle w:val="Hyperlink"/>
@@ -12986,8 +12948,8 @@
         <w:t xml:space="preserve">(accessed: 25 August 2022).</w:t>
       </w:r>
     </w:p>
-    <w:bookmarkEnd w:id="107"/>
-    <w:bookmarkStart w:id="109" w:name="ref-härkönen2022report"/>
+    <w:bookmarkEnd w:id="106"/>
+    <w:bookmarkStart w:id="108" w:name="ref-härkönen2022report"/>
     <w:p>
       <w:pPr>
         <w:pStyle w:val="Bibliography"/>
@@ -13027,7 +12989,7 @@
       <w:r>
         <w:t xml:space="preserve"> </w:t>
       </w:r>
-      <w:hyperlink r:id="rId108">
+      <w:hyperlink r:id="rId107">
         <w:r>
           <w:rPr>
             <w:rStyle w:val="Hyperlink"/>
@@ -13039,8 +13001,8 @@
         <w:t xml:space="preserve">.</w:t>
       </w:r>
     </w:p>
-    <w:bookmarkEnd w:id="109"/>
-    <w:bookmarkStart w:id="111" w:name="ref-härkönen2022project"/>
+    <w:bookmarkEnd w:id="108"/>
+    <w:bookmarkStart w:id="110" w:name="ref-härkönen2022project"/>
     <w:p>
       <w:pPr>
         <w:pStyle w:val="Bibliography"/>
@@ -13051,7 +13013,7 @@
       <w:r>
         <w:t xml:space="preserve"> </w:t>
       </w:r>
-      <w:hyperlink r:id="rId110">
+      <w:hyperlink r:id="rId109">
         <w:r>
           <w:rPr>
             <w:rStyle w:val="Hyperlink"/>
@@ -13063,8 +13025,8 @@
         <w:t xml:space="preserve">.</w:t>
       </w:r>
     </w:p>
-    <w:bookmarkEnd w:id="111"/>
-    <w:bookmarkStart w:id="113" w:name="ref-hoofnagle2019"/>
+    <w:bookmarkEnd w:id="110"/>
+    <w:bookmarkStart w:id="112" w:name="ref-hoofnagle2019"/>
     <w:p>
       <w:pPr>
         <w:pStyle w:val="Bibliography"/>
@@ -13103,7 +13065,7 @@
       <w:r>
         <w:t xml:space="preserve"> </w:t>
       </w:r>
-      <w:hyperlink r:id="rId112">
+      <w:hyperlink r:id="rId111">
         <w:r>
           <w:rPr>
             <w:rStyle w:val="Hyperlink"/>
@@ -13115,8 +13077,8 @@
         <w:t xml:space="preserve">.</w:t>
       </w:r>
     </w:p>
-    <w:bookmarkEnd w:id="113"/>
-    <w:bookmarkStart w:id="114" w:name="ref-huberman2002"/>
+    <w:bookmarkEnd w:id="112"/>
+    <w:bookmarkStart w:id="113" w:name="ref-huberman2002"/>
     <w:p>
       <w:pPr>
         <w:pStyle w:val="Bibliography"/>
@@ -13138,8 +13100,8 @@
         <w:t xml:space="preserve">. Sage.</w:t>
       </w:r>
     </w:p>
-    <w:bookmarkEnd w:id="114"/>
-    <w:bookmarkStart w:id="116" w:name="ref-ico2014"/>
+    <w:bookmarkEnd w:id="113"/>
+    <w:bookmarkStart w:id="115" w:name="ref-ico2014"/>
     <w:p>
       <w:pPr>
         <w:pStyle w:val="Bibliography"/>
@@ -13165,7 +13127,7 @@
       <w:r>
         <w:t xml:space="preserve"> </w:t>
       </w:r>
-      <w:hyperlink r:id="rId115">
+      <w:hyperlink r:id="rId114">
         <w:r>
           <w:rPr>
             <w:rStyle w:val="Hyperlink"/>
@@ -13177,8 +13139,8 @@
         <w:t xml:space="preserve">.</w:t>
       </w:r>
     </w:p>
-    <w:bookmarkEnd w:id="116"/>
-    <w:bookmarkStart w:id="118" w:name="ref-kanter2021"/>
+    <w:bookmarkEnd w:id="115"/>
+    <w:bookmarkStart w:id="117" w:name="ref-kanter2021"/>
     <w:p>
       <w:pPr>
         <w:pStyle w:val="Bibliography"/>
@@ -13211,7 +13173,7 @@
       <w:r>
         <w:t xml:space="preserve"> </w:t>
       </w:r>
-      <w:hyperlink r:id="rId117">
+      <w:hyperlink r:id="rId116">
         <w:r>
           <w:rPr>
             <w:rStyle w:val="Hyperlink"/>
@@ -13226,8 +13188,8 @@
         <w:t xml:space="preserve">(accessed: 25 August 2022).</w:t>
       </w:r>
     </w:p>
-    <w:bookmarkEnd w:id="118"/>
-    <w:bookmarkStart w:id="120" w:name="ref-moraveji2007"/>
+    <w:bookmarkEnd w:id="117"/>
+    <w:bookmarkStart w:id="119" w:name="ref-moraveji2007"/>
     <w:p>
       <w:pPr>
         <w:pStyle w:val="Bibliography"/>
@@ -13276,7 +13238,7 @@
       <w:r>
         <w:t xml:space="preserve"> </w:t>
       </w:r>
-      <w:hyperlink r:id="rId119">
+      <w:hyperlink r:id="rId118">
         <w:r>
           <w:rPr>
             <w:rStyle w:val="Hyperlink"/>
@@ -13288,8 +13250,8 @@
         <w:t xml:space="preserve">.</w:t>
       </w:r>
     </w:p>
-    <w:bookmarkEnd w:id="120"/>
-    <w:bookmarkStart w:id="122" w:name="ref-orphanides2021"/>
+    <w:bookmarkEnd w:id="119"/>
+    <w:bookmarkStart w:id="121" w:name="ref-orphanides2021"/>
     <w:p>
       <w:pPr>
         <w:pStyle w:val="Bibliography"/>
@@ -13322,7 +13284,7 @@
       <w:r>
         <w:t xml:space="preserve"> </w:t>
       </w:r>
-      <w:hyperlink r:id="rId121">
+      <w:hyperlink r:id="rId120">
         <w:r>
           <w:rPr>
             <w:rStyle w:val="Hyperlink"/>
@@ -13334,8 +13296,8 @@
         <w:t xml:space="preserve">.</w:t>
       </w:r>
     </w:p>
-    <w:bookmarkEnd w:id="122"/>
-    <w:bookmarkStart w:id="124" w:name="ref-pidoux2022"/>
+    <w:bookmarkEnd w:id="121"/>
+    <w:bookmarkStart w:id="123" w:name="ref-pidoux2022"/>
     <w:p>
       <w:pPr>
         <w:pStyle w:val="Bibliography"/>
@@ -13375,7 +13337,7 @@
       <w:r>
         <w:t xml:space="preserve"> </w:t>
       </w:r>
-      <w:hyperlink r:id="rId123">
+      <w:hyperlink r:id="rId122">
         <w:r>
           <w:rPr>
             <w:rStyle w:val="Hyperlink"/>
@@ -13387,8 +13349,8 @@
         <w:t xml:space="preserve">.</w:t>
       </w:r>
     </w:p>
-    <w:bookmarkEnd w:id="124"/>
-    <w:bookmarkStart w:id="126" w:name="ref-ibc2021"/>
+    <w:bookmarkEnd w:id="123"/>
+    <w:bookmarkStart w:id="125" w:name="ref-ibc2021"/>
     <w:p>
       <w:pPr>
         <w:pStyle w:val="Bibliography"/>
@@ -13437,7 +13399,7 @@
       <w:r>
         <w:t xml:space="preserve"> </w:t>
       </w:r>
-      <w:hyperlink r:id="rId125">
+      <w:hyperlink r:id="rId124">
         <w:r>
           <w:rPr>
             <w:rStyle w:val="Hyperlink"/>
@@ -13452,8 +13414,8 @@
         <w:t xml:space="preserve">(accessed: 25 August 2022).</w:t>
       </w:r>
     </w:p>
-    <w:bookmarkEnd w:id="126"/>
-    <w:bookmarkStart w:id="128" w:name="ref-sharp2021"/>
+    <w:bookmarkEnd w:id="125"/>
+    <w:bookmarkStart w:id="127" w:name="ref-sharp2021"/>
     <w:p>
       <w:pPr>
         <w:pStyle w:val="Bibliography"/>
@@ -13486,7 +13448,7 @@
       <w:r>
         <w:t xml:space="preserve"> </w:t>
       </w:r>
-      <w:hyperlink r:id="rId127">
+      <w:hyperlink r:id="rId126">
         <w:r>
           <w:rPr>
             <w:rStyle w:val="Hyperlink"/>
@@ -13498,8 +13460,8 @@
         <w:t xml:space="preserve">.</w:t>
       </w:r>
     </w:p>
-    <w:bookmarkEnd w:id="128"/>
-    <w:bookmarkStart w:id="130" w:name="ref-sharp2022bbcvideos"/>
+    <w:bookmarkEnd w:id="127"/>
+    <w:bookmarkStart w:id="129" w:name="ref-sharp2022bbcvideos"/>
     <w:p>
       <w:pPr>
         <w:pStyle w:val="Bibliography"/>
@@ -13519,7 +13481,7 @@
       <w:r>
         <w:t xml:space="preserve"> </w:t>
       </w:r>
-      <w:hyperlink r:id="rId129">
+      <w:hyperlink r:id="rId128">
         <w:r>
           <w:rPr>
             <w:rStyle w:val="Hyperlink"/>
@@ -13534,8 +13496,8 @@
         <w:t xml:space="preserve">(accessed: 18 August 2022).</w:t>
       </w:r>
     </w:p>
-    <w:bookmarkEnd w:id="130"/>
-    <w:bookmarkStart w:id="132" w:name="ref-sitra1967"/>
+    <w:bookmarkEnd w:id="129"/>
+    <w:bookmarkStart w:id="131" w:name="ref-sitra1967"/>
     <w:p>
       <w:pPr>
         <w:pStyle w:val="Bibliography"/>
@@ -13546,7 +13508,7 @@
       <w:r>
         <w:t xml:space="preserve"> </w:t>
       </w:r>
-      <w:hyperlink r:id="rId131">
+      <w:hyperlink r:id="rId130">
         <w:r>
           <w:rPr>
             <w:rStyle w:val="Hyperlink"/>
@@ -13561,8 +13523,8 @@
         <w:t xml:space="preserve">(accessed: 18 August 2022).</w:t>
       </w:r>
     </w:p>
-    <w:bookmarkEnd w:id="132"/>
-    <w:bookmarkStart w:id="134" w:name="ref-sitra2018fairdata"/>
+    <w:bookmarkEnd w:id="131"/>
+    <w:bookmarkStart w:id="133" w:name="ref-sitra2018fairdata"/>
     <w:p>
       <w:pPr>
         <w:pStyle w:val="Bibliography"/>
@@ -13582,7 +13544,7 @@
       <w:r>
         <w:t xml:space="preserve"> </w:t>
       </w:r>
-      <w:hyperlink r:id="rId133">
+      <w:hyperlink r:id="rId132">
         <w:r>
           <w:rPr>
             <w:rStyle w:val="Hyperlink"/>
@@ -13597,8 +13559,8 @@
         <w:t xml:space="preserve">(accessed: 18 August 2022).</w:t>
       </w:r>
     </w:p>
-    <w:bookmarkEnd w:id="134"/>
-    <w:bookmarkStart w:id="135" w:name="ref-spinuzzi2005"/>
+    <w:bookmarkEnd w:id="133"/>
+    <w:bookmarkStart w:id="134" w:name="ref-spinuzzi2005"/>
     <w:p>
       <w:pPr>
         <w:pStyle w:val="Bibliography"/>
@@ -13629,8 +13591,8 @@
         <w:t xml:space="preserve">. Society for Technical Communication, 52, pp. 163–174.</w:t>
       </w:r>
     </w:p>
-    <w:bookmarkEnd w:id="135"/>
-    <w:bookmarkStart w:id="137" w:name="ref-GDPR2016"/>
+    <w:bookmarkEnd w:id="134"/>
+    <w:bookmarkStart w:id="136" w:name="ref-GDPR2016"/>
     <w:p>
       <w:pPr>
         <w:pStyle w:val="Bibliography"/>
@@ -13656,7 +13618,7 @@
       <w:r>
         <w:t xml:space="preserve"> </w:t>
       </w:r>
-      <w:hyperlink r:id="rId136">
+      <w:hyperlink r:id="rId135">
         <w:r>
           <w:rPr>
             <w:rStyle w:val="Hyperlink"/>
@@ -13668,8 +13630,8 @@
         <w:t xml:space="preserve">.</w:t>
       </w:r>
     </w:p>
-    <w:bookmarkEnd w:id="137"/>
-    <w:bookmarkStart w:id="139" w:name="ref-parl2022bbc"/>
+    <w:bookmarkEnd w:id="136"/>
+    <w:bookmarkStart w:id="138" w:name="ref-parl2022bbc"/>
     <w:p>
       <w:pPr>
         <w:pStyle w:val="Bibliography"/>
@@ -13702,7 +13664,7 @@
       <w:r>
         <w:t xml:space="preserve"> </w:t>
       </w:r>
-      <w:hyperlink r:id="rId138">
+      <w:hyperlink r:id="rId137">
         <w:r>
           <w:rPr>
             <w:rStyle w:val="Hyperlink"/>
@@ -13717,8 +13679,8 @@
         <w:t xml:space="preserve">(accessed: 25 August 2022).</w:t>
       </w:r>
     </w:p>
-    <w:bookmarkEnd w:id="139"/>
-    <w:bookmarkStart w:id="141" w:name="ref-workflowy2010"/>
+    <w:bookmarkEnd w:id="138"/>
+    <w:bookmarkStart w:id="140" w:name="ref-workflowy2010"/>
     <w:p>
       <w:pPr>
         <w:pStyle w:val="Bibliography"/>
@@ -13738,7 +13700,7 @@
       <w:r>
         <w:t xml:space="preserve"> </w:t>
       </w:r>
-      <w:hyperlink r:id="rId140">
+      <w:hyperlink r:id="rId139">
         <w:r>
           <w:rPr>
             <w:rStyle w:val="Hyperlink"/>
@@ -13750,8 +13712,8 @@
         <w:t xml:space="preserve">.</w:t>
       </w:r>
     </w:p>
-    <w:bookmarkEnd w:id="141"/>
-    <w:bookmarkStart w:id="143" w:name="ref-woods2022"/>
+    <w:bookmarkEnd w:id="140"/>
+    <w:bookmarkStart w:id="142" w:name="ref-woods2022"/>
     <w:p>
       <w:pPr>
         <w:pStyle w:val="Bibliography"/>
@@ -13796,7 +13758,7 @@
       <w:r>
         <w:t xml:space="preserve"> </w:t>
       </w:r>
-      <w:hyperlink r:id="rId142">
+      <w:hyperlink r:id="rId141">
         <w:r>
           <w:rPr>
             <w:rStyle w:val="Hyperlink"/>
@@ -13811,9 +13773,9 @@
         <w:t xml:space="preserve">(accessed: 25 August 2022).</w:t>
       </w:r>
     </w:p>
+    <w:bookmarkEnd w:id="142"/>
     <w:bookmarkEnd w:id="143"/>
     <w:bookmarkEnd w:id="144"/>
-    <w:bookmarkEnd w:id="145"/>
     <w:sectPr/>
   </w:body>
 </w:document>

</xml_diff>